<commit_message>
Added capability for user to control fast polling rates for all 3 downstream devices. Updated user guide to describe user interface changes to allow control of fast polling rates. Re-worked unit tests to eliminate timing issues.
</commit_message>
<xml_diff>
--- a/Drivers and Simulators/ASCOM Device Hub/Documents/ASCOM Device Hub User and Technical Information.docx
+++ b/Drivers and Simulators/ASCOM Device Hub/Documents/ASCOM Device Hub User and Technical Information.docx
@@ -1,6 +1,6 @@
 
 <file path=word/document.xml><?xml version="1.0" encoding="utf-8"?>
-<w:document xmlns:wpc="http://schemas.microsoft.com/office/word/2010/wordprocessingCanvas" xmlns:cx="http://schemas.microsoft.com/office/drawing/2014/chartex" xmlns:cx1="http://schemas.microsoft.com/office/drawing/2015/9/8/chartex" xmlns:cx2="http://schemas.microsoft.com/office/drawing/2015/10/21/chartex" xmlns:cx3="http://schemas.microsoft.com/office/drawing/2016/5/9/chartex" xmlns:cx4="http://schemas.microsoft.com/office/drawing/2016/5/10/chartex" xmlns:cx5="http://schemas.microsoft.com/office/drawing/2016/5/11/chartex" xmlns:cx6="http://schemas.microsoft.com/office/drawing/2016/5/12/chartex" xmlns:cx7="http://schemas.microsoft.com/office/drawing/2016/5/13/chartex" xmlns:cx8="http://schemas.microsoft.com/office/drawing/2016/5/14/chartex" xmlns:mc="http://schemas.openxmlformats.org/markup-compatibility/2006" xmlns:aink="http://schemas.microsoft.com/office/drawing/2016/ink" xmlns:am3d="http://schemas.microsoft.com/office/drawing/2017/model3d" xmlns:o="urn:schemas-microsoft-com:office:office" xmlns:r="http://schemas.openxmlformats.org/officeDocument/2006/relationships" xmlns:m="http://schemas.openxmlformats.org/officeDocument/2006/math" xmlns:v="urn:schemas-microsoft-com:vml" xmlns:wp14="http://schemas.microsoft.com/office/word/2010/wordprocessingDrawing" xmlns:wp="http://schemas.openxmlformats.org/drawingml/2006/wordprocessingDrawing" xmlns:w10="urn:schemas-microsoft-com:office:word" xmlns:w="http://schemas.openxmlformats.org/wordprocessingml/2006/main" xmlns:w14="http://schemas.microsoft.com/office/word/2010/wordml" xmlns:w15="http://schemas.microsoft.com/office/word/2012/wordml" xmlns:w16cid="http://schemas.microsoft.com/office/word/2016/wordml/cid" xmlns:w16se="http://schemas.microsoft.com/office/word/2015/wordml/symex" xmlns:wpg="http://schemas.microsoft.com/office/word/2010/wordprocessingGroup" xmlns:wpi="http://schemas.microsoft.com/office/word/2010/wordprocessingInk" xmlns:wne="http://schemas.microsoft.com/office/word/2006/wordml" xmlns:wps="http://schemas.microsoft.com/office/word/2010/wordprocessingShape" mc:Ignorable="w14 w15 w16se w16cid wp14">
+<w:document xmlns:wpc="http://schemas.microsoft.com/office/word/2010/wordprocessingCanvas" xmlns:cx="http://schemas.microsoft.com/office/drawing/2014/chartex" xmlns:cx1="http://schemas.microsoft.com/office/drawing/2015/9/8/chartex" xmlns:cx2="http://schemas.microsoft.com/office/drawing/2015/10/21/chartex" xmlns:cx3="http://schemas.microsoft.com/office/drawing/2016/5/9/chartex" xmlns:cx4="http://schemas.microsoft.com/office/drawing/2016/5/10/chartex" xmlns:cx5="http://schemas.microsoft.com/office/drawing/2016/5/11/chartex" xmlns:cx6="http://schemas.microsoft.com/office/drawing/2016/5/12/chartex" xmlns:cx7="http://schemas.microsoft.com/office/drawing/2016/5/13/chartex" xmlns:cx8="http://schemas.microsoft.com/office/drawing/2016/5/14/chartex" xmlns:mc="http://schemas.openxmlformats.org/markup-compatibility/2006" xmlns:aink="http://schemas.microsoft.com/office/drawing/2016/ink" xmlns:am3d="http://schemas.microsoft.com/office/drawing/2017/model3d" xmlns:o="urn:schemas-microsoft-com:office:office" xmlns:r="http://schemas.openxmlformats.org/officeDocument/2006/relationships" xmlns:m="http://schemas.openxmlformats.org/officeDocument/2006/math" xmlns:v="urn:schemas-microsoft-com:vml" xmlns:wp14="http://schemas.microsoft.com/office/word/2010/wordprocessingDrawing" xmlns:wp="http://schemas.openxmlformats.org/drawingml/2006/wordprocessingDrawing" xmlns:w10="urn:schemas-microsoft-com:office:word" xmlns:w="http://schemas.openxmlformats.org/wordprocessingml/2006/main" xmlns:w14="http://schemas.microsoft.com/office/word/2010/wordml" xmlns:w15="http://schemas.microsoft.com/office/word/2012/wordml" xmlns:w16cex="http://schemas.microsoft.com/office/word/2018/wordml/cex" xmlns:w16cid="http://schemas.microsoft.com/office/word/2016/wordml/cid" xmlns:w16="http://schemas.microsoft.com/office/word/2018/wordml" xmlns:w16se="http://schemas.microsoft.com/office/word/2015/wordml/symex" xmlns:wpg="http://schemas.microsoft.com/office/word/2010/wordprocessingGroup" xmlns:wpi="http://schemas.microsoft.com/office/word/2010/wordprocessingInk" xmlns:wne="http://schemas.microsoft.com/office/word/2006/wordml" xmlns:wps="http://schemas.microsoft.com/office/word/2010/wordprocessingShape" mc:Ignorable="w14 w15 w16se w16cid w16 w16cex wp14">
   <w:body>
     <w:p>
       <w:pPr>
@@ -700,21 +700,21 @@
           <w:noProof/>
         </w:rPr>
         <w:drawing>
-          <wp:anchor distT="0" distB="0" distL="114300" distR="114300" simplePos="0" relativeHeight="251658752" behindDoc="1" locked="0" layoutInCell="1" allowOverlap="1" wp14:anchorId="28A79655" wp14:editId="18481BB5">
+          <wp:anchor distT="0" distB="0" distL="114300" distR="114300" simplePos="0" relativeHeight="251658752" behindDoc="1" locked="0" layoutInCell="1" allowOverlap="1" wp14:anchorId="28A79655" wp14:editId="56BC1726">
             <wp:simplePos x="0" y="0"/>
             <wp:positionH relativeFrom="rightMargin">
-              <wp:posOffset>-3001010</wp:posOffset>
+              <wp:posOffset>-3000375</wp:posOffset>
             </wp:positionH>
             <wp:positionV relativeFrom="paragraph">
-              <wp:posOffset>9525</wp:posOffset>
+              <wp:posOffset>40640</wp:posOffset>
             </wp:positionV>
-            <wp:extent cx="2987040" cy="3410585"/>
-            <wp:effectExtent l="0" t="0" r="3810" b="0"/>
+            <wp:extent cx="2987040" cy="3347085"/>
+            <wp:effectExtent l="0" t="0" r="3810" b="5715"/>
             <wp:wrapTight wrapText="bothSides">
               <wp:wrapPolygon edited="0">
                 <wp:start x="0" y="0"/>
-                <wp:lineTo x="0" y="21475"/>
-                <wp:lineTo x="21490" y="21475"/>
+                <wp:lineTo x="0" y="21514"/>
+                <wp:lineTo x="21490" y="21514"/>
                 <wp:lineTo x="21490" y="0"/>
                 <wp:lineTo x="0" y="0"/>
               </wp:wrapPolygon>
@@ -745,7 +745,7 @@
                   <pic:spPr>
                     <a:xfrm>
                       <a:off x="0" y="0"/>
-                      <a:ext cx="2987040" cy="3410585"/>
+                      <a:ext cx="2987040" cy="3347085"/>
                     </a:xfrm>
                     <a:prstGeom prst="rect">
                       <a:avLst/>
@@ -783,8 +783,10 @@
       <w:r>
         <w:t>select the telescope driver. Clicking on the round Choose button displays the ASCOM Telescope Chooser to allow you to select and configure the telescope.</w:t>
       </w:r>
-    </w:p>
-    <w:p/>
+      <w:r>
+        <w:t xml:space="preserve"> A slider control is also available to allow you to the interval between polls of the connected driver. The fast update is used when the telescope is slewing. When the slew completes, the rate is slowed to its normal value.</w:t>
+      </w:r>
+    </w:p>
     <w:p>
       <w:r>
         <w:t>There are additional options</w:t>
@@ -798,7 +800,6 @@
     <w:p/>
     <w:p>
       <w:r>
-        <w:lastRenderedPageBreak/>
         <w:t>In order to synchronize the pointing position of the dome, the Device Hub needs some information about the configuration of both the telescope and the dome. This is the same information that POTH uses so if you have POTH correctly configured the</w:t>
       </w:r>
       <w:r>
@@ -811,21 +812,21 @@
           <w:noProof/>
         </w:rPr>
         <w:drawing>
-          <wp:anchor distT="0" distB="0" distL="114300" distR="114300" simplePos="0" relativeHeight="251652608" behindDoc="1" locked="0" layoutInCell="1" allowOverlap="1" wp14:anchorId="4BB4EEED" wp14:editId="610CEAA5">
+          <wp:anchor distT="0" distB="0" distL="114300" distR="114300" simplePos="0" relativeHeight="251652608" behindDoc="1" locked="0" layoutInCell="1" allowOverlap="1" wp14:anchorId="4BB4EEED" wp14:editId="5E15DAA6">
             <wp:simplePos x="0" y="0"/>
             <wp:positionH relativeFrom="rightMargin">
-              <wp:posOffset>-2862580</wp:posOffset>
+              <wp:posOffset>-2867025</wp:posOffset>
             </wp:positionH>
             <wp:positionV relativeFrom="paragraph">
-              <wp:posOffset>12700</wp:posOffset>
+              <wp:posOffset>43180</wp:posOffset>
             </wp:positionV>
-            <wp:extent cx="2851150" cy="3255010"/>
-            <wp:effectExtent l="0" t="0" r="6350" b="2540"/>
+            <wp:extent cx="2851150" cy="3194685"/>
+            <wp:effectExtent l="0" t="0" r="6350" b="5715"/>
             <wp:wrapTight wrapText="left">
               <wp:wrapPolygon edited="0">
                 <wp:start x="0" y="0"/>
-                <wp:lineTo x="0" y="21490"/>
-                <wp:lineTo x="21504" y="21490"/>
+                <wp:lineTo x="0" y="21510"/>
+                <wp:lineTo x="21504" y="21510"/>
                 <wp:lineTo x="21504" y="0"/>
                 <wp:lineTo x="0" y="0"/>
               </wp:wrapPolygon>
@@ -856,7 +857,7 @@
                   <pic:spPr>
                     <a:xfrm>
                       <a:off x="0" y="0"/>
-                      <a:ext cx="2851150" cy="3255010"/>
+                      <a:ext cx="2851150" cy="3194685"/>
                     </a:xfrm>
                     <a:prstGeom prst="rect">
                       <a:avLst/>
@@ -911,7 +912,7 @@
     </w:p>
     <w:p>
       <w:r>
-        <w:t xml:space="preserve">The remaining values are the Slave Precision and the Slave Frequency. The Slave Frequency is a measure of how often the slaving function of Device Hub should consider whether it needs to move the dome to keep the opening over the telescope. These are very dependent on the orientation of the scope and dome themselves. For a telescope with a narrow field-of-view where the shutter is near the end of the telescope, it may be possible to crease the Slave Frequency </w:t>
+        <w:t xml:space="preserve">The Slave Frequency is a measure of how often the slaving function of Device Hub should consider whether it needs to move the dome to keep the opening over the telescope. These are very dependent on the orientation of the scope and dome themselves. For a telescope with a narrow field-of-view where the shutter is near the end of the telescope, it may be possible to crease the Slave Frequency </w:t>
       </w:r>
       <w:r>
         <w:t xml:space="preserve">interval </w:t>
@@ -928,10 +929,7 @@
     </w:p>
     <w:p>
       <w:r>
-        <w:t>There is only one setup parameter for the Focuser. It is an adjustment value for the focuser’s reported temperature. It is only useful if 1) your focuser reports its temperature and 2) the focuser driver does not provide a method for calibrating that temperature. Changing the value only affects the displayed temperature. It does not affect the focuser’s internal temperature setting or its adjustment of the focuser position with changes in temperature.</w:t>
-      </w:r>
-      <w:r>
-        <w:t xml:space="preserve"> The value can also be adjusted from the Focuser Motion Tab while the focuser is connected.</w:t>
+        <w:t>The Fast Polling Rate changes how often Device Hub polls the dome driver for updated status values when the dome is slewing.</w:t>
       </w:r>
     </w:p>
     <w:p>
@@ -946,7 +944,50 @@
         </w:rPr>
       </w:pPr>
       <w:r>
-        <w:br w:type="page"/>
+        <w:t xml:space="preserve">There </w:t>
+      </w:r>
+      <w:r>
+        <w:t>are</w:t>
+      </w:r>
+      <w:r>
+        <w:t xml:space="preserve"> only </w:t>
+      </w:r>
+      <w:r>
+        <w:t>three</w:t>
+      </w:r>
+      <w:r>
+        <w:t xml:space="preserve"> setup parameter</w:t>
+      </w:r>
+      <w:r>
+        <w:t>s</w:t>
+      </w:r>
+      <w:r>
+        <w:t xml:space="preserve"> for the Focuser. </w:t>
+      </w:r>
+      <w:r>
+        <w:t xml:space="preserve">The first is the focuser driver’s identifier. The second </w:t>
+      </w:r>
+      <w:r>
+        <w:t xml:space="preserve">is an adjustment value for the focuser’s reported temperature. It is only useful if 1) your focuser reports its temperature and 2) the focuser driver does not provide a method for calibrating that temperature. Changing the value only affects the displayed temperature. It does not affect the focuser’s </w:t>
+      </w:r>
+      <w:r>
+        <w:lastRenderedPageBreak/>
+        <w:t>internal temperature setting or its adjustment of the focuser position with changes in temperature.</w:t>
+      </w:r>
+      <w:r>
+        <w:t xml:space="preserve"> The value can also be adjusted from the Focuser Motion Tab while the focuser is connected.</w:t>
+      </w:r>
+      <w:r>
+        <w:t xml:space="preserve"> The 3</w:t>
+      </w:r>
+      <w:r>
+        <w:rPr>
+          <w:vertAlign w:val="superscript"/>
+        </w:rPr>
+        <w:t>rd</w:t>
+      </w:r>
+      <w:r>
+        <w:t xml:space="preserve"> focuser configuration parameter is the polling interval when the focuser is moving.</w:t>
       </w:r>
     </w:p>
     <w:p>
@@ -954,7 +995,6 @@
         <w:pStyle w:val="Subtitle"/>
       </w:pPr>
       <w:r>
-        <w:lastRenderedPageBreak/>
         <w:t>Numeric Data Entry</w:t>
       </w:r>
     </w:p>
@@ -1125,6 +1165,7 @@
     </w:p>
     <w:p>
       <w:r>
+        <w:lastRenderedPageBreak/>
         <w:t>The numeric values that are grouped in the Telescope State box are continuously updated while the Device</w:t>
       </w:r>
       <w:r>
@@ -1148,7 +1189,6 @@
         <w:rPr>
           <w:noProof/>
         </w:rPr>
-        <w:lastRenderedPageBreak/>
         <w:drawing>
           <wp:anchor distT="0" distB="0" distL="114300" distR="114300" simplePos="0" relativeHeight="251648512" behindDoc="1" locked="0" layoutInCell="1" allowOverlap="1" wp14:anchorId="79688401" wp14:editId="25DCBD2D">
             <wp:simplePos x="0" y="0"/>
@@ -2910,7 +2950,7 @@
           <v:shape id="_x0000_i1025" type="#_x0000_t75" style="width:468pt;height:78pt" o:ole="">
             <v:imagedata r:id="rId28" o:title=""/>
           </v:shape>
-          <o:OLEObject Type="Embed" ProgID="Word.OpenDocumentText.12" ShapeID="_x0000_i1025" DrawAspect="Content" ObjectID="_1623827005" r:id="rId29"/>
+          <o:OLEObject Type="Embed" ProgID="Word.OpenDocumentText.12" ShapeID="_x0000_i1025" DrawAspect="Content" ObjectID="_1653961125" r:id="rId29"/>
         </w:object>
       </w:r>
     </w:p>
@@ -2936,7 +2976,7 @@
           <v:shape id="_x0000_i1026" type="#_x0000_t75" style="width:402pt;height:201.75pt" o:ole="">
             <v:imagedata r:id="rId30" o:title=""/>
           </v:shape>
-          <o:OLEObject Type="Embed" ProgID="Word.OpenDocumentText.12" ShapeID="_x0000_i1026" DrawAspect="Content" ObjectID="_1623827006" r:id="rId31"/>
+          <o:OLEObject Type="Embed" ProgID="Word.OpenDocumentText.12" ShapeID="_x0000_i1026" DrawAspect="Content" ObjectID="_1653961126" r:id="rId31"/>
         </w:object>
       </w:r>
       <w:r>
@@ -3124,7 +3164,7 @@
           <v:shape id="_x0000_i1027" type="#_x0000_t75" style="width:468pt;height:88.5pt" o:ole="">
             <v:imagedata r:id="rId33" o:title=""/>
           </v:shape>
-          <o:OLEObject Type="Embed" ProgID="Word.OpenDocumentText.12" ShapeID="_x0000_i1027" DrawAspect="Content" ObjectID="_1623827007" r:id="rId34"/>
+          <o:OLEObject Type="Embed" ProgID="Word.OpenDocumentText.12" ShapeID="_x0000_i1027" DrawAspect="Content" ObjectID="_1653961127" r:id="rId34"/>
         </w:object>
       </w:r>
     </w:p>
@@ -3141,7 +3181,7 @@
           <v:shape id="_x0000_i1028" type="#_x0000_t75" style="width:468pt;height:132.75pt" o:ole="">
             <v:imagedata r:id="rId35" o:title=""/>
           </v:shape>
-          <o:OLEObject Type="Embed" ProgID="Word.OpenDocumentText.12" ShapeID="_x0000_i1028" DrawAspect="Content" ObjectID="_1623827008" r:id="rId36"/>
+          <o:OLEObject Type="Embed" ProgID="Word.OpenDocumentText.12" ShapeID="_x0000_i1028" DrawAspect="Content" ObjectID="_1653961128" r:id="rId36"/>
         </w:object>
       </w:r>
     </w:p>
@@ -3298,7 +3338,7 @@
           <v:shape id="_x0000_i1029" type="#_x0000_t75" style="width:468pt;height:267.75pt" o:ole="">
             <v:imagedata r:id="rId37" o:title=""/>
           </v:shape>
-          <o:OLEObject Type="Embed" ProgID="Word.OpenDocumentText.12" ShapeID="_x0000_i1029" DrawAspect="Content" ObjectID="_1623827009" r:id="rId38"/>
+          <o:OLEObject Type="Embed" ProgID="Word.OpenDocumentText.12" ShapeID="_x0000_i1029" DrawAspect="Content" ObjectID="_1653961129" r:id="rId38"/>
         </w:object>
       </w:r>
     </w:p>
@@ -3317,8 +3357,6 @@
       <w:r>
         <w:t xml:space="preserve">of this message </w:t>
       </w:r>
-      <w:bookmarkStart w:id="5" w:name="_GoBack"/>
-      <w:bookmarkEnd w:id="5"/>
       <w:r>
         <w:t xml:space="preserve">will be the TelescopeCapabilitiesViewModel. Here is the </w:t>
       </w:r>
@@ -3329,15 +3367,15 @@
         <w:t>code from the VM:</w:t>
       </w:r>
     </w:p>
-    <w:bookmarkStart w:id="6" w:name="_MON_1605334453"/>
-    <w:bookmarkEnd w:id="6"/>
+    <w:bookmarkStart w:id="5" w:name="_MON_1605334453"/>
+    <w:bookmarkEnd w:id="5"/>
     <w:p>
       <w:r>
         <w:object w:dxaOrig="9360" w:dyaOrig="7095" w14:anchorId="48CA1027">
           <v:shape id="_x0000_i1030" type="#_x0000_t75" style="width:468pt;height:354.75pt" o:ole="">
             <v:imagedata r:id="rId39" o:title=""/>
           </v:shape>
-          <o:OLEObject Type="Embed" ProgID="Word.OpenDocumentText.12" ShapeID="_x0000_i1030" DrawAspect="Content" ObjectID="_1623827010" r:id="rId40"/>
+          <o:OLEObject Type="Embed" ProgID="Word.OpenDocumentText.12" ShapeID="_x0000_i1030" DrawAspect="Content" ObjectID="_1653961130" r:id="rId40"/>
         </w:object>
       </w:r>
     </w:p>
@@ -3526,7 +3564,7 @@
 </file>
 
 <file path=word/endnotes.xml><?xml version="1.0" encoding="utf-8"?>
-<w:endnotes xmlns:wpc="http://schemas.microsoft.com/office/word/2010/wordprocessingCanvas" xmlns:cx="http://schemas.microsoft.com/office/drawing/2014/chartex" xmlns:cx1="http://schemas.microsoft.com/office/drawing/2015/9/8/chartex" xmlns:cx2="http://schemas.microsoft.com/office/drawing/2015/10/21/chartex" xmlns:cx3="http://schemas.microsoft.com/office/drawing/2016/5/9/chartex" xmlns:cx4="http://schemas.microsoft.com/office/drawing/2016/5/10/chartex" xmlns:cx5="http://schemas.microsoft.com/office/drawing/2016/5/11/chartex" xmlns:cx6="http://schemas.microsoft.com/office/drawing/2016/5/12/chartex" xmlns:cx7="http://schemas.microsoft.com/office/drawing/2016/5/13/chartex" xmlns:cx8="http://schemas.microsoft.com/office/drawing/2016/5/14/chartex" xmlns:mc="http://schemas.openxmlformats.org/markup-compatibility/2006" xmlns:aink="http://schemas.microsoft.com/office/drawing/2016/ink" xmlns:am3d="http://schemas.microsoft.com/office/drawing/2017/model3d" xmlns:o="urn:schemas-microsoft-com:office:office" xmlns:r="http://schemas.openxmlformats.org/officeDocument/2006/relationships" xmlns:m="http://schemas.openxmlformats.org/officeDocument/2006/math" xmlns:v="urn:schemas-microsoft-com:vml" xmlns:wp14="http://schemas.microsoft.com/office/word/2010/wordprocessingDrawing" xmlns:wp="http://schemas.openxmlformats.org/drawingml/2006/wordprocessingDrawing" xmlns:w10="urn:schemas-microsoft-com:office:word" xmlns:w="http://schemas.openxmlformats.org/wordprocessingml/2006/main" xmlns:w14="http://schemas.microsoft.com/office/word/2010/wordml" xmlns:w15="http://schemas.microsoft.com/office/word/2012/wordml" xmlns:w16cid="http://schemas.microsoft.com/office/word/2016/wordml/cid" xmlns:w16se="http://schemas.microsoft.com/office/word/2015/wordml/symex" xmlns:wpg="http://schemas.microsoft.com/office/word/2010/wordprocessingGroup" xmlns:wpi="http://schemas.microsoft.com/office/word/2010/wordprocessingInk" xmlns:wne="http://schemas.microsoft.com/office/word/2006/wordml" xmlns:wps="http://schemas.microsoft.com/office/word/2010/wordprocessingShape" mc:Ignorable="w14 w15 w16se w16cid wp14">
+<w:endnotes xmlns:wpc="http://schemas.microsoft.com/office/word/2010/wordprocessingCanvas" xmlns:cx="http://schemas.microsoft.com/office/drawing/2014/chartex" xmlns:cx1="http://schemas.microsoft.com/office/drawing/2015/9/8/chartex" xmlns:cx2="http://schemas.microsoft.com/office/drawing/2015/10/21/chartex" xmlns:cx3="http://schemas.microsoft.com/office/drawing/2016/5/9/chartex" xmlns:cx4="http://schemas.microsoft.com/office/drawing/2016/5/10/chartex" xmlns:cx5="http://schemas.microsoft.com/office/drawing/2016/5/11/chartex" xmlns:cx6="http://schemas.microsoft.com/office/drawing/2016/5/12/chartex" xmlns:cx7="http://schemas.microsoft.com/office/drawing/2016/5/13/chartex" xmlns:cx8="http://schemas.microsoft.com/office/drawing/2016/5/14/chartex" xmlns:mc="http://schemas.openxmlformats.org/markup-compatibility/2006" xmlns:aink="http://schemas.microsoft.com/office/drawing/2016/ink" xmlns:am3d="http://schemas.microsoft.com/office/drawing/2017/model3d" xmlns:o="urn:schemas-microsoft-com:office:office" xmlns:r="http://schemas.openxmlformats.org/officeDocument/2006/relationships" xmlns:m="http://schemas.openxmlformats.org/officeDocument/2006/math" xmlns:v="urn:schemas-microsoft-com:vml" xmlns:wp14="http://schemas.microsoft.com/office/word/2010/wordprocessingDrawing" xmlns:wp="http://schemas.openxmlformats.org/drawingml/2006/wordprocessingDrawing" xmlns:w10="urn:schemas-microsoft-com:office:word" xmlns:w="http://schemas.openxmlformats.org/wordprocessingml/2006/main" xmlns:w14="http://schemas.microsoft.com/office/word/2010/wordml" xmlns:w15="http://schemas.microsoft.com/office/word/2012/wordml" xmlns:w16cex="http://schemas.microsoft.com/office/word/2018/wordml/cex" xmlns:w16cid="http://schemas.microsoft.com/office/word/2016/wordml/cid" xmlns:w16="http://schemas.microsoft.com/office/word/2018/wordml" xmlns:w16se="http://schemas.microsoft.com/office/word/2015/wordml/symex" xmlns:wpg="http://schemas.microsoft.com/office/word/2010/wordprocessingGroup" xmlns:wpi="http://schemas.microsoft.com/office/word/2010/wordprocessingInk" xmlns:wne="http://schemas.microsoft.com/office/word/2006/wordml" xmlns:wps="http://schemas.microsoft.com/office/word/2010/wordprocessingShape" mc:Ignorable="w14 w15 w16se w16cid w16 w16cex wp14">
   <w:endnote w:type="separator" w:id="-1">
     <w:p>
       <w:pPr>
@@ -3551,7 +3589,7 @@
 </file>
 
 <file path=word/footer1.xml><?xml version="1.0" encoding="utf-8"?>
-<w:ftr xmlns:wpc="http://schemas.microsoft.com/office/word/2010/wordprocessingCanvas" xmlns:cx="http://schemas.microsoft.com/office/drawing/2014/chartex" xmlns:cx1="http://schemas.microsoft.com/office/drawing/2015/9/8/chartex" xmlns:cx2="http://schemas.microsoft.com/office/drawing/2015/10/21/chartex" xmlns:cx3="http://schemas.microsoft.com/office/drawing/2016/5/9/chartex" xmlns:cx4="http://schemas.microsoft.com/office/drawing/2016/5/10/chartex" xmlns:cx5="http://schemas.microsoft.com/office/drawing/2016/5/11/chartex" xmlns:cx6="http://schemas.microsoft.com/office/drawing/2016/5/12/chartex" xmlns:cx7="http://schemas.microsoft.com/office/drawing/2016/5/13/chartex" xmlns:cx8="http://schemas.microsoft.com/office/drawing/2016/5/14/chartex" xmlns:mc="http://schemas.openxmlformats.org/markup-compatibility/2006" xmlns:aink="http://schemas.microsoft.com/office/drawing/2016/ink" xmlns:am3d="http://schemas.microsoft.com/office/drawing/2017/model3d" xmlns:o="urn:schemas-microsoft-com:office:office" xmlns:r="http://schemas.openxmlformats.org/officeDocument/2006/relationships" xmlns:m="http://schemas.openxmlformats.org/officeDocument/2006/math" xmlns:v="urn:schemas-microsoft-com:vml" xmlns:wp14="http://schemas.microsoft.com/office/word/2010/wordprocessingDrawing" xmlns:wp="http://schemas.openxmlformats.org/drawingml/2006/wordprocessingDrawing" xmlns:w10="urn:schemas-microsoft-com:office:word" xmlns:w="http://schemas.openxmlformats.org/wordprocessingml/2006/main" xmlns:w14="http://schemas.microsoft.com/office/word/2010/wordml" xmlns:w15="http://schemas.microsoft.com/office/word/2012/wordml" xmlns:w16cid="http://schemas.microsoft.com/office/word/2016/wordml/cid" xmlns:w16se="http://schemas.microsoft.com/office/word/2015/wordml/symex" xmlns:wpg="http://schemas.microsoft.com/office/word/2010/wordprocessingGroup" xmlns:wpi="http://schemas.microsoft.com/office/word/2010/wordprocessingInk" xmlns:wne="http://schemas.microsoft.com/office/word/2006/wordml" xmlns:wps="http://schemas.microsoft.com/office/word/2010/wordprocessingShape" mc:Ignorable="w14 w15 w16se w16cid wp14">
+<w:ftr xmlns:wpc="http://schemas.microsoft.com/office/word/2010/wordprocessingCanvas" xmlns:cx="http://schemas.microsoft.com/office/drawing/2014/chartex" xmlns:cx1="http://schemas.microsoft.com/office/drawing/2015/9/8/chartex" xmlns:cx2="http://schemas.microsoft.com/office/drawing/2015/10/21/chartex" xmlns:cx3="http://schemas.microsoft.com/office/drawing/2016/5/9/chartex" xmlns:cx4="http://schemas.microsoft.com/office/drawing/2016/5/10/chartex" xmlns:cx5="http://schemas.microsoft.com/office/drawing/2016/5/11/chartex" xmlns:cx6="http://schemas.microsoft.com/office/drawing/2016/5/12/chartex" xmlns:cx7="http://schemas.microsoft.com/office/drawing/2016/5/13/chartex" xmlns:cx8="http://schemas.microsoft.com/office/drawing/2016/5/14/chartex" xmlns:mc="http://schemas.openxmlformats.org/markup-compatibility/2006" xmlns:aink="http://schemas.microsoft.com/office/drawing/2016/ink" xmlns:am3d="http://schemas.microsoft.com/office/drawing/2017/model3d" xmlns:o="urn:schemas-microsoft-com:office:office" xmlns:r="http://schemas.openxmlformats.org/officeDocument/2006/relationships" xmlns:m="http://schemas.openxmlformats.org/officeDocument/2006/math" xmlns:v="urn:schemas-microsoft-com:vml" xmlns:wp14="http://schemas.microsoft.com/office/word/2010/wordprocessingDrawing" xmlns:wp="http://schemas.openxmlformats.org/drawingml/2006/wordprocessingDrawing" xmlns:w10="urn:schemas-microsoft-com:office:word" xmlns:w="http://schemas.openxmlformats.org/wordprocessingml/2006/main" xmlns:w14="http://schemas.microsoft.com/office/word/2010/wordml" xmlns:w15="http://schemas.microsoft.com/office/word/2012/wordml" xmlns:w16cex="http://schemas.microsoft.com/office/word/2018/wordml/cex" xmlns:w16cid="http://schemas.microsoft.com/office/word/2016/wordml/cid" xmlns:w16="http://schemas.microsoft.com/office/word/2018/wordml" xmlns:w16se="http://schemas.microsoft.com/office/word/2015/wordml/symex" xmlns:wpg="http://schemas.microsoft.com/office/word/2010/wordprocessingGroup" xmlns:wpi="http://schemas.microsoft.com/office/word/2010/wordprocessingInk" xmlns:wne="http://schemas.microsoft.com/office/word/2006/wordml" xmlns:wps="http://schemas.microsoft.com/office/word/2010/wordprocessingShape" mc:Ignorable="w14 w15 w16se w16cid w16 w16cex wp14">
   <w:p>
     <w:pPr>
       <w:pStyle w:val="Footer"/>
@@ -3615,7 +3653,7 @@
 </file>
 
 <file path=word/footnotes.xml><?xml version="1.0" encoding="utf-8"?>
-<w:footnotes xmlns:wpc="http://schemas.microsoft.com/office/word/2010/wordprocessingCanvas" xmlns:cx="http://schemas.microsoft.com/office/drawing/2014/chartex" xmlns:cx1="http://schemas.microsoft.com/office/drawing/2015/9/8/chartex" xmlns:cx2="http://schemas.microsoft.com/office/drawing/2015/10/21/chartex" xmlns:cx3="http://schemas.microsoft.com/office/drawing/2016/5/9/chartex" xmlns:cx4="http://schemas.microsoft.com/office/drawing/2016/5/10/chartex" xmlns:cx5="http://schemas.microsoft.com/office/drawing/2016/5/11/chartex" xmlns:cx6="http://schemas.microsoft.com/office/drawing/2016/5/12/chartex" xmlns:cx7="http://schemas.microsoft.com/office/drawing/2016/5/13/chartex" xmlns:cx8="http://schemas.microsoft.com/office/drawing/2016/5/14/chartex" xmlns:mc="http://schemas.openxmlformats.org/markup-compatibility/2006" xmlns:aink="http://schemas.microsoft.com/office/drawing/2016/ink" xmlns:am3d="http://schemas.microsoft.com/office/drawing/2017/model3d" xmlns:o="urn:schemas-microsoft-com:office:office" xmlns:r="http://schemas.openxmlformats.org/officeDocument/2006/relationships" xmlns:m="http://schemas.openxmlformats.org/officeDocument/2006/math" xmlns:v="urn:schemas-microsoft-com:vml" xmlns:wp14="http://schemas.microsoft.com/office/word/2010/wordprocessingDrawing" xmlns:wp="http://schemas.openxmlformats.org/drawingml/2006/wordprocessingDrawing" xmlns:w10="urn:schemas-microsoft-com:office:word" xmlns:w="http://schemas.openxmlformats.org/wordprocessingml/2006/main" xmlns:w14="http://schemas.microsoft.com/office/word/2010/wordml" xmlns:w15="http://schemas.microsoft.com/office/word/2012/wordml" xmlns:w16cid="http://schemas.microsoft.com/office/word/2016/wordml/cid" xmlns:w16se="http://schemas.microsoft.com/office/word/2015/wordml/symex" xmlns:wpg="http://schemas.microsoft.com/office/word/2010/wordprocessingGroup" xmlns:wpi="http://schemas.microsoft.com/office/word/2010/wordprocessingInk" xmlns:wne="http://schemas.microsoft.com/office/word/2006/wordml" xmlns:wps="http://schemas.microsoft.com/office/word/2010/wordprocessingShape" mc:Ignorable="w14 w15 w16se w16cid wp14">
+<w:footnotes xmlns:wpc="http://schemas.microsoft.com/office/word/2010/wordprocessingCanvas" xmlns:cx="http://schemas.microsoft.com/office/drawing/2014/chartex" xmlns:cx1="http://schemas.microsoft.com/office/drawing/2015/9/8/chartex" xmlns:cx2="http://schemas.microsoft.com/office/drawing/2015/10/21/chartex" xmlns:cx3="http://schemas.microsoft.com/office/drawing/2016/5/9/chartex" xmlns:cx4="http://schemas.microsoft.com/office/drawing/2016/5/10/chartex" xmlns:cx5="http://schemas.microsoft.com/office/drawing/2016/5/11/chartex" xmlns:cx6="http://schemas.microsoft.com/office/drawing/2016/5/12/chartex" xmlns:cx7="http://schemas.microsoft.com/office/drawing/2016/5/13/chartex" xmlns:cx8="http://schemas.microsoft.com/office/drawing/2016/5/14/chartex" xmlns:mc="http://schemas.openxmlformats.org/markup-compatibility/2006" xmlns:aink="http://schemas.microsoft.com/office/drawing/2016/ink" xmlns:am3d="http://schemas.microsoft.com/office/drawing/2017/model3d" xmlns:o="urn:schemas-microsoft-com:office:office" xmlns:r="http://schemas.openxmlformats.org/officeDocument/2006/relationships" xmlns:m="http://schemas.openxmlformats.org/officeDocument/2006/math" xmlns:v="urn:schemas-microsoft-com:vml" xmlns:wp14="http://schemas.microsoft.com/office/word/2010/wordprocessingDrawing" xmlns:wp="http://schemas.openxmlformats.org/drawingml/2006/wordprocessingDrawing" xmlns:w10="urn:schemas-microsoft-com:office:word" xmlns:w="http://schemas.openxmlformats.org/wordprocessingml/2006/main" xmlns:w14="http://schemas.microsoft.com/office/word/2010/wordml" xmlns:w15="http://schemas.microsoft.com/office/word/2012/wordml" xmlns:w16cex="http://schemas.microsoft.com/office/word/2018/wordml/cex" xmlns:w16cid="http://schemas.microsoft.com/office/word/2016/wordml/cid" xmlns:w16="http://schemas.microsoft.com/office/word/2018/wordml" xmlns:w16se="http://schemas.microsoft.com/office/word/2015/wordml/symex" xmlns:wpg="http://schemas.microsoft.com/office/word/2010/wordprocessingGroup" xmlns:wpi="http://schemas.microsoft.com/office/word/2010/wordprocessingInk" xmlns:wne="http://schemas.microsoft.com/office/word/2006/wordml" xmlns:wps="http://schemas.microsoft.com/office/word/2010/wordprocessingShape" mc:Ignorable="w14 w15 w16se w16cid w16 w16cex wp14">
   <w:footnote w:type="separator" w:id="-1">
     <w:p>
       <w:pPr>
@@ -3640,7 +3678,7 @@
 </file>
 
 <file path=word/numbering.xml><?xml version="1.0" encoding="utf-8"?>
-<w:numbering xmlns:wpc="http://schemas.microsoft.com/office/word/2010/wordprocessingCanvas" xmlns:cx="http://schemas.microsoft.com/office/drawing/2014/chartex" xmlns:cx1="http://schemas.microsoft.com/office/drawing/2015/9/8/chartex" xmlns:cx2="http://schemas.microsoft.com/office/drawing/2015/10/21/chartex" xmlns:cx3="http://schemas.microsoft.com/office/drawing/2016/5/9/chartex" xmlns:cx4="http://schemas.microsoft.com/office/drawing/2016/5/10/chartex" xmlns:cx5="http://schemas.microsoft.com/office/drawing/2016/5/11/chartex" xmlns:cx6="http://schemas.microsoft.com/office/drawing/2016/5/12/chartex" xmlns:cx7="http://schemas.microsoft.com/office/drawing/2016/5/13/chartex" xmlns:cx8="http://schemas.microsoft.com/office/drawing/2016/5/14/chartex" xmlns:mc="http://schemas.openxmlformats.org/markup-compatibility/2006" xmlns:aink="http://schemas.microsoft.com/office/drawing/2016/ink" xmlns:am3d="http://schemas.microsoft.com/office/drawing/2017/model3d" xmlns:o="urn:schemas-microsoft-com:office:office" xmlns:r="http://schemas.openxmlformats.org/officeDocument/2006/relationships" xmlns:m="http://schemas.openxmlformats.org/officeDocument/2006/math" xmlns:v="urn:schemas-microsoft-com:vml" xmlns:wp14="http://schemas.microsoft.com/office/word/2010/wordprocessingDrawing" xmlns:wp="http://schemas.openxmlformats.org/drawingml/2006/wordprocessingDrawing" xmlns:w10="urn:schemas-microsoft-com:office:word" xmlns:w="http://schemas.openxmlformats.org/wordprocessingml/2006/main" xmlns:w14="http://schemas.microsoft.com/office/word/2010/wordml" xmlns:w15="http://schemas.microsoft.com/office/word/2012/wordml" xmlns:w16cid="http://schemas.microsoft.com/office/word/2016/wordml/cid" xmlns:w16se="http://schemas.microsoft.com/office/word/2015/wordml/symex" xmlns:wpg="http://schemas.microsoft.com/office/word/2010/wordprocessingGroup" xmlns:wpi="http://schemas.microsoft.com/office/word/2010/wordprocessingInk" xmlns:wne="http://schemas.microsoft.com/office/word/2006/wordml" xmlns:wps="http://schemas.microsoft.com/office/word/2010/wordprocessingShape" mc:Ignorable="w14 w15 w16se w16cid wp14">
+<w:numbering xmlns:wpc="http://schemas.microsoft.com/office/word/2010/wordprocessingCanvas" xmlns:cx="http://schemas.microsoft.com/office/drawing/2014/chartex" xmlns:cx1="http://schemas.microsoft.com/office/drawing/2015/9/8/chartex" xmlns:cx2="http://schemas.microsoft.com/office/drawing/2015/10/21/chartex" xmlns:cx3="http://schemas.microsoft.com/office/drawing/2016/5/9/chartex" xmlns:cx4="http://schemas.microsoft.com/office/drawing/2016/5/10/chartex" xmlns:cx5="http://schemas.microsoft.com/office/drawing/2016/5/11/chartex" xmlns:cx6="http://schemas.microsoft.com/office/drawing/2016/5/12/chartex" xmlns:cx7="http://schemas.microsoft.com/office/drawing/2016/5/13/chartex" xmlns:cx8="http://schemas.microsoft.com/office/drawing/2016/5/14/chartex" xmlns:mc="http://schemas.openxmlformats.org/markup-compatibility/2006" xmlns:aink="http://schemas.microsoft.com/office/drawing/2016/ink" xmlns:am3d="http://schemas.microsoft.com/office/drawing/2017/model3d" xmlns:o="urn:schemas-microsoft-com:office:office" xmlns:r="http://schemas.openxmlformats.org/officeDocument/2006/relationships" xmlns:m="http://schemas.openxmlformats.org/officeDocument/2006/math" xmlns:v="urn:schemas-microsoft-com:vml" xmlns:wp14="http://schemas.microsoft.com/office/word/2010/wordprocessingDrawing" xmlns:wp="http://schemas.openxmlformats.org/drawingml/2006/wordprocessingDrawing" xmlns:w10="urn:schemas-microsoft-com:office:word" xmlns:w="http://schemas.openxmlformats.org/wordprocessingml/2006/main" xmlns:w14="http://schemas.microsoft.com/office/word/2010/wordml" xmlns:w15="http://schemas.microsoft.com/office/word/2012/wordml" xmlns:w16cex="http://schemas.microsoft.com/office/word/2018/wordml/cex" xmlns:w16cid="http://schemas.microsoft.com/office/word/2016/wordml/cid" xmlns:w16="http://schemas.microsoft.com/office/word/2018/wordml" xmlns:w16se="http://schemas.microsoft.com/office/word/2015/wordml/symex" xmlns:wpg="http://schemas.microsoft.com/office/word/2010/wordprocessingGroup" xmlns:wpi="http://schemas.microsoft.com/office/word/2010/wordprocessingInk" xmlns:wne="http://schemas.microsoft.com/office/word/2006/wordml" xmlns:wps="http://schemas.microsoft.com/office/word/2010/wordprocessingShape" mc:Ignorable="w14 w15 w16se w16cid w16 w16cex wp14">
   <w:abstractNum w:abstractNumId="0" w15:restartNumberingAfterBreak="0">
     <w:nsid w:val="346E23AE"/>
     <w:multiLevelType w:val="hybridMultilevel"/>
@@ -4106,7 +4144,7 @@
 </file>
 
 <file path=word/styles.xml><?xml version="1.0" encoding="utf-8"?>
-<w:styles xmlns:mc="http://schemas.openxmlformats.org/markup-compatibility/2006" xmlns:r="http://schemas.openxmlformats.org/officeDocument/2006/relationships" xmlns:w="http://schemas.openxmlformats.org/wordprocessingml/2006/main" xmlns:w14="http://schemas.microsoft.com/office/word/2010/wordml" xmlns:w15="http://schemas.microsoft.com/office/word/2012/wordml" xmlns:w16cid="http://schemas.microsoft.com/office/word/2016/wordml/cid" xmlns:w16se="http://schemas.microsoft.com/office/word/2015/wordml/symex" mc:Ignorable="w14 w15 w16se w16cid">
+<w:styles xmlns:mc="http://schemas.openxmlformats.org/markup-compatibility/2006" xmlns:r="http://schemas.openxmlformats.org/officeDocument/2006/relationships" xmlns:w="http://schemas.openxmlformats.org/wordprocessingml/2006/main" xmlns:w14="http://schemas.microsoft.com/office/word/2010/wordml" xmlns:w15="http://schemas.microsoft.com/office/word/2012/wordml" xmlns:w16cex="http://schemas.microsoft.com/office/word/2018/wordml/cex" xmlns:w16cid="http://schemas.microsoft.com/office/word/2016/wordml/cid" xmlns:w16="http://schemas.microsoft.com/office/word/2018/wordml" xmlns:w16se="http://schemas.microsoft.com/office/word/2015/wordml/symex" mc:Ignorable="w14 w15 w16se w16cid w16 w16cex">
   <w:docDefaults>
     <w:rPrDefault>
       <w:rPr>

</xml_diff>

<commit_message>
Added ability to set an application setting tokeep the Device Hub U/I as the topmost application.
</commit_message>
<xml_diff>
--- a/Drivers and Simulators/ASCOM Device Hub/Documents/ASCOM Device Hub User and Technical Information.docx
+++ b/Drivers and Simulators/ASCOM Device Hub/Documents/ASCOM Device Hub User and Technical Information.docx
@@ -262,21 +262,21 @@
           <w:noProof/>
         </w:rPr>
         <w:drawing>
-          <wp:anchor distT="0" distB="0" distL="114300" distR="114300" simplePos="0" relativeHeight="251661824" behindDoc="1" locked="0" layoutInCell="0" allowOverlap="0" wp14:anchorId="2FD1F2A9" wp14:editId="7E6AF7BA">
+          <wp:anchor distT="0" distB="0" distL="114300" distR="114300" simplePos="0" relativeHeight="251661824" behindDoc="1" locked="0" layoutInCell="0" allowOverlap="0" wp14:anchorId="2FD1F2A9" wp14:editId="66CCB864">
             <wp:simplePos x="0" y="0"/>
             <wp:positionH relativeFrom="column">
-              <wp:posOffset>2952115</wp:posOffset>
+              <wp:posOffset>2952750</wp:posOffset>
             </wp:positionH>
             <wp:positionV relativeFrom="paragraph">
-              <wp:posOffset>22225</wp:posOffset>
+              <wp:posOffset>53340</wp:posOffset>
             </wp:positionV>
-            <wp:extent cx="2978150" cy="3400425"/>
-            <wp:effectExtent l="0" t="0" r="0" b="9525"/>
+            <wp:extent cx="2978150" cy="3337560"/>
+            <wp:effectExtent l="0" t="0" r="0" b="0"/>
             <wp:wrapTight wrapText="bothSides">
               <wp:wrapPolygon edited="0">
                 <wp:start x="0" y="0"/>
-                <wp:lineTo x="0" y="21539"/>
-                <wp:lineTo x="21416" y="21539"/>
+                <wp:lineTo x="0" y="21452"/>
+                <wp:lineTo x="21416" y="21452"/>
                 <wp:lineTo x="21416" y="0"/>
                 <wp:lineTo x="0" y="0"/>
               </wp:wrapPolygon>
@@ -289,7 +289,7 @@
               <a:graphicData uri="http://schemas.openxmlformats.org/drawingml/2006/picture">
                 <pic:pic xmlns:pic="http://schemas.openxmlformats.org/drawingml/2006/picture">
                   <pic:nvPicPr>
-                    <pic:cNvPr id="1" name=""/>
+                    <pic:cNvPr id="18" name="Picture 18"/>
                     <pic:cNvPicPr/>
                   </pic:nvPicPr>
                   <pic:blipFill>
@@ -307,7 +307,7 @@
                   <pic:spPr>
                     <a:xfrm>
                       <a:off x="0" y="0"/>
-                      <a:ext cx="2978150" cy="3400425"/>
+                      <a:ext cx="2978150" cy="3337560"/>
                     </a:xfrm>
                     <a:prstGeom prst="rect">
                       <a:avLst/>
@@ -675,6 +675,11 @@
       </w:r>
     </w:p>
     <w:p>
+      <w:r>
+        <w:t>The final configuration setting allows you to choose to keep the Device Hub user interface windows as the topmost windows on the display. When this setting is changed, you must shut down and restart Device Hub for the change to be recognized.</w:t>
+      </w:r>
+    </w:p>
+    <w:p>
       <w:pPr>
         <w:rPr>
           <w:rFonts w:ascii="Arial" w:eastAsiaTheme="majorEastAsia" w:hAnsi="Arial" w:cstheme="majorBidi"/>
@@ -789,15 +794,13 @@
     </w:p>
     <w:p>
       <w:r>
+        <w:lastRenderedPageBreak/>
         <w:t>There are additional options</w:t>
       </w:r>
       <w:r>
         <w:t xml:space="preserve"> to modify when configuring the Dome or the Focuser.</w:t>
       </w:r>
     </w:p>
-    <w:p/>
-    <w:p/>
-    <w:p/>
     <w:p>
       <w:r>
         <w:t>In order to synchronize the pointing position of the dome, the Device Hub needs some information about the configuration of both the telescope and the dome. This is the same information that POTH uses so if you have POTH correctly configured the</w:t>
@@ -1149,13 +1152,41 @@
     </w:p>
     <w:p>
       <w:pPr>
+        <w:rPr>
+          <w:rFonts w:ascii="Arial" w:eastAsiaTheme="majorEastAsia" w:hAnsi="Arial" w:cstheme="majorBidi"/>
+          <w:iCs/>
+          <w:color w:val="4F81BD" w:themeColor="accent1"/>
+          <w:spacing w:val="15"/>
+          <w:sz w:val="28"/>
+          <w:szCs w:val="24"/>
+        </w:rPr>
+      </w:pPr>
+      <w:r>
+        <w:br w:type="page"/>
+      </w:r>
+    </w:p>
+    <w:p>
+      <w:pPr>
         <w:pStyle w:val="Subtitle"/>
       </w:pPr>
       <w:r>
+        <w:lastRenderedPageBreak/>
         <w:t>Telescope Control</w:t>
       </w:r>
       <w:r>
-        <w:t xml:space="preserve"> - MotionTab</w:t>
+        <w:t xml:space="preserve"> </w:t>
+      </w:r>
+      <w:r>
+        <w:t>–</w:t>
+      </w:r>
+      <w:r>
+        <w:t xml:space="preserve"> Motion</w:t>
+      </w:r>
+      <w:r>
+        <w:t xml:space="preserve"> </w:t>
+      </w:r>
+      <w:r>
+        <w:t>Tab</w:t>
       </w:r>
     </w:p>
     <w:p>
@@ -1165,7 +1196,6 @@
     </w:p>
     <w:p>
       <w:r>
-        <w:lastRenderedPageBreak/>
         <w:t>The numeric values that are grouped in the Telescope State box are continuously updated while the Device</w:t>
       </w:r>
       <w:r>
@@ -1279,7 +1309,15 @@
     </w:p>
     <w:p>
       <w:r>
-        <w:t>The Other Actions expander has a button to set the Park position to the current mount altitude and azimuth. The button is only enabled if the telescope supports the CanSetPark capability.</w:t>
+        <w:t xml:space="preserve">The Other Actions expander has a button to set the Park position to the current mount altitude and azimuth. The button is only enabled if the telescope supports the </w:t>
+      </w:r>
+      <w:proofErr w:type="spellStart"/>
+      <w:r>
+        <w:t>CanSetPark</w:t>
+      </w:r>
+      <w:proofErr w:type="spellEnd"/>
+      <w:r>
+        <w:t xml:space="preserve"> capability.</w:t>
       </w:r>
     </w:p>
     <w:p>
@@ -2113,7 +2151,31 @@
     </w:p>
     <w:p>
       <w:r>
-        <w:t>In order to successfully slave the dome to a telescope, the telescope must be connected, and it must be reporting its pointing azimuth and elevation. The dome must be connected and have one of the capabilities CanSetAltitude or CanSetAzimuth be set to True. Of one of these capabilities is set to False then slaving adjustments will exclude that axis. For example, if CanSetAltitude is False then the dome will only be slaved in Azimuth.</w:t>
+        <w:t xml:space="preserve">In order to successfully slave the dome to a telescope, the telescope must be connected, and it must be reporting its pointing azimuth and elevation. The dome must be connected and have one of the capabilities </w:t>
+      </w:r>
+      <w:proofErr w:type="spellStart"/>
+      <w:r>
+        <w:t>CanSetAltitude</w:t>
+      </w:r>
+      <w:proofErr w:type="spellEnd"/>
+      <w:r>
+        <w:t xml:space="preserve"> or </w:t>
+      </w:r>
+      <w:proofErr w:type="spellStart"/>
+      <w:r>
+        <w:t>CanSetAzimuth</w:t>
+      </w:r>
+      <w:proofErr w:type="spellEnd"/>
+      <w:r>
+        <w:t xml:space="preserve"> be set to True. Of one of these capabilities is set to False then slaving adjustments will exclude that axis. For example, if </w:t>
+      </w:r>
+      <w:proofErr w:type="spellStart"/>
+      <w:r>
+        <w:t>CanSetAltitude</w:t>
+      </w:r>
+      <w:proofErr w:type="spellEnd"/>
+      <w:r>
+        <w:t xml:space="preserve"> is False then the dome will only be slaved in Azimuth.</w:t>
       </w:r>
     </w:p>
     <w:p>
@@ -2200,10 +2262,26 @@
         </w:drawing>
       </w:r>
       <w:r>
-        <w:t>Like other ASCOM device types, a dome has capabilities that are specified through a series of CanXXX properties. The values of these properties reflect the abilities of the dome itself a</w:t>
-      </w:r>
-      <w:r>
-        <w:t>s well as the dome driver implementation. For example, an observatory with a roll-off roof would have the CanSetShutter capability set to True and the other capabilities set to False.</w:t>
+        <w:t xml:space="preserve">Like other ASCOM device types, a dome has capabilities that are specified through a series of </w:t>
+      </w:r>
+      <w:proofErr w:type="spellStart"/>
+      <w:r>
+        <w:t>CanXXX</w:t>
+      </w:r>
+      <w:proofErr w:type="spellEnd"/>
+      <w:r>
+        <w:t xml:space="preserve"> properties. The values of these properties reflect the abilities of the dome itself a</w:t>
+      </w:r>
+      <w:r>
+        <w:t xml:space="preserve">s well as the dome driver implementation. For example, an observatory with a roll-off roof would have the </w:t>
+      </w:r>
+      <w:proofErr w:type="spellStart"/>
+      <w:r>
+        <w:t>CanSetShutter</w:t>
+      </w:r>
+      <w:proofErr w:type="spellEnd"/>
+      <w:r>
+        <w:t xml:space="preserve"> capability set to True and the other capabilities set to False.</w:t>
       </w:r>
     </w:p>
     <w:p>
@@ -2867,19 +2945,48 @@
       <w:r>
         <w:t xml:space="preserve">application definition in </w:t>
       </w:r>
-      <w:r>
-        <w:t xml:space="preserve">App.xaml and App.xaml.cs, its code-behind class. The code-behind </w:t>
+      <w:proofErr w:type="spellStart"/>
+      <w:r>
+        <w:t>App.xaml</w:t>
+      </w:r>
+      <w:proofErr w:type="spellEnd"/>
+      <w:r>
+        <w:t xml:space="preserve"> and </w:t>
+      </w:r>
+      <w:proofErr w:type="spellStart"/>
+      <w:r>
+        <w:t>App.xaml.cs</w:t>
+      </w:r>
+      <w:proofErr w:type="spellEnd"/>
+      <w:r>
+        <w:t xml:space="preserve">, its code-behind class. The code-behind </w:t>
       </w:r>
       <w:r>
         <w:t xml:space="preserve">class </w:t>
       </w:r>
       <w:r>
-        <w:t>overrides the OnStartup method to start up the local server.</w:t>
-      </w:r>
-    </w:p>
-    <w:p>
-      <w:r>
-        <w:t xml:space="preserve">In addition to using WPF, the application is organized using the Model-View-ViewModel </w:t>
+        <w:t xml:space="preserve">overrides the </w:t>
+      </w:r>
+      <w:proofErr w:type="spellStart"/>
+      <w:r>
+        <w:t>OnStartup</w:t>
+      </w:r>
+      <w:proofErr w:type="spellEnd"/>
+      <w:r>
+        <w:t xml:space="preserve"> method to start up the local server.</w:t>
+      </w:r>
+    </w:p>
+    <w:p>
+      <w:r>
+        <w:t>In addition to using WPF, the application is organized using the Model-View-</w:t>
+      </w:r>
+      <w:proofErr w:type="spellStart"/>
+      <w:r>
+        <w:t>ViewModel</w:t>
+      </w:r>
+      <w:proofErr w:type="spellEnd"/>
+      <w:r>
+        <w:t xml:space="preserve"> </w:t>
       </w:r>
       <w:r>
         <w:t xml:space="preserve">(MVVM) </w:t>
@@ -2917,10 +3024,42 @@
     </w:p>
     <w:p>
       <w:r>
-        <w:t xml:space="preserve">Each Window or UserControl (the main U/I components) is a view. For most views, the code-behind is completely empty. Instead, marshalling data between the view and the viewmodel is accomplished by databinding. Also, </w:t>
-      </w:r>
-      <w:r>
-        <w:t>instead of using event handlers to perform actions as requested by the U/I, the viewmodels implement ICommand methods that are hooked to the various controls via WPF data binding. Below is a simple example:</w:t>
+        <w:t xml:space="preserve">Each Window or </w:t>
+      </w:r>
+      <w:proofErr w:type="spellStart"/>
+      <w:r>
+        <w:t>UserControl</w:t>
+      </w:r>
+      <w:proofErr w:type="spellEnd"/>
+      <w:r>
+        <w:t xml:space="preserve"> (the main U/I components) is a view. For most views, the code-behind is completely empty. Instead, marshalling data between the view and the </w:t>
+      </w:r>
+      <w:proofErr w:type="spellStart"/>
+      <w:r>
+        <w:t>viewmodel</w:t>
+      </w:r>
+      <w:proofErr w:type="spellEnd"/>
+      <w:r>
+        <w:t xml:space="preserve"> is accomplished by databinding. Also, </w:t>
+      </w:r>
+      <w:r>
+        <w:t xml:space="preserve">instead of using event handlers to perform actions as requested by the U/I, the </w:t>
+      </w:r>
+      <w:proofErr w:type="spellStart"/>
+      <w:r>
+        <w:t>viewmodels</w:t>
+      </w:r>
+      <w:proofErr w:type="spellEnd"/>
+      <w:r>
+        <w:t xml:space="preserve"> implement </w:t>
+      </w:r>
+      <w:proofErr w:type="spellStart"/>
+      <w:r>
+        <w:t>ICommand</w:t>
+      </w:r>
+      <w:proofErr w:type="spellEnd"/>
+      <w:r>
+        <w:t xml:space="preserve"> methods that are hooked to the various controls via WPF data binding. Below is a simple example:</w:t>
       </w:r>
     </w:p>
     <w:bookmarkStart w:id="0" w:name="_MON_1605247797"/>
@@ -2950,7 +3089,7 @@
           <v:shape id="_x0000_i1025" type="#_x0000_t75" style="width:468pt;height:78pt" o:ole="">
             <v:imagedata r:id="rId28" o:title=""/>
           </v:shape>
-          <o:OLEObject Type="Embed" ProgID="Word.OpenDocumentText.12" ShapeID="_x0000_i1025" DrawAspect="Content" ObjectID="_1653961125" r:id="rId29"/>
+          <o:OLEObject Type="Embed" ProgID="Word.OpenDocumentText.12" ShapeID="_x0000_i1025" DrawAspect="Content" ObjectID="_1672289661" r:id="rId29"/>
         </w:object>
       </w:r>
     </w:p>
@@ -2962,8 +3101,21 @@
         <w:t>n example</w:t>
       </w:r>
       <w:r>
-        <w:t xml:space="preserve"> button object. The Command attribute is bound to the viewmodel’s StopMotionCommand</w:t>
-      </w:r>
+        <w:t xml:space="preserve"> button object. The Command attribute is bound to the </w:t>
+      </w:r>
+      <w:proofErr w:type="spellStart"/>
+      <w:r>
+        <w:t>viewmodel’s</w:t>
+      </w:r>
+      <w:proofErr w:type="spellEnd"/>
+      <w:r>
+        <w:t xml:space="preserve"> </w:t>
+      </w:r>
+      <w:proofErr w:type="spellStart"/>
+      <w:r>
+        <w:t>StopMotionCommand</w:t>
+      </w:r>
+      <w:proofErr w:type="spellEnd"/>
       <w:r>
         <w:t xml:space="preserve"> property. That property is declared as follows:</w:t>
       </w:r>
@@ -2976,7 +3128,7 @@
           <v:shape id="_x0000_i1026" type="#_x0000_t75" style="width:402pt;height:201.75pt" o:ole="">
             <v:imagedata r:id="rId30" o:title=""/>
           </v:shape>
-          <o:OLEObject Type="Embed" ProgID="Word.OpenDocumentText.12" ShapeID="_x0000_i1026" DrawAspect="Content" ObjectID="_1653961126" r:id="rId31"/>
+          <o:OLEObject Type="Embed" ProgID="Word.OpenDocumentText.12" ShapeID="_x0000_i1026" DrawAspect="Content" ObjectID="_1672289662" r:id="rId31"/>
         </w:object>
       </w:r>
       <w:r>
@@ -2985,10 +3137,50 @@
     </w:p>
     <w:p>
       <w:r>
-        <w:t>The RelayCommand class implements the ICommand interface. It resides in the Business Object Classes folder of the DeviceHub project.</w:t>
-      </w:r>
-      <w:r>
-        <w:t xml:space="preserve"> The class supports definition of an Action object, StopMotion in the example above, and a “can execute” predicate. Although the above example does not define the predicate, most instances of RelayCommand do. These predicates are used, automatically by the WPF data binding logic, to enable or disable the bound control based on the</w:t>
+        <w:t xml:space="preserve">The </w:t>
+      </w:r>
+      <w:proofErr w:type="spellStart"/>
+      <w:r>
+        <w:t>RelayCommand</w:t>
+      </w:r>
+      <w:proofErr w:type="spellEnd"/>
+      <w:r>
+        <w:t xml:space="preserve"> class implements the </w:t>
+      </w:r>
+      <w:proofErr w:type="spellStart"/>
+      <w:r>
+        <w:t>ICommand</w:t>
+      </w:r>
+      <w:proofErr w:type="spellEnd"/>
+      <w:r>
+        <w:t xml:space="preserve"> interface. It resides in the Business Object Classes folder of the </w:t>
+      </w:r>
+      <w:proofErr w:type="spellStart"/>
+      <w:r>
+        <w:t>DeviceHub</w:t>
+      </w:r>
+      <w:proofErr w:type="spellEnd"/>
+      <w:r>
+        <w:t xml:space="preserve"> project.</w:t>
+      </w:r>
+      <w:r>
+        <w:t xml:space="preserve"> The class supports definition of an Action object, </w:t>
+      </w:r>
+      <w:proofErr w:type="spellStart"/>
+      <w:r>
+        <w:t>StopMotion</w:t>
+      </w:r>
+      <w:proofErr w:type="spellEnd"/>
+      <w:r>
+        <w:t xml:space="preserve"> in the example above, and a “can execute” predicate. Although the above example does not define the predicate, most instances of </w:t>
+      </w:r>
+      <w:proofErr w:type="spellStart"/>
+      <w:r>
+        <w:t>RelayCommand</w:t>
+      </w:r>
+      <w:proofErr w:type="spellEnd"/>
+      <w:r>
+        <w:t xml:space="preserve"> do. These predicates are used, automatically by the WPF data binding logic, to enable or disable the bound control based on the</w:t>
       </w:r>
       <w:r>
         <w:t xml:space="preserve"> predicate’s</w:t>
@@ -3094,7 +3286,15 @@
         <w:t>e</w:t>
       </w:r>
       <w:r>
-        <w:t xml:space="preserve"> dependency does exist, however. The App’s instance overrides the base class’ OnStartup method to</w:t>
+        <w:t xml:space="preserve"> dependency does exist, however. The App’s instance overrides the base class’ </w:t>
+      </w:r>
+      <w:proofErr w:type="spellStart"/>
+      <w:r>
+        <w:t>OnStartup</w:t>
+      </w:r>
+      <w:proofErr w:type="spellEnd"/>
+      <w:r>
+        <w:t xml:space="preserve"> method to</w:t>
       </w:r>
       <w:r>
         <w:t xml:space="preserve"> invoke the Server class Startup method and pass it any command-line parameters.</w:t>
@@ -3102,35 +3302,123 @@
     </w:p>
     <w:p>
       <w:r>
-        <w:t xml:space="preserve">The Server.Startup method instantiates the MainWindow object and the MainWindowViewModel object and connects them, via the MainWindow’s DataContext property. This allows properties and </w:t>
+        <w:t xml:space="preserve">The </w:t>
+      </w:r>
+      <w:proofErr w:type="spellStart"/>
+      <w:r>
+        <w:t>Server.Startup</w:t>
+      </w:r>
+      <w:proofErr w:type="spellEnd"/>
+      <w:r>
+        <w:t xml:space="preserve"> method instantiates the </w:t>
+      </w:r>
+      <w:proofErr w:type="spellStart"/>
+      <w:r>
+        <w:t>MainWindow</w:t>
+      </w:r>
+      <w:proofErr w:type="spellEnd"/>
+      <w:r>
+        <w:t xml:space="preserve"> object and the </w:t>
+      </w:r>
+      <w:proofErr w:type="spellStart"/>
+      <w:r>
+        <w:t>MainWindowViewModel</w:t>
+      </w:r>
+      <w:proofErr w:type="spellEnd"/>
+      <w:r>
+        <w:t xml:space="preserve"> object and connects them, via the </w:t>
+      </w:r>
+      <w:proofErr w:type="spellStart"/>
+      <w:r>
+        <w:t>MainWindow’s</w:t>
+      </w:r>
+      <w:proofErr w:type="spellEnd"/>
+      <w:r>
+        <w:t xml:space="preserve"> </w:t>
+      </w:r>
+      <w:proofErr w:type="spellStart"/>
+      <w:r>
+        <w:t>DataContext</w:t>
+      </w:r>
+      <w:proofErr w:type="spellEnd"/>
+      <w:r>
+        <w:t xml:space="preserve"> property. This allows properties and </w:t>
       </w:r>
       <w:r>
         <w:t>comman</w:t>
       </w:r>
       <w:r>
-        <w:t>ds in the viewmodel to be accessible from the view.</w:t>
-      </w:r>
-    </w:p>
-    <w:p>
-      <w:r>
-        <w:t>The remainder of the startup method is very similar to that which is created by from the LocalServer template.</w:t>
-      </w:r>
-    </w:p>
-    <w:p>
-      <w:r>
-        <w:t>One generated class that is substantially different is the GarbageCollection class. GarbageCollection is instantiated from the Server class</w:t>
+        <w:t xml:space="preserve">ds in the </w:t>
+      </w:r>
+      <w:proofErr w:type="spellStart"/>
+      <w:r>
+        <w:t>viewmodel</w:t>
+      </w:r>
+      <w:proofErr w:type="spellEnd"/>
+      <w:r>
+        <w:t xml:space="preserve"> to be accessible from the view.</w:t>
+      </w:r>
+    </w:p>
+    <w:p>
+      <w:r>
+        <w:t xml:space="preserve">The remainder of the startup method is very similar to that which is created by from the </w:t>
+      </w:r>
+      <w:proofErr w:type="spellStart"/>
+      <w:r>
+        <w:t>LocalServer</w:t>
+      </w:r>
+      <w:proofErr w:type="spellEnd"/>
+      <w:r>
+        <w:t xml:space="preserve"> template.</w:t>
+      </w:r>
+    </w:p>
+    <w:p>
+      <w:r>
+        <w:t xml:space="preserve">One generated class that is substantially different is the </w:t>
+      </w:r>
+      <w:proofErr w:type="spellStart"/>
+      <w:r>
+        <w:t>GarbageCollection</w:t>
+      </w:r>
+      <w:proofErr w:type="spellEnd"/>
+      <w:r>
+        <w:t xml:space="preserve"> class. </w:t>
+      </w:r>
+      <w:proofErr w:type="spellStart"/>
+      <w:r>
+        <w:t>GarbageCollection</w:t>
+      </w:r>
+      <w:proofErr w:type="spellEnd"/>
+      <w:r>
+        <w:t xml:space="preserve"> is instantiated from the Server class</w:t>
       </w:r>
       <w:r>
         <w:t>,</w:t>
       </w:r>
       <w:r>
-        <w:t xml:space="preserve"> during startup, and cancelled when the main view is closed. The Device Hub uses the System.Threading.Tasks.Task class to run the garbage collector on a worker thread. At the time of this writing, the garbage collection interval is</w:t>
+        <w:t xml:space="preserve"> during startup, and cancelled when the main view is closed. The Device Hub uses the </w:t>
+      </w:r>
+      <w:proofErr w:type="spellStart"/>
+      <w:r>
+        <w:t>System.Threading.Tasks.Task</w:t>
+      </w:r>
+      <w:proofErr w:type="spellEnd"/>
+      <w:r>
+        <w:t xml:space="preserve"> class to run the garbage collector on a worker thread. At the time of this writing, the garbage collection interval is</w:t>
       </w:r>
       <w:r>
         <w:t xml:space="preserve"> coded at</w:t>
       </w:r>
       <w:r>
-        <w:t xml:space="preserve"> 10 seconds. However, due to the capabilities of Task objects and their CancellationTokens, the garbage collector can be immediately cancelled without waiting for the</w:t>
+        <w:t xml:space="preserve"> 10 seconds. However, due to the capabilities of Task objects and their </w:t>
+      </w:r>
+      <w:proofErr w:type="spellStart"/>
+      <w:r>
+        <w:t>CancellationTokens</w:t>
+      </w:r>
+      <w:proofErr w:type="spellEnd"/>
+      <w:r>
+        <w:t>, the garbage collector can be immediately cancelled without waiting for the</w:t>
       </w:r>
       <w:r>
         <w:t xml:space="preserve"> garbage collector’s sleep timer to expire. This means that disposed objects are cleaned up more quickly during shutdown.</w:t>
@@ -3138,7 +3426,47 @@
     </w:p>
     <w:p>
       <w:r>
-        <w:t xml:space="preserve">The MainWindowViewModel instantiates the TelescopeViewModel which in turn instantiates the viewmodels for each of the Telescope control tabs (Motion, DirectSlew, TrackingRates, Parameters, and </w:t>
+        <w:t xml:space="preserve">The </w:t>
+      </w:r>
+      <w:proofErr w:type="spellStart"/>
+      <w:r>
+        <w:t>MainWindowViewModel</w:t>
+      </w:r>
+      <w:proofErr w:type="spellEnd"/>
+      <w:r>
+        <w:t xml:space="preserve"> instantiates the </w:t>
+      </w:r>
+      <w:proofErr w:type="spellStart"/>
+      <w:r>
+        <w:t>TelescopeViewModel</w:t>
+      </w:r>
+      <w:proofErr w:type="spellEnd"/>
+      <w:r>
+        <w:t xml:space="preserve"> which in turn instantiates the </w:t>
+      </w:r>
+      <w:proofErr w:type="spellStart"/>
+      <w:r>
+        <w:t>viewmodels</w:t>
+      </w:r>
+      <w:proofErr w:type="spellEnd"/>
+      <w:r>
+        <w:t xml:space="preserve"> for each of the Telescope control tabs (Motion, </w:t>
+      </w:r>
+      <w:proofErr w:type="spellStart"/>
+      <w:r>
+        <w:t>DirectSlew</w:t>
+      </w:r>
+      <w:proofErr w:type="spellEnd"/>
+      <w:r>
+        <w:t xml:space="preserve">, </w:t>
+      </w:r>
+      <w:proofErr w:type="spellStart"/>
+      <w:r>
+        <w:t>TrackingRates</w:t>
+      </w:r>
+      <w:proofErr w:type="spellEnd"/>
+      <w:r>
+        <w:t xml:space="preserve">, Parameters, and </w:t>
       </w:r>
       <w:r>
         <w:lastRenderedPageBreak/>
@@ -3148,12 +3476,60 @@
         <w:t>)</w:t>
       </w:r>
       <w:r>
-        <w:t xml:space="preserve">. The TelescopeView.xaml definition defines the view to be used for displaying those viewmodels. </w:t>
-      </w:r>
-    </w:p>
-    <w:p>
-      <w:r>
-        <w:t xml:space="preserve">The Resources element of the TelescopeView (which is a UserControl) declares a DateTemplate which tells the WPF rendering engine which view to use for displaying that viewmodel. </w:t>
+        <w:t xml:space="preserve">. The </w:t>
+      </w:r>
+      <w:proofErr w:type="spellStart"/>
+      <w:r>
+        <w:t>TelescopeView.xaml</w:t>
+      </w:r>
+      <w:proofErr w:type="spellEnd"/>
+      <w:r>
+        <w:t xml:space="preserve"> definition defines the view to be used for displaying those </w:t>
+      </w:r>
+      <w:proofErr w:type="spellStart"/>
+      <w:r>
+        <w:t>viewmodels</w:t>
+      </w:r>
+      <w:proofErr w:type="spellEnd"/>
+      <w:r>
+        <w:t xml:space="preserve">. </w:t>
+      </w:r>
+    </w:p>
+    <w:p>
+      <w:r>
+        <w:t xml:space="preserve">The Resources element of the </w:t>
+      </w:r>
+      <w:proofErr w:type="spellStart"/>
+      <w:r>
+        <w:t>TelescopeView</w:t>
+      </w:r>
+      <w:proofErr w:type="spellEnd"/>
+      <w:r>
+        <w:t xml:space="preserve"> (which is a </w:t>
+      </w:r>
+      <w:proofErr w:type="spellStart"/>
+      <w:r>
+        <w:t>UserControl</w:t>
+      </w:r>
+      <w:proofErr w:type="spellEnd"/>
+      <w:r>
+        <w:t xml:space="preserve">) declares a </w:t>
+      </w:r>
+      <w:proofErr w:type="spellStart"/>
+      <w:r>
+        <w:t>DateTemplate</w:t>
+      </w:r>
+      <w:proofErr w:type="spellEnd"/>
+      <w:r>
+        <w:t xml:space="preserve"> which tells the WPF rendering engine which view to use for displaying that </w:t>
+      </w:r>
+      <w:proofErr w:type="spellStart"/>
+      <w:r>
+        <w:t>viewmodel</w:t>
+      </w:r>
+      <w:proofErr w:type="spellEnd"/>
+      <w:r>
+        <w:t xml:space="preserve">. </w:t>
       </w:r>
     </w:p>
     <w:bookmarkStart w:id="2" w:name="_MON_1605328071"/>
@@ -3164,13 +3540,37 @@
           <v:shape id="_x0000_i1027" type="#_x0000_t75" style="width:468pt;height:88.5pt" o:ole="">
             <v:imagedata r:id="rId33" o:title=""/>
           </v:shape>
-          <o:OLEObject Type="Embed" ProgID="Word.OpenDocumentText.12" ShapeID="_x0000_i1027" DrawAspect="Content" ObjectID="_1653961127" r:id="rId34"/>
+          <o:OLEObject Type="Embed" ProgID="Word.OpenDocumentText.12" ShapeID="_x0000_i1027" DrawAspect="Content" ObjectID="_1672289663" r:id="rId34"/>
         </w:object>
       </w:r>
     </w:p>
     <w:p>
       <w:r>
-        <w:t>The viewmodel instance is bound to the Content property of a ContentControl which is displayed in the appropriate TabItem.</w:t>
+        <w:t xml:space="preserve">The </w:t>
+      </w:r>
+      <w:proofErr w:type="spellStart"/>
+      <w:r>
+        <w:t>viewmodel</w:t>
+      </w:r>
+      <w:proofErr w:type="spellEnd"/>
+      <w:r>
+        <w:t xml:space="preserve"> instance is bound to the Content property of a </w:t>
+      </w:r>
+      <w:proofErr w:type="spellStart"/>
+      <w:r>
+        <w:t>ContentControl</w:t>
+      </w:r>
+      <w:proofErr w:type="spellEnd"/>
+      <w:r>
+        <w:t xml:space="preserve"> which is displayed in the appropriate </w:t>
+      </w:r>
+      <w:proofErr w:type="spellStart"/>
+      <w:r>
+        <w:t>TabItem</w:t>
+      </w:r>
+      <w:proofErr w:type="spellEnd"/>
+      <w:r>
+        <w:t>.</w:t>
       </w:r>
     </w:p>
     <w:bookmarkStart w:id="3" w:name="_MON_1605328946"/>
@@ -3181,13 +3581,45 @@
           <v:shape id="_x0000_i1028" type="#_x0000_t75" style="width:468pt;height:132.75pt" o:ole="">
             <v:imagedata r:id="rId35" o:title=""/>
           </v:shape>
-          <o:OLEObject Type="Embed" ProgID="Word.OpenDocumentText.12" ShapeID="_x0000_i1028" DrawAspect="Content" ObjectID="_1653961128" r:id="rId36"/>
+          <o:OLEObject Type="Embed" ProgID="Word.OpenDocumentText.12" ShapeID="_x0000_i1028" DrawAspect="Content" ObjectID="_1672289664" r:id="rId36"/>
         </w:object>
       </w:r>
     </w:p>
     <w:p>
       <w:r>
-        <w:t>Some of the telescope viewmodels only provide information from the telescope for display others need to affect changes to the state of the telescope. For example, the TelescopeCapabilitiesViewModel holds the values of the Capabilities properties that are read from the device when it is initially connected. The values of these properties are displayed by the TelescopeCapabilitiesView. This viewmodel needs no further interaction with the telescope.</w:t>
+        <w:t xml:space="preserve">Some of the telescope </w:t>
+      </w:r>
+      <w:proofErr w:type="spellStart"/>
+      <w:r>
+        <w:t>viewmodels</w:t>
+      </w:r>
+      <w:proofErr w:type="spellEnd"/>
+      <w:r>
+        <w:t xml:space="preserve"> only provide information from the telescope for display others need to affect changes to the state of the telescope. For example, the </w:t>
+      </w:r>
+      <w:proofErr w:type="spellStart"/>
+      <w:r>
+        <w:t>TelescopeCapabilitiesViewModel</w:t>
+      </w:r>
+      <w:proofErr w:type="spellEnd"/>
+      <w:r>
+        <w:t xml:space="preserve"> holds the values of the Capabilities properties that are read from the device when it is initially connected. The values of these properties are displayed by the </w:t>
+      </w:r>
+      <w:proofErr w:type="spellStart"/>
+      <w:r>
+        <w:t>TelescopeCapabilitiesView</w:t>
+      </w:r>
+      <w:proofErr w:type="spellEnd"/>
+      <w:r>
+        <w:t xml:space="preserve">. This </w:t>
+      </w:r>
+      <w:proofErr w:type="spellStart"/>
+      <w:r>
+        <w:t>viewmodel</w:t>
+      </w:r>
+      <w:proofErr w:type="spellEnd"/>
+      <w:r>
+        <w:t xml:space="preserve"> needs no further interaction with the telescope.</w:t>
       </w:r>
     </w:p>
     <w:p>
@@ -3198,7 +3630,15 @@
         <w:t>,</w:t>
       </w:r>
       <w:r>
-        <w:t xml:space="preserve"> the TelescopeMotionViewModel </w:t>
+        <w:t xml:space="preserve"> the </w:t>
+      </w:r>
+      <w:proofErr w:type="spellStart"/>
+      <w:r>
+        <w:t>TelescopeMotionViewModel</w:t>
+      </w:r>
+      <w:proofErr w:type="spellEnd"/>
+      <w:r>
+        <w:t xml:space="preserve"> </w:t>
       </w:r>
       <w:r>
         <w:t>needs</w:t>
@@ -3207,17 +3647,70 @@
         <w:t xml:space="preserve"> to interact with the</w:t>
       </w:r>
       <w:r>
-        <w:t xml:space="preserve"> telescope to display the current telescope state AND to change property values and call methods on the telescope object that affect the telescope’s state. This interaction is supported by the TelescopeManager. There are also DomeManager and a FocuserManager classes that support access from the viewmodels to those devices. These objects are singleton objects that are created in the MainWindowViewModel and injected into </w:t>
-      </w:r>
-      <w:r>
-        <w:t xml:space="preserve">the created viewmodels as constructor arguments. During unit testing of </w:t>
+        <w:t xml:space="preserve"> telescope to display the current telescope state AND to change property values and call methods on the telescope object that affect the telescope’s state. This interaction is supported by the </w:t>
+      </w:r>
+      <w:proofErr w:type="spellStart"/>
+      <w:r>
+        <w:t>TelescopeManager</w:t>
+      </w:r>
+      <w:proofErr w:type="spellEnd"/>
+      <w:r>
+        <w:t xml:space="preserve">. There are also </w:t>
+      </w:r>
+      <w:proofErr w:type="spellStart"/>
+      <w:r>
+        <w:t>DomeManager</w:t>
+      </w:r>
+      <w:proofErr w:type="spellEnd"/>
+      <w:r>
+        <w:t xml:space="preserve"> and a </w:t>
+      </w:r>
+      <w:proofErr w:type="spellStart"/>
+      <w:r>
+        <w:t>FocuserManager</w:t>
+      </w:r>
+      <w:proofErr w:type="spellEnd"/>
+      <w:r>
+        <w:t xml:space="preserve"> classes that support access from the </w:t>
+      </w:r>
+      <w:proofErr w:type="spellStart"/>
+      <w:r>
+        <w:t>viewmodels</w:t>
+      </w:r>
+      <w:proofErr w:type="spellEnd"/>
+      <w:r>
+        <w:t xml:space="preserve"> to those devices. These objects are singleton objects that are created in the </w:t>
+      </w:r>
+      <w:proofErr w:type="spellStart"/>
+      <w:r>
+        <w:t>MainWindowViewModel</w:t>
+      </w:r>
+      <w:proofErr w:type="spellEnd"/>
+      <w:r>
+        <w:t xml:space="preserve"> and injected into </w:t>
+      </w:r>
+      <w:r>
+        <w:t xml:space="preserve">the created </w:t>
+      </w:r>
+      <w:proofErr w:type="spellStart"/>
+      <w:r>
+        <w:t>viewmodels</w:t>
+      </w:r>
+      <w:proofErr w:type="spellEnd"/>
+      <w:r>
+        <w:t xml:space="preserve"> as constructor arguments. During unit testing of </w:t>
       </w:r>
       <w:r>
         <w:t>a</w:t>
       </w:r>
       <w:r>
-        <w:t xml:space="preserve"> viewmodel</w:t>
-      </w:r>
+        <w:t xml:space="preserve"> </w:t>
+      </w:r>
+      <w:proofErr w:type="spellStart"/>
+      <w:r>
+        <w:t>viewmodel</w:t>
+      </w:r>
+      <w:proofErr w:type="spellEnd"/>
       <w:r>
         <w:t xml:space="preserve"> a </w:t>
       </w:r>
@@ -3245,13 +3738,53 @@
         <w:t>,</w:t>
       </w:r>
       <w:r>
-        <w:t xml:space="preserve"> there is a TelescopeManager.cs file as well as a TelescopeManagerAccess.cs file. </w:t>
-      </w:r>
-      <w:r>
-        <w:t xml:space="preserve">Both files define properties and methods for the TelescopeManager class. </w:t>
-      </w:r>
-      <w:r>
-        <w:t xml:space="preserve">Where necessary, properties and methods in TelescopeManager.cs use calls in TelescopeManagerAccess.cs to communicate with the </w:t>
+        <w:t xml:space="preserve"> there is a </w:t>
+      </w:r>
+      <w:proofErr w:type="spellStart"/>
+      <w:r>
+        <w:t>TelescopeManager.cs</w:t>
+      </w:r>
+      <w:proofErr w:type="spellEnd"/>
+      <w:r>
+        <w:t xml:space="preserve"> file as well as a </w:t>
+      </w:r>
+      <w:proofErr w:type="spellStart"/>
+      <w:r>
+        <w:t>TelescopeManagerAccess.cs</w:t>
+      </w:r>
+      <w:proofErr w:type="spellEnd"/>
+      <w:r>
+        <w:t xml:space="preserve"> file. </w:t>
+      </w:r>
+      <w:r>
+        <w:t xml:space="preserve">Both files define properties and methods for the </w:t>
+      </w:r>
+      <w:proofErr w:type="spellStart"/>
+      <w:r>
+        <w:t>TelescopeManager</w:t>
+      </w:r>
+      <w:proofErr w:type="spellEnd"/>
+      <w:r>
+        <w:t xml:space="preserve"> class. </w:t>
+      </w:r>
+      <w:r>
+        <w:t xml:space="preserve">Where necessary, properties and methods in </w:t>
+      </w:r>
+      <w:proofErr w:type="spellStart"/>
+      <w:r>
+        <w:t>TelescopeManager.cs</w:t>
+      </w:r>
+      <w:proofErr w:type="spellEnd"/>
+      <w:r>
+        <w:t xml:space="preserve"> use calls in </w:t>
+      </w:r>
+      <w:proofErr w:type="spellStart"/>
+      <w:r>
+        <w:t>TelescopeManagerAccess.cs</w:t>
+      </w:r>
+      <w:proofErr w:type="spellEnd"/>
+      <w:r>
+        <w:t xml:space="preserve"> to communicate with the </w:t>
       </w:r>
       <w:r>
         <w:lastRenderedPageBreak/>
@@ -3264,7 +3797,23 @@
         <w:t xml:space="preserve">. The methods </w:t>
       </w:r>
       <w:r>
-        <w:t>in TelescopeManagerAccess perform checks to ensure that we are connected to the device and to forward the details about the access to the activity logger. The properties and methods in TelescopeManagerAccess are also used by the exposed Telescope device driver to access the served Telescope driver.</w:t>
+        <w:t xml:space="preserve">in </w:t>
+      </w:r>
+      <w:proofErr w:type="spellStart"/>
+      <w:r>
+        <w:t>TelescopeManagerAccess</w:t>
+      </w:r>
+      <w:proofErr w:type="spellEnd"/>
+      <w:r>
+        <w:t xml:space="preserve"> perform checks to ensure that we are connected to the device and to forward the details about the access to the activity logger. The properties and methods in </w:t>
+      </w:r>
+      <w:proofErr w:type="spellStart"/>
+      <w:r>
+        <w:t>TelescopeManagerAccess</w:t>
+      </w:r>
+      <w:proofErr w:type="spellEnd"/>
+      <w:r>
+        <w:t xml:space="preserve"> are also used by the exposed Telescope device driver to access the served Telescope driver.</w:t>
       </w:r>
     </w:p>
     <w:p>
@@ -3274,11 +3823,24 @@
       <w:r>
         <w:t xml:space="preserve">concrete </w:t>
       </w:r>
-      <w:r>
-        <w:t>TelescopeService is a simple wrapper which passes through any property values or method calls to the associated ASCOM property or method.</w:t>
-      </w:r>
-      <w:r>
-        <w:t xml:space="preserve"> The concrete MockTelescopeService, however has the capability to allow the Unit Testing infrastructure to initialize the service to support each of the individual tests.</w:t>
+      <w:proofErr w:type="spellStart"/>
+      <w:r>
+        <w:t>TelescopeService</w:t>
+      </w:r>
+      <w:proofErr w:type="spellEnd"/>
+      <w:r>
+        <w:t xml:space="preserve"> is a simple wrapper which passes through any property values or method calls to the associated ASCOM property or method.</w:t>
+      </w:r>
+      <w:r>
+        <w:t xml:space="preserve"> The concrete </w:t>
+      </w:r>
+      <w:proofErr w:type="spellStart"/>
+      <w:r>
+        <w:t>MockTelescopeService</w:t>
+      </w:r>
+      <w:proofErr w:type="spellEnd"/>
+      <w:r>
+        <w:t>, however has the capability to allow the Unit Testing infrastructure to initialize the service to support each of the individual tests.</w:t>
       </w:r>
     </w:p>
     <w:p>
@@ -3319,15 +3881,79 @@
         <w:t>rd</w:t>
       </w:r>
       <w:r>
-        <w:t xml:space="preserve"> party library. One such library is the MVVM Light Toolkit from Laurent Bugnion. This tookit is available as a NuGet package that can be added to a Visual Studio project. The author also makes it available for download from a GitHub repository. After reading the license under which the author makes the code available, I extracted only the classes of the messaging component and incorporated them into an assembly, MvvmMessenger, which is part of the DeviceHub solution. This decouples the Device Hub from dependence on the MVVM Light Tookit and relieves us from the burden of distributing the entire toolkit with the Device Hub.</w:t>
-      </w:r>
-    </w:p>
-    <w:p>
-      <w:r>
-        <w:t xml:space="preserve">The TelescopeManager begins communicating with the Telescope (via the TelescopeService) when it is connected. The Capabilities and Parameters information are immediately read from the </w:t>
-      </w:r>
-      <w:r>
-        <w:t>device and forwarded by means of messages. The following code fragments show how the capabilities properties are read from the device and forwarded to viewmodels that either display the values or use the values to make decisions about how to interact with the device.</w:t>
+        <w:t xml:space="preserve"> party library. One such library is the MVVM Light Toolkit from Laurent </w:t>
+      </w:r>
+      <w:proofErr w:type="spellStart"/>
+      <w:r>
+        <w:t>Bugnion</w:t>
+      </w:r>
+      <w:proofErr w:type="spellEnd"/>
+      <w:r>
+        <w:t xml:space="preserve">. This </w:t>
+      </w:r>
+      <w:proofErr w:type="spellStart"/>
+      <w:r>
+        <w:t>tookit</w:t>
+      </w:r>
+      <w:proofErr w:type="spellEnd"/>
+      <w:r>
+        <w:t xml:space="preserve"> is available as a NuGet package that can be added to a Visual Studio project. The author also makes it available for download from a GitHub repository. After reading the license under which the author makes the code available, I extracted only the classes of the messaging component and incorporated them into an assembly, </w:t>
+      </w:r>
+      <w:proofErr w:type="spellStart"/>
+      <w:r>
+        <w:t>MvvmMessenger</w:t>
+      </w:r>
+      <w:proofErr w:type="spellEnd"/>
+      <w:r>
+        <w:t xml:space="preserve">, which is part of the </w:t>
+      </w:r>
+      <w:proofErr w:type="spellStart"/>
+      <w:r>
+        <w:t>DeviceHub</w:t>
+      </w:r>
+      <w:proofErr w:type="spellEnd"/>
+      <w:r>
+        <w:t xml:space="preserve"> solution. This decouples the Device Hub from dependence on the MVVM Light </w:t>
+      </w:r>
+      <w:proofErr w:type="spellStart"/>
+      <w:r>
+        <w:t>Tookit</w:t>
+      </w:r>
+      <w:proofErr w:type="spellEnd"/>
+      <w:r>
+        <w:t xml:space="preserve"> and relieves us from the burden of distributing the entire toolkit with the Device Hub.</w:t>
+      </w:r>
+    </w:p>
+    <w:p>
+      <w:r>
+        <w:t xml:space="preserve">The </w:t>
+      </w:r>
+      <w:proofErr w:type="spellStart"/>
+      <w:r>
+        <w:t>TelescopeManager</w:t>
+      </w:r>
+      <w:proofErr w:type="spellEnd"/>
+      <w:r>
+        <w:t xml:space="preserve"> begins communicating with the Telescope (via the </w:t>
+      </w:r>
+      <w:proofErr w:type="spellStart"/>
+      <w:r>
+        <w:t>TelescopeService</w:t>
+      </w:r>
+      <w:proofErr w:type="spellEnd"/>
+      <w:r>
+        <w:t xml:space="preserve">) when it is connected. The Capabilities and Parameters information are immediately read from the </w:t>
+      </w:r>
+      <w:r>
+        <w:t xml:space="preserve">device and forwarded by means of messages. The following code fragments show how the capabilities properties are read from the device and forwarded to </w:t>
+      </w:r>
+      <w:proofErr w:type="spellStart"/>
+      <w:r>
+        <w:t>viewmodels</w:t>
+      </w:r>
+      <w:proofErr w:type="spellEnd"/>
+      <w:r>
+        <w:t xml:space="preserve"> that either display the values or use the values to make decisions about how to interact with the device.</w:t>
       </w:r>
     </w:p>
     <w:bookmarkStart w:id="4" w:name="_MON_1605333794"/>
@@ -3338,16 +3964,40 @@
           <v:shape id="_x0000_i1029" type="#_x0000_t75" style="width:468pt;height:267.75pt" o:ole="">
             <v:imagedata r:id="rId37" o:title=""/>
           </v:shape>
-          <o:OLEObject Type="Embed" ProgID="Word.OpenDocumentText.12" ShapeID="_x0000_i1029" DrawAspect="Content" ObjectID="_1653961129" r:id="rId38"/>
+          <o:OLEObject Type="Embed" ProgID="Word.OpenDocumentText.12" ShapeID="_x0000_i1029" DrawAspect="Content" ObjectID="_1672289665" r:id="rId38"/>
         </w:object>
       </w:r>
     </w:p>
     <w:p>
       <w:r>
-        <w:t>This method fragment is from the TelescopeManager. It is called on a worker thread immediately upon successfully connecting with the device.</w:t>
-      </w:r>
-      <w:r>
-        <w:t xml:space="preserve"> It creates an instance of the TelescopeCapabilites class and initializes it by making calls to the ITelescopeService object to read the capabilities property values from the ASCOM Telescope object. Further down in the code it sends a message where the message payload is a clone of the Capabilities object.</w:t>
+        <w:t xml:space="preserve">This method fragment is from the </w:t>
+      </w:r>
+      <w:proofErr w:type="spellStart"/>
+      <w:r>
+        <w:t>TelescopeManager</w:t>
+      </w:r>
+      <w:proofErr w:type="spellEnd"/>
+      <w:r>
+        <w:t>. It is called on a worker thread immediately upon successfully connecting with the device.</w:t>
+      </w:r>
+      <w:r>
+        <w:t xml:space="preserve"> It creates an instance of the </w:t>
+      </w:r>
+      <w:proofErr w:type="spellStart"/>
+      <w:r>
+        <w:t>TelescopeCapabilites</w:t>
+      </w:r>
+      <w:proofErr w:type="spellEnd"/>
+      <w:r>
+        <w:t xml:space="preserve"> class and initializes it by making calls to the </w:t>
+      </w:r>
+      <w:proofErr w:type="spellStart"/>
+      <w:r>
+        <w:t>ITelescopeService</w:t>
+      </w:r>
+      <w:proofErr w:type="spellEnd"/>
+      <w:r>
+        <w:t xml:space="preserve"> object to read the capabilities property values from the ASCOM Telescope object. Further down in the code it sends a message where the message payload is a clone of the Capabilities object.</w:t>
       </w:r>
     </w:p>
     <w:p>
@@ -3358,7 +4008,15 @@
         <w:t xml:space="preserve">of this message </w:t>
       </w:r>
       <w:r>
-        <w:t xml:space="preserve">will be the TelescopeCapabilitiesViewModel. Here is the </w:t>
+        <w:t xml:space="preserve">will be the </w:t>
+      </w:r>
+      <w:proofErr w:type="spellStart"/>
+      <w:r>
+        <w:t>TelescopeCapabilitiesViewModel</w:t>
+      </w:r>
+      <w:proofErr w:type="spellEnd"/>
+      <w:r>
+        <w:t xml:space="preserve">. Here is the </w:t>
       </w:r>
       <w:r>
         <w:t xml:space="preserve">messaging-related </w:t>
@@ -3375,7 +4033,7 @@
           <v:shape id="_x0000_i1030" type="#_x0000_t75" style="width:468pt;height:354.75pt" o:ole="">
             <v:imagedata r:id="rId39" o:title=""/>
           </v:shape>
-          <o:OLEObject Type="Embed" ProgID="Word.OpenDocumentText.12" ShapeID="_x0000_i1030" DrawAspect="Content" ObjectID="_1653961130" r:id="rId40"/>
+          <o:OLEObject Type="Embed" ProgID="Word.OpenDocumentText.12" ShapeID="_x0000_i1030" DrawAspect="Content" ObjectID="_1672289666" r:id="rId40"/>
         </w:object>
       </w:r>
     </w:p>
@@ -3387,19 +4045,40 @@
         <w:t>the</w:t>
       </w:r>
       <w:r>
-        <w:t xml:space="preserve"> message handler method, UpdateCapabilities</w:t>
-      </w:r>
+        <w:t xml:space="preserve"> message handler method, </w:t>
+      </w:r>
+      <w:proofErr w:type="spellStart"/>
+      <w:r>
+        <w:t>UpdateCapabilities</w:t>
+      </w:r>
+      <w:proofErr w:type="spellEnd"/>
       <w:r>
         <w:t>,</w:t>
       </w:r>
       <w:r>
-        <w:t xml:space="preserve"> in this case. So, when the Telescope Manager sends the message, UpdateCapabilities is called</w:t>
+        <w:t xml:space="preserve"> in this case. So, when the Telescope Manager sends the message, </w:t>
+      </w:r>
+      <w:proofErr w:type="spellStart"/>
+      <w:r>
+        <w:t>UpdateCapabilities</w:t>
+      </w:r>
+      <w:proofErr w:type="spellEnd"/>
+      <w:r>
+        <w:t xml:space="preserve"> is called</w:t>
       </w:r>
       <w:r>
         <w:t xml:space="preserve"> to receive it</w:t>
       </w:r>
       <w:r>
-        <w:t>. The Capabilities object is extracted from the payload and passed to SetCapabilities which updates the class’s Capabilities property on the main User Interface thread.</w:t>
+        <w:t xml:space="preserve">. The Capabilities object is extracted from the payload and passed to </w:t>
+      </w:r>
+      <w:proofErr w:type="spellStart"/>
+      <w:r>
+        <w:t>SetCapabilities</w:t>
+      </w:r>
+      <w:proofErr w:type="spellEnd"/>
+      <w:r>
+        <w:t xml:space="preserve"> which updates the class’s Capabilities property on the main User Interface thread.</w:t>
       </w:r>
     </w:p>
     <w:p>
@@ -3425,7 +4104,23 @@
         <w:t>,</w:t>
       </w:r>
       <w:r>
-        <w:t xml:space="preserve"> views and viewmodels are always created on the main thread and viewmodel properties that are bound to controls in the view can only be</w:t>
+        <w:t xml:space="preserve"> views and </w:t>
+      </w:r>
+      <w:proofErr w:type="spellStart"/>
+      <w:r>
+        <w:t>viewmodels</w:t>
+      </w:r>
+      <w:proofErr w:type="spellEnd"/>
+      <w:r>
+        <w:t xml:space="preserve"> are always created on the main thread and </w:t>
+      </w:r>
+      <w:proofErr w:type="spellStart"/>
+      <w:r>
+        <w:t>viewmodel</w:t>
+      </w:r>
+      <w:proofErr w:type="spellEnd"/>
+      <w:r>
+        <w:t xml:space="preserve"> properties that are bound to controls in the view can only be</w:t>
       </w:r>
       <w:r>
         <w:t xml:space="preserve"> updated by code that is running on that thread.</w:t>
@@ -3433,13 +4128,29 @@
     </w:p>
     <w:p>
       <w:r>
-        <w:t xml:space="preserve">One of the abilities of the Task and TaskFactory classes is to execute the thread method on </w:t>
+        <w:t xml:space="preserve">One of the abilities of the Task and </w:t>
+      </w:r>
+      <w:proofErr w:type="spellStart"/>
+      <w:r>
+        <w:t>TaskFactory</w:t>
+      </w:r>
+      <w:proofErr w:type="spellEnd"/>
+      <w:r>
+        <w:t xml:space="preserve"> classes is to execute the thread method on </w:t>
       </w:r>
       <w:r>
         <w:t>the</w:t>
       </w:r>
       <w:r>
-        <w:t xml:space="preserve"> thread that is given by the synchronization context. The property Globals.UISyncContext holds a sync</w:t>
+        <w:t xml:space="preserve"> thread that is given by the synchronization context. The property </w:t>
+      </w:r>
+      <w:proofErr w:type="spellStart"/>
+      <w:r>
+        <w:t>Globals.UISyncContext</w:t>
+      </w:r>
+      <w:proofErr w:type="spellEnd"/>
+      <w:r>
+        <w:t xml:space="preserve"> holds a sync</w:t>
       </w:r>
       <w:r>
         <w:t>hronization</w:t>
@@ -3450,7 +4161,15 @@
     </w:p>
     <w:p>
       <w:r>
-        <w:t>All the VM classes derive from a base class that implements the IDisposable interface. The base class</w:t>
+        <w:t xml:space="preserve">All the VM classes derive from a base class that implements the </w:t>
+      </w:r>
+      <w:proofErr w:type="spellStart"/>
+      <w:r>
+        <w:t>IDisposable</w:t>
+      </w:r>
+      <w:proofErr w:type="spellEnd"/>
+      <w:r>
+        <w:t xml:space="preserve"> interface. The base class</w:t>
       </w:r>
       <w:r>
         <w:t>’</w:t>
@@ -3462,7 +4181,31 @@
         <w:t>, virtual</w:t>
       </w:r>
       <w:r>
-        <w:t xml:space="preserve"> method called DoDispose. Each VM can override DoDispose to allow cleanup to occur. In this case, the DoDispose method simply unsubscribes from any messages that </w:t>
+        <w:t xml:space="preserve"> method called </w:t>
+      </w:r>
+      <w:proofErr w:type="spellStart"/>
+      <w:r>
+        <w:t>DoDispose</w:t>
+      </w:r>
+      <w:proofErr w:type="spellEnd"/>
+      <w:r>
+        <w:t xml:space="preserve">. Each VM can override </w:t>
+      </w:r>
+      <w:proofErr w:type="spellStart"/>
+      <w:r>
+        <w:t>DoDispose</w:t>
+      </w:r>
+      <w:proofErr w:type="spellEnd"/>
+      <w:r>
+        <w:t xml:space="preserve"> to allow cleanup to occur. In this case, the </w:t>
+      </w:r>
+      <w:proofErr w:type="spellStart"/>
+      <w:r>
+        <w:t>DoDispose</w:t>
+      </w:r>
+      <w:proofErr w:type="spellEnd"/>
+      <w:r>
+        <w:t xml:space="preserve"> method simply unsubscribes from any messages that </w:t>
       </w:r>
       <w:r>
         <w:lastRenderedPageBreak/>
@@ -3482,7 +4225,15 @@
     </w:p>
     <w:p>
       <w:r>
-        <w:t>As has been previously discussed, the Device Hub provides a telescope driver, a dome driver, and a focuser driver that other applications can connect to. These drivers sit atop and use the facilities of the Device Hub application. Below is a class diagram of the DeviceHub Telescope driver. The dome and focuser drivers are organized in a similar manner.</w:t>
+        <w:t xml:space="preserve">As has been previously discussed, the Device Hub provides a telescope driver, a dome driver, and a focuser driver that other applications can connect to. These drivers sit atop and use the facilities of the Device Hub application. Below is a class diagram of the </w:t>
+      </w:r>
+      <w:proofErr w:type="spellStart"/>
+      <w:r>
+        <w:t>DeviceHub</w:t>
+      </w:r>
+      <w:proofErr w:type="spellEnd"/>
+      <w:r>
+        <w:t xml:space="preserve"> Telescope driver. The dome and focuser drivers are organized in a similar manner.</w:t>
       </w:r>
     </w:p>
     <w:p>
@@ -3535,20 +4286,92 @@
     </w:p>
     <w:p>
       <w:r>
-        <w:t>The Telescope driver implements the ITelescopeV3 interface and derives from DeviceDriverBase which derives from ReferenceCountedObject. DeviceDriverBase provides convenience methods that are used for data and state validation by the device drivers. It also provides common methods for logging.</w:t>
-      </w:r>
-    </w:p>
-    <w:p>
-      <w:r>
-        <w:t>The driver communicates with the physical telescope through the same TelescopeManager and TelescopeService objects that the DeviceHub application uses.</w:t>
-      </w:r>
-    </w:p>
-    <w:p>
-      <w:r>
-        <w:t>The DriverSetupDialogView and DriverSetupDialogViewModel classes are instantiated and used</w:t>
-      </w:r>
-      <w:r>
-        <w:t xml:space="preserve"> by the Telescope driver’s SetupDialog method. This allows an application that is using the driver the ability to choose which driver will be used for the served telescope and to configure that device.</w:t>
+        <w:t xml:space="preserve">The Telescope driver implements the ITelescopeV3 interface and derives from </w:t>
+      </w:r>
+      <w:proofErr w:type="spellStart"/>
+      <w:r>
+        <w:t>DeviceDriverBase</w:t>
+      </w:r>
+      <w:proofErr w:type="spellEnd"/>
+      <w:r>
+        <w:t xml:space="preserve"> which derives from </w:t>
+      </w:r>
+      <w:proofErr w:type="spellStart"/>
+      <w:r>
+        <w:t>ReferenceCountedObject</w:t>
+      </w:r>
+      <w:proofErr w:type="spellEnd"/>
+      <w:r>
+        <w:t xml:space="preserve">. </w:t>
+      </w:r>
+      <w:proofErr w:type="spellStart"/>
+      <w:r>
+        <w:t>DeviceDriverBase</w:t>
+      </w:r>
+      <w:proofErr w:type="spellEnd"/>
+      <w:r>
+        <w:t xml:space="preserve"> provides convenience methods that are used for data and state validation by the device drivers. It also provides common methods for logging.</w:t>
+      </w:r>
+    </w:p>
+    <w:p>
+      <w:r>
+        <w:t xml:space="preserve">The driver communicates with the physical telescope through the same </w:t>
+      </w:r>
+      <w:proofErr w:type="spellStart"/>
+      <w:r>
+        <w:t>TelescopeManager</w:t>
+      </w:r>
+      <w:proofErr w:type="spellEnd"/>
+      <w:r>
+        <w:t xml:space="preserve"> and </w:t>
+      </w:r>
+      <w:proofErr w:type="spellStart"/>
+      <w:r>
+        <w:t>TelescopeService</w:t>
+      </w:r>
+      <w:proofErr w:type="spellEnd"/>
+      <w:r>
+        <w:t xml:space="preserve"> objects that the </w:t>
+      </w:r>
+      <w:proofErr w:type="spellStart"/>
+      <w:r>
+        <w:t>DeviceHub</w:t>
+      </w:r>
+      <w:proofErr w:type="spellEnd"/>
+      <w:r>
+        <w:t xml:space="preserve"> application uses.</w:t>
+      </w:r>
+    </w:p>
+    <w:p>
+      <w:r>
+        <w:t xml:space="preserve">The </w:t>
+      </w:r>
+      <w:proofErr w:type="spellStart"/>
+      <w:r>
+        <w:t>DriverSetupDialogView</w:t>
+      </w:r>
+      <w:proofErr w:type="spellEnd"/>
+      <w:r>
+        <w:t xml:space="preserve"> and </w:t>
+      </w:r>
+      <w:proofErr w:type="spellStart"/>
+      <w:r>
+        <w:t>DriverSetupDialogViewModel</w:t>
+      </w:r>
+      <w:proofErr w:type="spellEnd"/>
+      <w:r>
+        <w:t xml:space="preserve"> classes are instantiated and used</w:t>
+      </w:r>
+      <w:r>
+        <w:t xml:space="preserve"> by the Telescope driver’s </w:t>
+      </w:r>
+      <w:proofErr w:type="spellStart"/>
+      <w:r>
+        <w:t>SetupDialog</w:t>
+      </w:r>
+      <w:proofErr w:type="spellEnd"/>
+      <w:r>
+        <w:t xml:space="preserve"> method. This allows an application that is using the driver the ability to choose which driver will be used for the served telescope and to configure that device.</w:t>
       </w:r>
     </w:p>
     <w:sectPr>

</xml_diff>

<commit_message>
Improved Telescope.SetPark Added Composite Slew logic to keep Telescope.Slewing true until the skaved dome reaches its final position.
</commit_message>
<xml_diff>
--- a/Drivers and Simulators/ASCOM Device Hub/Documents/ASCOM Device Hub User and Technical Information.docx
+++ b/Drivers and Simulators/ASCOM Device Hub/Documents/ASCOM Device Hub User and Technical Information.docx
@@ -18,7 +18,15 @@
         <w:t>For as long as I have been using ASCOM, POTH has been install</w:t>
       </w:r>
       <w:r>
-        <w:t>ed as part of the Platform. It was originally written in 2003 and in 2018 is showing its age. The development tool and the language that it was written in were retired by Microsoft about 10 years ago. It is a testament to the original author and subsequent contributors that POTH is still useful today. However, I decided to dust off my software development skills to write a replacement for the venerable tool. For lack of a better name I am calling it the ASCOM Device Hub. It supports control of telescopes, domes, and focusers, as POTH does, but is written in C# using Visual Studio 201</w:t>
+        <w:t xml:space="preserve">ed as part of the Platform. It was originally written in 2003 and in 2018 is showing its age. The development tool and the language that it was written in were retired by Microsoft about 10 years ago. It is a testament to the original author and subsequent contributors that POTH is still useful today. However, I decided to dust off my software development skills to write a replacement for the venerable tool. For lack of a better </w:t>
+      </w:r>
+      <w:proofErr w:type="gramStart"/>
+      <w:r>
+        <w:t>name</w:t>
+      </w:r>
+      <w:proofErr w:type="gramEnd"/>
+      <w:r>
+        <w:t xml:space="preserve"> I am calling it the ASCOM Device Hub. It supports control of telescopes, domes, and focusers, as POTH does, but is written in C# using Visual Studio 201</w:t>
       </w:r>
       <w:r>
         <w:t>9</w:t>
@@ -41,10 +49,34 @@
         <w:t xml:space="preserve"> and the screen design</w:t>
       </w:r>
       <w:r>
-        <w:t xml:space="preserve"> of the Device Hub is very different from POTH. </w:t>
-      </w:r>
-      <w:r>
-        <w:t xml:space="preserve"> It uses the .NET Framework, as do most ASCOM applications that are written today, and the user interface design utilizes Microsoft’s Windows Presentation Foundation (WPF). The use of WPF allows a lot of flexibility to implement clean, powerful, and intuitive user controls and forms. As a consequence, the look of the Device Hub may at first be a bit unfamiliar. However I hope that it allows users to quickly become productive with it.</w:t>
+        <w:t xml:space="preserve"> of the Device Hub is </w:t>
+      </w:r>
+      <w:proofErr w:type="gramStart"/>
+      <w:r>
+        <w:t>very different</w:t>
+      </w:r>
+      <w:proofErr w:type="gramEnd"/>
+      <w:r>
+        <w:t xml:space="preserve"> from POTH. </w:t>
+      </w:r>
+      <w:r>
+        <w:t xml:space="preserve"> It uses the .NET Framework, as do most ASCOM applications that are written today, and the user interface design utilizes Microsoft’s Windows Presentation Foundation (WPF). The use of WPF allows a lot of flexibility to implement clean, powerful, and intuitive user controls and forms. </w:t>
+      </w:r>
+      <w:proofErr w:type="gramStart"/>
+      <w:r>
+        <w:t>As a consequence</w:t>
+      </w:r>
+      <w:proofErr w:type="gramEnd"/>
+      <w:r>
+        <w:t xml:space="preserve">, the look of the Device Hub may at first be a bit unfamiliar. </w:t>
+      </w:r>
+      <w:proofErr w:type="gramStart"/>
+      <w:r>
+        <w:t>However</w:t>
+      </w:r>
+      <w:proofErr w:type="gramEnd"/>
+      <w:r>
+        <w:t xml:space="preserve"> I hope that it allows users to quickly become productive with it.</w:t>
       </w:r>
     </w:p>
     <w:p>
@@ -242,7 +274,23 @@
         <w:t xml:space="preserve">The </w:t>
       </w:r>
       <w:r>
-        <w:t xml:space="preserve">Setup dialog window will appear. The selected tab will be the same as the active device when the Setup dialog was launched, unless that device is currently connected. So if the Telescope device tab was the selected tab in the main window, </w:t>
+        <w:t xml:space="preserve">Setup dialog window will appear. The selected tab will be the same as the active device when the Setup dialog was </w:t>
+      </w:r>
+      <w:proofErr w:type="gramStart"/>
+      <w:r>
+        <w:t>launched, unless</w:t>
+      </w:r>
+      <w:proofErr w:type="gramEnd"/>
+      <w:r>
+        <w:t xml:space="preserve"> that device is currently connected. </w:t>
+      </w:r>
+      <w:proofErr w:type="gramStart"/>
+      <w:r>
+        <w:t>So</w:t>
+      </w:r>
+      <w:proofErr w:type="gramEnd"/>
+      <w:r>
+        <w:t xml:space="preserve"> if the Telescope device tab was the selected tab in the main window, </w:t>
       </w:r>
       <w:r>
         <w:t>but no telescope was connected, the Telescope Setup tab will be active when the Setup dialog is first launched.</w:t>
@@ -262,21 +310,21 @@
           <w:noProof/>
         </w:rPr>
         <w:drawing>
-          <wp:anchor distT="0" distB="0" distL="114300" distR="114300" simplePos="0" relativeHeight="251661824" behindDoc="1" locked="0" layoutInCell="0" allowOverlap="0" wp14:anchorId="2FD1F2A9" wp14:editId="66CCB864">
+          <wp:anchor distT="0" distB="0" distL="114300" distR="114300" simplePos="0" relativeHeight="251661824" behindDoc="1" locked="0" layoutInCell="0" allowOverlap="0" wp14:anchorId="2FD1F2A9" wp14:editId="1B1DDAD9">
             <wp:simplePos x="0" y="0"/>
             <wp:positionH relativeFrom="column">
               <wp:posOffset>2952750</wp:posOffset>
             </wp:positionH>
             <wp:positionV relativeFrom="paragraph">
-              <wp:posOffset>53340</wp:posOffset>
+              <wp:posOffset>672465</wp:posOffset>
             </wp:positionV>
-            <wp:extent cx="2978150" cy="3337560"/>
-            <wp:effectExtent l="0" t="0" r="0" b="0"/>
+            <wp:extent cx="2978150" cy="2093595"/>
+            <wp:effectExtent l="0" t="0" r="0" b="1905"/>
             <wp:wrapTight wrapText="bothSides">
               <wp:wrapPolygon edited="0">
                 <wp:start x="0" y="0"/>
-                <wp:lineTo x="0" y="21452"/>
-                <wp:lineTo x="21416" y="21452"/>
+                <wp:lineTo x="0" y="21423"/>
+                <wp:lineTo x="21416" y="21423"/>
                 <wp:lineTo x="21416" y="0"/>
                 <wp:lineTo x="0" y="0"/>
               </wp:wrapPolygon>
@@ -307,7 +355,7 @@
                   <pic:spPr>
                     <a:xfrm>
                       <a:off x="0" y="0"/>
-                      <a:ext cx="2978150" cy="3337560"/>
+                      <a:ext cx="2978150" cy="2093595"/>
                     </a:xfrm>
                     <a:prstGeom prst="rect">
                       <a:avLst/>
@@ -605,10 +653,26 @@
     </w:p>
     <w:p>
       <w:r>
-        <w:t xml:space="preserve">When the Use Expanded Screen Layout is selected, the device tabs are replaced by expander controls which occupy the right hand side of the Device Hub Main window. You can expand the view for either the dome or focuser by clicking on the expander for that device. By default, </w:t>
-      </w:r>
-      <w:r>
-        <w:t>you can only see 2 devices at the same time. So clicking on the Focuser Control expander will automatically collapse the Dome Control expander. In order to see all three devices, simply hold the Ctrl key down when clicking on the expander for the 3</w:t>
+        <w:t xml:space="preserve">When the Use Expanded Screen Layout is selected, the device tabs are replaced by expander controls which occupy the </w:t>
+      </w:r>
+      <w:proofErr w:type="gramStart"/>
+      <w:r>
+        <w:t>right hand</w:t>
+      </w:r>
+      <w:proofErr w:type="gramEnd"/>
+      <w:r>
+        <w:t xml:space="preserve"> side of the Device Hub Main window. You can expand the view for either the dome or focuser by clicking on the expander for that device. By default, </w:t>
+      </w:r>
+      <w:r>
+        <w:t xml:space="preserve">you can only see 2 devices at the same time. </w:t>
+      </w:r>
+      <w:proofErr w:type="gramStart"/>
+      <w:r>
+        <w:t>So</w:t>
+      </w:r>
+      <w:proofErr w:type="gramEnd"/>
+      <w:r>
+        <w:t xml:space="preserve"> clicking on the Focuser Control expander will automatically collapse the Dome Control expander. In order to see all three devices, simply hold the Ctrl key down when clicking on the expander for the 3</w:t>
       </w:r>
       <w:r>
         <w:rPr>
@@ -632,9 +696,9 @@
         </w:rPr>
         <w:lastRenderedPageBreak/>
         <w:drawing>
-          <wp:inline distT="0" distB="0" distL="0" distR="0" wp14:anchorId="70F6EBC8" wp14:editId="3E679186">
-            <wp:extent cx="5943599" cy="3343274"/>
-            <wp:effectExtent l="0" t="0" r="635" b="0"/>
+          <wp:inline distT="0" distB="0" distL="0" distR="0" wp14:anchorId="70F6EBC8" wp14:editId="442581C7">
+            <wp:extent cx="5717482" cy="3343274"/>
+            <wp:effectExtent l="0" t="0" r="0" b="0"/>
             <wp:docPr id="24" name="Picture 24"/>
             <wp:cNvGraphicFramePr>
               <a:graphicFrameLocks xmlns:a="http://schemas.openxmlformats.org/drawingml/2006/main" noChangeAspect="1"/>
@@ -643,7 +707,7 @@
               <a:graphicData uri="http://schemas.openxmlformats.org/drawingml/2006/picture">
                 <pic:pic xmlns:pic="http://schemas.openxmlformats.org/drawingml/2006/picture">
                   <pic:nvPicPr>
-                    <pic:cNvPr id="1" name=""/>
+                    <pic:cNvPr id="24" name="Picture 24"/>
                     <pic:cNvPicPr/>
                   </pic:nvPicPr>
                   <pic:blipFill>
@@ -661,7 +725,7 @@
                   <pic:spPr>
                     <a:xfrm>
                       <a:off x="0" y="0"/>
-                      <a:ext cx="5943599" cy="3343274"/>
+                      <a:ext cx="5717482" cy="3343274"/>
                     </a:xfrm>
                     <a:prstGeom prst="rect">
                       <a:avLst/>
@@ -676,7 +740,26 @@
     </w:p>
     <w:p>
       <w:r>
-        <w:t>The final configuration setting allows you to choose to keep the Device Hub user interface windows as the topmost windows on the display. When this setting is changed, you must shut down and restart Device Hub for the change to be recognized.</w:t>
+        <w:t xml:space="preserve">The </w:t>
+      </w:r>
+      <w:r>
+        <w:t>next</w:t>
+      </w:r>
+      <w:r>
+        <w:t xml:space="preserve"> configuration setting allows you to choose to keep the Device Hub user interface windows as the topmost windows on the display. When this setting is changed, you must shut down and restart Device Hub for the change to be recognized.</w:t>
+      </w:r>
+    </w:p>
+    <w:p>
+      <w:r>
+        <w:t xml:space="preserve">The final configuration setting enables Composite Slewing behavior between the dome and the scope. When this box is checked, the telescope and the dome share the same slewing status when the dome is </w:t>
+      </w:r>
+      <w:proofErr w:type="spellStart"/>
+      <w:r>
+        <w:t>slaved</w:t>
+      </w:r>
+      <w:proofErr w:type="spellEnd"/>
+      <w:r>
+        <w:t xml:space="preserve"> to the telescope. This behavior allows an application to know that a slew is completed for both the dome and the telescope simply by interrogating the telescope’s Slewing property.</w:t>
       </w:r>
     </w:p>
     <w:p>
@@ -789,12 +872,15 @@
         <w:t>select the telescope driver. Clicking on the round Choose button displays the ASCOM Telescope Chooser to allow you to select and configure the telescope.</w:t>
       </w:r>
       <w:r>
-        <w:t xml:space="preserve"> A slider control is also available to allow you to the interval between polls of the connected driver. The fast update is used when the telescope is slewing. When the slew completes, the rate is slowed to its normal value.</w:t>
-      </w:r>
-    </w:p>
-    <w:p>
+        <w:t xml:space="preserve"> A slider control is also available to allow you to the interval between polls of the connected driver. The fast update is used when </w:t>
+      </w:r>
       <w:r>
         <w:lastRenderedPageBreak/>
+        <w:t>the telescope is slewing. When the slew completes, the rate is slowed to its normal value.</w:t>
+      </w:r>
+    </w:p>
+    <w:p>
+      <w:r>
         <w:t>There are additional options</w:t>
       </w:r>
       <w:r>
@@ -882,7 +968,15 @@
         <w:t xml:space="preserve">If your dome or telescope </w:t>
       </w:r>
       <w:r>
-        <w:t>are new then you must very carefully and accurately measure the distances from the intersection of the mount’s RA and Dec axes to the geometric center of the dome. In the following discussion consider point A as the being at the intersection of imaginary lines drawn through RA and Dec axes</w:t>
+        <w:t xml:space="preserve">are </w:t>
+      </w:r>
+      <w:proofErr w:type="gramStart"/>
+      <w:r>
+        <w:t>new</w:t>
+      </w:r>
+      <w:proofErr w:type="gramEnd"/>
+      <w:r>
+        <w:t xml:space="preserve"> then you must very carefully and accurately measure the distances from the intersection of the mount’s RA and Dec axes to the geometric center of the dome. In the following discussion consider point A as the being at the intersection of imaginary lines drawn through RA and Dec axes</w:t>
       </w:r>
       <w:r>
         <w:t xml:space="preserve"> of the mount</w:t>
@@ -927,12 +1021,28 @@
         <w:t xml:space="preserve"> (slop) value</w:t>
       </w:r>
       <w:r>
-        <w:t>. Typically, these values should be set as large as possible while still keeping the dome’s opening completely over the pointing position of the telescope.</w:t>
-      </w:r>
-    </w:p>
-    <w:p>
-      <w:r>
-        <w:t>The Fast Polling Rate changes how often Device Hub polls the dome driver for updated status values when the dome is slewing.</w:t>
+        <w:t xml:space="preserve">. Typically, these values should be set as large as possible while </w:t>
+      </w:r>
+      <w:proofErr w:type="gramStart"/>
+      <w:r>
+        <w:t>still keeping</w:t>
+      </w:r>
+      <w:proofErr w:type="gramEnd"/>
+      <w:r>
+        <w:t xml:space="preserve"> the dome’s opening completely over the pointing position of the telescope.</w:t>
+      </w:r>
+    </w:p>
+    <w:p>
+      <w:r>
+        <w:t xml:space="preserve">The </w:t>
+      </w:r>
+      <w:proofErr w:type="gramStart"/>
+      <w:r>
+        <w:t>Fast Polling</w:t>
+      </w:r>
+      <w:proofErr w:type="gramEnd"/>
+      <w:r>
+        <w:t xml:space="preserve"> Rate changes how often Device Hub polls the dome driver for updated status values when the dome is slewing.</w:t>
       </w:r>
     </w:p>
     <w:p>
@@ -971,11 +1081,11 @@
         <w:t xml:space="preserve">The first is the focuser driver’s identifier. The second </w:t>
       </w:r>
       <w:r>
-        <w:t xml:space="preserve">is an adjustment value for the focuser’s reported temperature. It is only useful if 1) your focuser reports its temperature and 2) the focuser driver does not provide a method for calibrating that temperature. Changing the value only affects the displayed temperature. It does not affect the focuser’s </w:t>
+        <w:t xml:space="preserve">is an adjustment value for the focuser’s reported temperature. It is only useful if 1) your focuser </w:t>
       </w:r>
       <w:r>
         <w:lastRenderedPageBreak/>
-        <w:t>internal temperature setting or its adjustment of the focuser position with changes in temperature.</w:t>
+        <w:t>reports its temperature and 2) the focuser driver does not provide a method for calibrating that temperature. Changing the value only affects the displayed temperature. It does not affect the focuser’s internal temperature setting or its adjustment of the focuser position with changes in temperature.</w:t>
       </w:r>
       <w:r>
         <w:t xml:space="preserve"> The value can also be adjusted from the Focuser Motion Tab while the focuser is connected.</w:t>
@@ -1296,7 +1406,23 @@
         <w:t>right</w:t>
       </w:r>
       <w:r>
-        <w:t xml:space="preserve"> of the group box are the movement controls. Two types of movement are supported. When Variable movement is selected, the Rate dropdown list is populated with rates that are reported as being valid by the telescope driver. Movement is accomplished by pressing and holding one of the directional buttons. While the button is pressed, the telescope will move at the specified rate. When the button is released, the telescope will resume tracking at the designated rate, usually the Sidereal rate. When the Fixed rate option is selected, the Amount dropdown list is re-populated with a different list of values. These values are movement amounts and range in value from 1 arc-minute to 40 degrees. In this mode, one click of a button moves the mount by the selected amount in the selected direction. Movement does not start until the button is released.</w:t>
+        <w:t xml:space="preserve"> of the group box are the movement controls. Two types of movement are supported. When Variable movement is selected, the Rate dropdown list is populated with rates that are reported as being valid by the telescope driver. Movement is accomplished by pressing and holding one of the directional buttons. While the button is pressed, the telescope will move at the specified rate. When the button is released, the telescope will resume tracking at the designated rate, usually the Sidereal rate. When the Fixed rate option is selected, the Amount dropdown list is re-populated with a different list of values. These values are movement amounts and range in value from 1 </w:t>
+      </w:r>
+      <w:proofErr w:type="gramStart"/>
+      <w:r>
+        <w:t>arc-minute</w:t>
+      </w:r>
+      <w:proofErr w:type="gramEnd"/>
+      <w:r>
+        <w:t xml:space="preserve"> to 40 degrees. In this mode, one </w:t>
+      </w:r>
+      <w:proofErr w:type="gramStart"/>
+      <w:r>
+        <w:t>click</w:t>
+      </w:r>
+      <w:proofErr w:type="gramEnd"/>
+      <w:r>
+        <w:t xml:space="preserve"> of a button moves the mount by the selected amount in the selected direction. Movement does not start until the button is released.</w:t>
       </w:r>
     </w:p>
     <w:p>
@@ -1422,7 +1548,15 @@
     </w:p>
     <w:p>
       <w:r>
-        <w:t>The state of the Tracking flag determines whether the coordinates for the slew are celestial (right ascension and declination) or terrestrial (azimuth and altitude). Tracking must be On in order to perform a</w:t>
+        <w:t xml:space="preserve">The state of the Tracking flag determines whether the coordinates for the slew are celestial (right ascension and declination) or terrestrial (azimuth and altitude). Tracking must be </w:t>
+      </w:r>
+      <w:proofErr w:type="gramStart"/>
+      <w:r>
+        <w:t>On</w:t>
+      </w:r>
+      <w:proofErr w:type="gramEnd"/>
+      <w:r>
+        <w:t xml:space="preserve"> in order to perform a</w:t>
       </w:r>
       <w:r>
         <w:t xml:space="preserve"> direct</w:t>
@@ -1464,7 +1598,15 @@
         <w:t>“</w:t>
       </w:r>
       <w:r>
-        <w:t>Slew To Target</w:t>
+        <w:t xml:space="preserve">Slew </w:t>
+      </w:r>
+      <w:proofErr w:type="gramStart"/>
+      <w:r>
+        <w:t>To</w:t>
+      </w:r>
+      <w:proofErr w:type="gramEnd"/>
+      <w:r>
+        <w:t xml:space="preserve"> Target</w:t>
       </w:r>
       <w:r>
         <w:t>”</w:t>
@@ -1567,7 +1709,15 @@
         </w:drawing>
       </w:r>
       <w:r>
-        <w:t>The Tracking Rates tab allows you to alter the rate at which the telescope moves when tracking. The options allow for tracking at the Sidereal rate or the Lunar rate. In addition, if the driver supports changing the RA and DEC rates, the tracking rate can be altered to allow tracking of comets or other Near Earth Objects. When Offset tracking is used, the offsets are applied to base Sidereal rate.</w:t>
+        <w:t xml:space="preserve">The Tracking Rates tab allows you to alter the rate at which the telescope moves when tracking. The options allow for tracking at the Sidereal rate or the Lunar rate. In addition, if the driver supports changing the RA and DEC rates, the tracking rate can be altered to allow tracking of comets or other </w:t>
+      </w:r>
+      <w:proofErr w:type="gramStart"/>
+      <w:r>
+        <w:t>Near Earth</w:t>
+      </w:r>
+      <w:proofErr w:type="gramEnd"/>
+      <w:r>
+        <w:t xml:space="preserve"> Objects. When Offset tracking is used, the offsets are applied to base Sidereal rate.</w:t>
       </w:r>
       <w:r>
         <w:rPr>
@@ -1673,7 +1823,15 @@
         <w:t xml:space="preserve">In order to support a wide range telescopes with different abilities, the ASCOM standard provides for properties with indicate which abilities are supported by the driver and the mount. Most of these properties have names that start with Can. </w:t>
       </w:r>
       <w:r>
-        <w:t xml:space="preserve">These Capabilities are static and are not changeable by client applications. Since they do not change they are only read at connect time. </w:t>
+        <w:t xml:space="preserve">These Capabilities are static and are not changeable by client applications. Since they do not </w:t>
+      </w:r>
+      <w:proofErr w:type="gramStart"/>
+      <w:r>
+        <w:t>change</w:t>
+      </w:r>
+      <w:proofErr w:type="gramEnd"/>
+      <w:r>
+        <w:t xml:space="preserve"> they are only read at connect time. </w:t>
       </w:r>
       <w:r>
         <w:t>A complete list of these properties is viewable on the Capabilities Tab.</w:t>
@@ -1779,8 +1937,13 @@
         </w:drawing>
       </w:r>
       <w:r>
-        <w:t>There is also a large list of properties with numeric or textual values that do not often change. However</w:t>
-      </w:r>
+        <w:t xml:space="preserve">There is also a large list of properties with numeric or textual values that do not often change. </w:t>
+      </w:r>
+      <w:proofErr w:type="gramStart"/>
+      <w:r>
+        <w:t>However</w:t>
+      </w:r>
+      <w:proofErr w:type="gramEnd"/>
       <w:r>
         <w:t xml:space="preserve"> some of these properties can be modified by client applications. These properties are grouped together</w:t>
       </w:r>
@@ -1945,8 +2108,13 @@
         </w:numPr>
       </w:pPr>
       <w:r>
-        <w:t>Open or close the shutter</w:t>
-      </w:r>
+        <w:t xml:space="preserve">Open or close the </w:t>
+      </w:r>
+      <w:proofErr w:type="gramStart"/>
+      <w:r>
+        <w:t>shutter</w:t>
+      </w:r>
+      <w:proofErr w:type="gramEnd"/>
     </w:p>
     <w:p>
       <w:pPr>
@@ -1957,8 +2125,13 @@
         </w:numPr>
       </w:pPr>
       <w:r>
-        <w:t>Park the dome</w:t>
-      </w:r>
+        <w:t xml:space="preserve">Park the </w:t>
+      </w:r>
+      <w:proofErr w:type="gramStart"/>
+      <w:r>
+        <w:t>dome</w:t>
+      </w:r>
+      <w:proofErr w:type="gramEnd"/>
     </w:p>
     <w:p>
       <w:pPr>
@@ -1969,8 +2142,13 @@
         </w:numPr>
       </w:pPr>
       <w:r>
-        <w:t>Send the dome to its home position</w:t>
-      </w:r>
+        <w:t xml:space="preserve">Send the dome to its home </w:t>
+      </w:r>
+      <w:proofErr w:type="gramStart"/>
+      <w:r>
+        <w:t>position</w:t>
+      </w:r>
+      <w:proofErr w:type="gramEnd"/>
     </w:p>
     <w:p>
       <w:pPr>
@@ -1981,8 +2159,13 @@
         </w:numPr>
       </w:pPr>
       <w:r>
-        <w:t>Adjust the shutter’s altitude</w:t>
-      </w:r>
+        <w:t xml:space="preserve">Adjust the shutter’s </w:t>
+      </w:r>
+      <w:proofErr w:type="gramStart"/>
+      <w:r>
+        <w:t>altitude</w:t>
+      </w:r>
+      <w:proofErr w:type="gramEnd"/>
     </w:p>
     <w:p>
       <w:pPr>
@@ -1993,8 +2176,13 @@
         </w:numPr>
       </w:pPr>
       <w:r>
-        <w:t>Jog the dome in either azimuth or altitude by a selected amount</w:t>
-      </w:r>
+        <w:t xml:space="preserve">Jog the dome in either azimuth or altitude by a selected </w:t>
+      </w:r>
+      <w:proofErr w:type="gramStart"/>
+      <w:r>
+        <w:t>amount</w:t>
+      </w:r>
+      <w:proofErr w:type="gramEnd"/>
     </w:p>
     <w:p>
       <w:pPr>
@@ -2005,8 +2193,13 @@
         </w:numPr>
       </w:pPr>
       <w:r>
-        <w:t>Stop a rotational move or shutter move that is currently occurring</w:t>
-      </w:r>
+        <w:t xml:space="preserve">Stop a rotational move or shutter move that is currently </w:t>
+      </w:r>
+      <w:proofErr w:type="gramStart"/>
+      <w:r>
+        <w:t>occurring</w:t>
+      </w:r>
+      <w:proofErr w:type="gramEnd"/>
     </w:p>
     <w:p>
       <w:pPr>
@@ -2018,8 +2211,13 @@
       </w:pPr>
       <w:r>
         <w:lastRenderedPageBreak/>
-        <w:t>Synchronize the dome’s azimuth at a specified position</w:t>
-      </w:r>
+        <w:t xml:space="preserve">Synchronize the dome’s azimuth at a specified </w:t>
+      </w:r>
+      <w:proofErr w:type="gramStart"/>
+      <w:r>
+        <w:t>position</w:t>
+      </w:r>
+      <w:proofErr w:type="gramEnd"/>
     </w:p>
     <w:p>
       <w:pPr>
@@ -2034,11 +2232,16 @@
       </w:r>
     </w:p>
     <w:p>
+      <w:proofErr w:type="gramStart"/>
       <w:r>
         <w:t xml:space="preserve">The </w:t>
       </w:r>
       <w:r>
-        <w:t xml:space="preserve"> Other Actions control</w:t>
+        <w:t xml:space="preserve"> Other</w:t>
+      </w:r>
+      <w:proofErr w:type="gramEnd"/>
+      <w:r>
+        <w:t xml:space="preserve"> Actions control</w:t>
       </w:r>
       <w:r>
         <w:t xml:space="preserve"> group</w:t>
@@ -2105,8 +2308,13 @@
       </w:r>
     </w:p>
     <w:p>
-      <w:r>
-        <w:t>Also in the Other Actions control group is an adjustment value that is added to the calculated dome azimuth value before that value is used to adjust the dome. This offset may be useful if the dome slit is almost, but not quite, centered over the scope. This value is saved in the Device Hub Dome driver profile and can be changed on the fly. It takes affect with the next dome calculation and can adjust the dome’s azimuth by as much as 20 degrees in either direction.</w:t>
+      <w:proofErr w:type="gramStart"/>
+      <w:r>
+        <w:t>Also</w:t>
+      </w:r>
+      <w:proofErr w:type="gramEnd"/>
+      <w:r>
+        <w:t xml:space="preserve"> in the Other Actions control group is an adjustment value that is added to the calculated dome azimuth value before that value is used to adjust the dome. This offset may be useful if the dome slit is almost, but not quite, centered over the scope. This value is saved in the Device Hub Dome driver profile and can be changed on the fly. It takes affect with the next dome calculation and can adjust the dome’s azimuth by as much as 20 degrees in either direction.</w:t>
       </w:r>
     </w:p>
     <w:p>
@@ -2114,7 +2322,15 @@
         <w:t>“</w:t>
       </w:r>
       <w:r>
-        <w:t>Sync To Azimuth</w:t>
+        <w:t xml:space="preserve">Sync </w:t>
+      </w:r>
+      <w:proofErr w:type="gramStart"/>
+      <w:r>
+        <w:t>To</w:t>
+      </w:r>
+      <w:proofErr w:type="gramEnd"/>
+      <w:r>
+        <w:t xml:space="preserve"> Azimuth</w:t>
       </w:r>
       <w:r>
         <w:t>”</w:t>
@@ -2281,7 +2497,15 @@
       </w:r>
       <w:proofErr w:type="spellEnd"/>
       <w:r>
-        <w:t xml:space="preserve"> capability set to True and the other capabilities set to False.</w:t>
+        <w:t xml:space="preserve"> capability set to </w:t>
+      </w:r>
+      <w:proofErr w:type="gramStart"/>
+      <w:r>
+        <w:t>True</w:t>
+      </w:r>
+      <w:proofErr w:type="gramEnd"/>
+      <w:r>
+        <w:t xml:space="preserve"> and the other capabilities set to False.</w:t>
       </w:r>
     </w:p>
     <w:p>
@@ -2477,7 +2701,15 @@
     </w:p>
     <w:p>
       <w:r>
-        <w:t xml:space="preserve">Focuser interactions include enabling or disabling temperature compensation (if supported by the focuser and driver) and changing the focuser’s position by using the Move In or Move Out buttons. </w:t>
+        <w:t xml:space="preserve">Focuser interactions include enabling or disabling temperature compensation (if supported by the focuser and driver) and changing the focuser’s position by using the Move </w:t>
+      </w:r>
+      <w:proofErr w:type="gramStart"/>
+      <w:r>
+        <w:t>In</w:t>
+      </w:r>
+      <w:proofErr w:type="gramEnd"/>
+      <w:r>
+        <w:t xml:space="preserve"> or Move Out buttons. </w:t>
       </w:r>
     </w:p>
     <w:p>
@@ -2490,7 +2722,15 @@
         <w:t xml:space="preserve">The movement amount </w:t>
       </w:r>
       <w:r>
-        <w:t xml:space="preserve">for the Move In and Move Out buttons </w:t>
+        <w:t xml:space="preserve">for the Move </w:t>
+      </w:r>
+      <w:proofErr w:type="gramStart"/>
+      <w:r>
+        <w:t>In</w:t>
+      </w:r>
+      <w:proofErr w:type="gramEnd"/>
+      <w:r>
+        <w:t xml:space="preserve"> and Move Out buttons </w:t>
       </w:r>
       <w:r>
         <w:t>is specified by using the slider above the buttons.  The movement amounts range from 1 step to 1000 steps</w:t>
@@ -2504,15 +2744,39 @@
     </w:p>
     <w:p>
       <w:r>
-        <w:t>If the focuser is an absolute focuser you can also change its position by entering a position in the text box that is labeled “Move To Position” and pressing the Go button.</w:t>
-      </w:r>
-      <w:r>
-        <w:t xml:space="preserve"> The “Move To Position” controls are hidden if the focuser operates as a Relative focuser.</w:t>
-      </w:r>
-    </w:p>
-    <w:p>
-      <w:r>
-        <w:t>Between the Move In and Move Out buttons is a button to abort movement. From a practical standpoint small moves happen so quickly that stopping movement may not be possible, but this button may be useful for aborting a large move.</w:t>
+        <w:t xml:space="preserve">If the focuser is an absolute focuser you can also change its position by entering a position in the text box that is labeled “Move </w:t>
+      </w:r>
+      <w:proofErr w:type="gramStart"/>
+      <w:r>
+        <w:t>To</w:t>
+      </w:r>
+      <w:proofErr w:type="gramEnd"/>
+      <w:r>
+        <w:t xml:space="preserve"> Position” and pressing the Go button.</w:t>
+      </w:r>
+      <w:r>
+        <w:t xml:space="preserve"> The “Move </w:t>
+      </w:r>
+      <w:proofErr w:type="gramStart"/>
+      <w:r>
+        <w:t>To</w:t>
+      </w:r>
+      <w:proofErr w:type="gramEnd"/>
+      <w:r>
+        <w:t xml:space="preserve"> Position” controls are hidden if the focuser operates as a Relative focuser.</w:t>
+      </w:r>
+    </w:p>
+    <w:p>
+      <w:r>
+        <w:t xml:space="preserve">Between the Move </w:t>
+      </w:r>
+      <w:proofErr w:type="gramStart"/>
+      <w:r>
+        <w:t>In</w:t>
+      </w:r>
+      <w:proofErr w:type="gramEnd"/>
+      <w:r>
+        <w:t xml:space="preserve"> and Move Out buttons is a button to abort movement. From a practical standpoint small moves happen so quickly that stopping movement may not be possible, but this button may be useful for aborting a large move.</w:t>
       </w:r>
     </w:p>
     <w:p>
@@ -2766,7 +3030,15 @@
     </w:p>
     <w:p>
       <w:r>
-        <w:t>You can Pause/Resume the display of new traffic. You can erase all logged messages with the Clear button and you can Copy all logged messages to the Windows Clipboard. The copied information can then be pasted into any program that accepts text data from the Clipboard.</w:t>
+        <w:t xml:space="preserve">You can Pause/Resume the display of new traffic. You can erase all logged messages with the Clear </w:t>
+      </w:r>
+      <w:proofErr w:type="gramStart"/>
+      <w:r>
+        <w:t>button</w:t>
+      </w:r>
+      <w:proofErr w:type="gramEnd"/>
+      <w:r>
+        <w:t xml:space="preserve"> and you can Copy all logged messages to the Windows Clipboard. The copied information can then be pasted into any program that accepts text data from the Clipboard.</w:t>
       </w:r>
     </w:p>
     <w:p>
@@ -2785,7 +3057,15 @@
     </w:p>
     <w:p>
       <w:r>
-        <w:t>In addition the current amount of system memory being used by the Device Hub is displayed at the lower left part of the Activity Log dialog window.</w:t>
+        <w:t xml:space="preserve">In </w:t>
+      </w:r>
+      <w:proofErr w:type="gramStart"/>
+      <w:r>
+        <w:t>addition</w:t>
+      </w:r>
+      <w:proofErr w:type="gramEnd"/>
+      <w:r>
+        <w:t xml:space="preserve"> the current amount of system memory being used by the Device Hub is displayed at the lower left part of the Activity Log dialog window.</w:t>
       </w:r>
     </w:p>
     <w:p>
@@ -3032,26 +3312,10 @@
       </w:r>
       <w:proofErr w:type="spellEnd"/>
       <w:r>
-        <w:t xml:space="preserve"> (the main U/I components) is a view. For most views, the code-behind is completely empty. Instead, marshalling data between the view and the </w:t>
-      </w:r>
-      <w:proofErr w:type="spellStart"/>
-      <w:r>
-        <w:t>viewmodel</w:t>
-      </w:r>
-      <w:proofErr w:type="spellEnd"/>
-      <w:r>
-        <w:t xml:space="preserve"> is accomplished by databinding. Also, </w:t>
-      </w:r>
-      <w:r>
-        <w:t xml:space="preserve">instead of using event handlers to perform actions as requested by the U/I, the </w:t>
-      </w:r>
-      <w:proofErr w:type="spellStart"/>
-      <w:r>
-        <w:t>viewmodels</w:t>
-      </w:r>
-      <w:proofErr w:type="spellEnd"/>
-      <w:r>
-        <w:t xml:space="preserve"> implement </w:t>
+        <w:t xml:space="preserve"> (the main U/I components) is a view. For most views, the code-behind is completely empty. Instead, marshalling data between the view and the viewmodel is accomplished by databinding. Also, </w:t>
+      </w:r>
+      <w:r>
+        <w:t xml:space="preserve">instead of using event handlers to perform actions as requested by the U/I, the viewmodels implement </w:t>
       </w:r>
       <w:proofErr w:type="spellStart"/>
       <w:r>
@@ -3089,7 +3353,7 @@
           <v:shape id="_x0000_i1025" type="#_x0000_t75" style="width:468pt;height:78pt" o:ole="">
             <v:imagedata r:id="rId28" o:title=""/>
           </v:shape>
-          <o:OLEObject Type="Embed" ProgID="Word.OpenDocumentText.12" ShapeID="_x0000_i1025" DrawAspect="Content" ObjectID="_1672289661" r:id="rId29"/>
+          <o:OLEObject Type="Embed" ProgID="Word.OpenDocumentText.12" ShapeID="_x0000_i1025" DrawAspect="Content" ObjectID="_1676696819" r:id="rId29"/>
         </w:object>
       </w:r>
     </w:p>
@@ -3128,7 +3392,7 @@
           <v:shape id="_x0000_i1026" type="#_x0000_t75" style="width:402pt;height:201.75pt" o:ole="">
             <v:imagedata r:id="rId30" o:title=""/>
           </v:shape>
-          <o:OLEObject Type="Embed" ProgID="Word.OpenDocumentText.12" ShapeID="_x0000_i1026" DrawAspect="Content" ObjectID="_1672289662" r:id="rId31"/>
+          <o:OLEObject Type="Embed" ProgID="Word.OpenDocumentText.12" ShapeID="_x0000_i1026" DrawAspect="Content" ObjectID="_1676696820" r:id="rId31"/>
         </w:object>
       </w:r>
       <w:r>
@@ -3137,15 +3401,7 @@
     </w:p>
     <w:p>
       <w:r>
-        <w:t xml:space="preserve">The </w:t>
-      </w:r>
-      <w:proofErr w:type="spellStart"/>
-      <w:r>
-        <w:t>RelayCommand</w:t>
-      </w:r>
-      <w:proofErr w:type="spellEnd"/>
-      <w:r>
-        <w:t xml:space="preserve"> class implements the </w:t>
+        <w:t xml:space="preserve">The RelayCommand class implements the </w:t>
       </w:r>
       <w:proofErr w:type="spellStart"/>
       <w:r>
@@ -3153,15 +3409,7 @@
       </w:r>
       <w:proofErr w:type="spellEnd"/>
       <w:r>
-        <w:t xml:space="preserve"> interface. It resides in the Business Object Classes folder of the </w:t>
-      </w:r>
-      <w:proofErr w:type="spellStart"/>
-      <w:r>
-        <w:t>DeviceHub</w:t>
-      </w:r>
-      <w:proofErr w:type="spellEnd"/>
-      <w:r>
-        <w:t xml:space="preserve"> project.</w:t>
+        <w:t xml:space="preserve"> interface. It resides in the Business Object Classes folder of the DeviceHub project.</w:t>
       </w:r>
       <w:r>
         <w:t xml:space="preserve"> The class supports definition of an Action object, </w:t>
@@ -3172,15 +3420,7 @@
       </w:r>
       <w:proofErr w:type="spellEnd"/>
       <w:r>
-        <w:t xml:space="preserve"> in the example above, and a “can execute” predicate. Although the above example does not define the predicate, most instances of </w:t>
-      </w:r>
-      <w:proofErr w:type="spellStart"/>
-      <w:r>
-        <w:t>RelayCommand</w:t>
-      </w:r>
-      <w:proofErr w:type="spellEnd"/>
-      <w:r>
-        <w:t xml:space="preserve"> do. These predicates are used, automatically by the WPF data binding logic, to enable or disable the bound control based on the</w:t>
+        <w:t xml:space="preserve"> in the example above, and a “can execute” predicate. Although the above example does not define the predicate, most instances of RelayCommand do. These predicates are used, automatically by the WPF data binding logic, to enable or disable the bound control based on the</w:t>
       </w:r>
       <w:r>
         <w:t xml:space="preserve"> predicate’s</w:t>
@@ -3348,20 +3588,20 @@
         <w:t>comman</w:t>
       </w:r>
       <w:r>
-        <w:t xml:space="preserve">ds in the </w:t>
-      </w:r>
-      <w:proofErr w:type="spellStart"/>
-      <w:r>
-        <w:t>viewmodel</w:t>
-      </w:r>
-      <w:proofErr w:type="spellEnd"/>
-      <w:r>
-        <w:t xml:space="preserve"> to be accessible from the view.</w:t>
-      </w:r>
-    </w:p>
-    <w:p>
-      <w:r>
-        <w:t xml:space="preserve">The remainder of the startup method is very similar to that which is created by from the </w:t>
+        <w:t>ds in the viewmodel to be accessible from the view.</w:t>
+      </w:r>
+    </w:p>
+    <w:p>
+      <w:r>
+        <w:t xml:space="preserve">The remainder of the startup method is </w:t>
+      </w:r>
+      <w:proofErr w:type="gramStart"/>
+      <w:r>
+        <w:t>very similar</w:t>
+      </w:r>
+      <w:proofErr w:type="gramEnd"/>
+      <w:r>
+        <w:t xml:space="preserve"> to that which is created by from the </w:t>
       </w:r>
       <w:proofErr w:type="spellStart"/>
       <w:r>
@@ -3399,10 +3639,12 @@
         <w:t xml:space="preserve"> during startup, and cancelled when the main view is closed. The Device Hub uses the </w:t>
       </w:r>
       <w:proofErr w:type="spellStart"/>
+      <w:proofErr w:type="gramStart"/>
       <w:r>
         <w:t>System.Threading.Tasks.Task</w:t>
       </w:r>
       <w:proofErr w:type="spellEnd"/>
+      <w:proofErr w:type="gramEnd"/>
       <w:r>
         <w:t xml:space="preserve"> class to run the garbage collector on a worker thread. At the time of this writing, the garbage collection interval is</w:t>
       </w:r>
@@ -3442,15 +3684,7 @@
       </w:r>
       <w:proofErr w:type="spellEnd"/>
       <w:r>
-        <w:t xml:space="preserve"> which in turn instantiates the </w:t>
-      </w:r>
-      <w:proofErr w:type="spellStart"/>
-      <w:r>
-        <w:t>viewmodels</w:t>
-      </w:r>
-      <w:proofErr w:type="spellEnd"/>
-      <w:r>
-        <w:t xml:space="preserve"> for each of the Telescope control tabs (Motion, </w:t>
+        <w:t xml:space="preserve"> which in turn instantiates the viewmodels for each of the Telescope control tabs (Motion, </w:t>
       </w:r>
       <w:proofErr w:type="spellStart"/>
       <w:r>
@@ -3484,15 +3718,7 @@
       </w:r>
       <w:proofErr w:type="spellEnd"/>
       <w:r>
-        <w:t xml:space="preserve"> definition defines the view to be used for displaying those </w:t>
-      </w:r>
-      <w:proofErr w:type="spellStart"/>
-      <w:r>
-        <w:t>viewmodels</w:t>
-      </w:r>
-      <w:proofErr w:type="spellEnd"/>
-      <w:r>
-        <w:t xml:space="preserve">. </w:t>
+        <w:t xml:space="preserve"> definition defines the view to be used for displaying those viewmodels. </w:t>
       </w:r>
     </w:p>
     <w:p>
@@ -3521,15 +3747,7 @@
       </w:r>
       <w:proofErr w:type="spellEnd"/>
       <w:r>
-        <w:t xml:space="preserve"> which tells the WPF rendering engine which view to use for displaying that </w:t>
-      </w:r>
-      <w:proofErr w:type="spellStart"/>
-      <w:r>
-        <w:t>viewmodel</w:t>
-      </w:r>
-      <w:proofErr w:type="spellEnd"/>
-      <w:r>
-        <w:t xml:space="preserve">. </w:t>
+        <w:t xml:space="preserve"> which tells the WPF rendering engine which view to use for displaying that viewmodel. </w:t>
       </w:r>
     </w:p>
     <w:bookmarkStart w:id="2" w:name="_MON_1605328071"/>
@@ -3540,21 +3758,13 @@
           <v:shape id="_x0000_i1027" type="#_x0000_t75" style="width:468pt;height:88.5pt" o:ole="">
             <v:imagedata r:id="rId33" o:title=""/>
           </v:shape>
-          <o:OLEObject Type="Embed" ProgID="Word.OpenDocumentText.12" ShapeID="_x0000_i1027" DrawAspect="Content" ObjectID="_1672289663" r:id="rId34"/>
+          <o:OLEObject Type="Embed" ProgID="Word.OpenDocumentText.12" ShapeID="_x0000_i1027" DrawAspect="Content" ObjectID="_1676696821" r:id="rId34"/>
         </w:object>
       </w:r>
     </w:p>
     <w:p>
       <w:r>
-        <w:t xml:space="preserve">The </w:t>
-      </w:r>
-      <w:proofErr w:type="spellStart"/>
-      <w:r>
-        <w:t>viewmodel</w:t>
-      </w:r>
-      <w:proofErr w:type="spellEnd"/>
-      <w:r>
-        <w:t xml:space="preserve"> instance is bound to the Content property of a </w:t>
+        <w:t xml:space="preserve">The viewmodel instance is bound to the Content property of a </w:t>
       </w:r>
       <w:proofErr w:type="spellStart"/>
       <w:r>
@@ -3581,21 +3791,13 @@
           <v:shape id="_x0000_i1028" type="#_x0000_t75" style="width:468pt;height:132.75pt" o:ole="">
             <v:imagedata r:id="rId35" o:title=""/>
           </v:shape>
-          <o:OLEObject Type="Embed" ProgID="Word.OpenDocumentText.12" ShapeID="_x0000_i1028" DrawAspect="Content" ObjectID="_1672289664" r:id="rId36"/>
+          <o:OLEObject Type="Embed" ProgID="Word.OpenDocumentText.12" ShapeID="_x0000_i1028" DrawAspect="Content" ObjectID="_1676696822" r:id="rId36"/>
         </w:object>
       </w:r>
     </w:p>
     <w:p>
       <w:r>
-        <w:t xml:space="preserve">Some of the telescope </w:t>
-      </w:r>
-      <w:proofErr w:type="spellStart"/>
-      <w:r>
-        <w:t>viewmodels</w:t>
-      </w:r>
-      <w:proofErr w:type="spellEnd"/>
-      <w:r>
-        <w:t xml:space="preserve"> only provide information from the telescope for display others need to affect changes to the state of the telescope. For example, the </w:t>
+        <w:t xml:space="preserve">Some of the telescope viewmodels only provide information from the telescope for display others need to affect changes to the state of the telescope. For example, the </w:t>
       </w:r>
       <w:proofErr w:type="spellStart"/>
       <w:r>
@@ -3611,15 +3813,7 @@
       </w:r>
       <w:proofErr w:type="spellEnd"/>
       <w:r>
-        <w:t xml:space="preserve">. This </w:t>
-      </w:r>
-      <w:proofErr w:type="spellStart"/>
-      <w:r>
-        <w:t>viewmodel</w:t>
-      </w:r>
-      <w:proofErr w:type="spellEnd"/>
-      <w:r>
-        <w:t xml:space="preserve"> needs no further interaction with the telescope.</w:t>
+        <w:t>. This viewmodel needs no further interaction with the telescope.</w:t>
       </w:r>
     </w:p>
     <w:p>
@@ -3671,15 +3865,7 @@
       </w:r>
       <w:proofErr w:type="spellEnd"/>
       <w:r>
-        <w:t xml:space="preserve"> classes that support access from the </w:t>
-      </w:r>
-      <w:proofErr w:type="spellStart"/>
-      <w:r>
-        <w:t>viewmodels</w:t>
-      </w:r>
-      <w:proofErr w:type="spellEnd"/>
-      <w:r>
-        <w:t xml:space="preserve"> to those devices. These objects are singleton objects that are created in the </w:t>
+        <w:t xml:space="preserve"> classes that support access from the viewmodels to those devices. These objects are singleton objects that are created in the </w:t>
       </w:r>
       <w:proofErr w:type="spellStart"/>
       <w:r>
@@ -3690,27 +3876,14 @@
         <w:t xml:space="preserve"> and injected into </w:t>
       </w:r>
       <w:r>
-        <w:t xml:space="preserve">the created </w:t>
-      </w:r>
-      <w:proofErr w:type="spellStart"/>
-      <w:r>
-        <w:t>viewmodels</w:t>
-      </w:r>
-      <w:proofErr w:type="spellEnd"/>
-      <w:r>
-        <w:t xml:space="preserve"> as constructor arguments. During unit testing of </w:t>
+        <w:t xml:space="preserve">the created viewmodels as constructor arguments. During unit testing of </w:t>
       </w:r>
       <w:r>
         <w:t>a</w:t>
       </w:r>
       <w:r>
-        <w:t xml:space="preserve"> </w:t>
-      </w:r>
-      <w:proofErr w:type="spellStart"/>
-      <w:r>
-        <w:t>viewmodel</w:t>
-      </w:r>
-      <w:proofErr w:type="spellEnd"/>
+        <w:t xml:space="preserve"> viewmodel</w:t>
+      </w:r>
       <w:r>
         <w:t xml:space="preserve"> a </w:t>
       </w:r>
@@ -3850,7 +4023,15 @@
     </w:p>
     <w:p>
       <w:r>
-        <w:t>The above discussion, while fairly detailed, is incomplete. It does not mention how information is propagated between the device</w:t>
+        <w:t xml:space="preserve">The above discussion, while </w:t>
+      </w:r>
+      <w:proofErr w:type="gramStart"/>
+      <w:r>
+        <w:t>fairly detailed</w:t>
+      </w:r>
+      <w:proofErr w:type="gramEnd"/>
+      <w:r>
+        <w:t>, is incomplete. It does not mention how information is propagated between the device</w:t>
       </w:r>
       <w:r>
         <w:t xml:space="preserve"> managers which generate the data by reading it from the device and the VMs that need to provide the data for display. This job is the responsibility of the Messaging subsystem.</w:t>
@@ -3864,7 +4045,15 @@
         <w:t>events but</w:t>
       </w:r>
       <w:r>
-        <w:t xml:space="preserve"> are more powerful since any class can subscribe to a message and any class can generate a message. Rather than design a Messaging system from scratch, I decided to use one that is part of an open source project where the author has generously made the source code available.</w:t>
+        <w:t xml:space="preserve"> are more powerful since any class can subscribe to a message and any class can generate a message. Rather than design a Messaging system from scratch, I decided to use one that is part of an </w:t>
+      </w:r>
+      <w:proofErr w:type="gramStart"/>
+      <w:r>
+        <w:t>open source</w:t>
+      </w:r>
+      <w:proofErr w:type="gramEnd"/>
+      <w:r>
+        <w:t xml:space="preserve"> project where the author has generously made the source code available.</w:t>
       </w:r>
     </w:p>
     <w:p>
@@ -3905,15 +4094,7 @@
       </w:r>
       <w:proofErr w:type="spellEnd"/>
       <w:r>
-        <w:t xml:space="preserve">, which is part of the </w:t>
-      </w:r>
-      <w:proofErr w:type="spellStart"/>
-      <w:r>
-        <w:t>DeviceHub</w:t>
-      </w:r>
-      <w:proofErr w:type="spellEnd"/>
-      <w:r>
-        <w:t xml:space="preserve"> solution. This decouples the Device Hub from dependence on the MVVM Light </w:t>
+        <w:t xml:space="preserve">, which is part of the DeviceHub solution. This decouples the Device Hub from dependence on the MVVM Light </w:t>
       </w:r>
       <w:proofErr w:type="spellStart"/>
       <w:r>
@@ -3945,15 +4126,7 @@
         <w:t xml:space="preserve">) when it is connected. The Capabilities and Parameters information are immediately read from the </w:t>
       </w:r>
       <w:r>
-        <w:t xml:space="preserve">device and forwarded by means of messages. The following code fragments show how the capabilities properties are read from the device and forwarded to </w:t>
-      </w:r>
-      <w:proofErr w:type="spellStart"/>
-      <w:r>
-        <w:t>viewmodels</w:t>
-      </w:r>
-      <w:proofErr w:type="spellEnd"/>
-      <w:r>
-        <w:t xml:space="preserve"> that either display the values or use the values to make decisions about how to interact with the device.</w:t>
+        <w:t>device and forwarded by means of messages. The following code fragments show how the capabilities properties are read from the device and forwarded to viewmodels that either display the values or use the values to make decisions about how to interact with the device.</w:t>
       </w:r>
     </w:p>
     <w:bookmarkStart w:id="4" w:name="_MON_1605333794"/>
@@ -3964,7 +4137,7 @@
           <v:shape id="_x0000_i1029" type="#_x0000_t75" style="width:468pt;height:267.75pt" o:ole="">
             <v:imagedata r:id="rId37" o:title=""/>
           </v:shape>
-          <o:OLEObject Type="Embed" ProgID="Word.OpenDocumentText.12" ShapeID="_x0000_i1029" DrawAspect="Content" ObjectID="_1672289665" r:id="rId38"/>
+          <o:OLEObject Type="Embed" ProgID="Word.OpenDocumentText.12" ShapeID="_x0000_i1029" DrawAspect="Content" ObjectID="_1676696823" r:id="rId38"/>
         </w:object>
       </w:r>
     </w:p>
@@ -4033,7 +4206,7 @@
           <v:shape id="_x0000_i1030" type="#_x0000_t75" style="width:468pt;height:354.75pt" o:ole="">
             <v:imagedata r:id="rId39" o:title=""/>
           </v:shape>
-          <o:OLEObject Type="Embed" ProgID="Word.OpenDocumentText.12" ShapeID="_x0000_i1030" DrawAspect="Content" ObjectID="_1672289666" r:id="rId40"/>
+          <o:OLEObject Type="Embed" ProgID="Word.OpenDocumentText.12" ShapeID="_x0000_i1030" DrawAspect="Content" ObjectID="_1676696824" r:id="rId40"/>
         </w:object>
       </w:r>
     </w:p>
@@ -4104,23 +4277,7 @@
         <w:t>,</w:t>
       </w:r>
       <w:r>
-        <w:t xml:space="preserve"> views and </w:t>
-      </w:r>
-      <w:proofErr w:type="spellStart"/>
-      <w:r>
-        <w:t>viewmodels</w:t>
-      </w:r>
-      <w:proofErr w:type="spellEnd"/>
-      <w:r>
-        <w:t xml:space="preserve"> are always created on the main thread and </w:t>
-      </w:r>
-      <w:proofErr w:type="spellStart"/>
-      <w:r>
-        <w:t>viewmodel</w:t>
-      </w:r>
-      <w:proofErr w:type="spellEnd"/>
-      <w:r>
-        <w:t xml:space="preserve"> properties that are bound to controls in the view can only be</w:t>
+        <w:t xml:space="preserve"> views and viewmodels are always created on the main thread and viewmodel properties that are bound to controls in the view can only be</w:t>
       </w:r>
       <w:r>
         <w:t xml:space="preserve"> updated by code that is running on that thread.</w:t>
@@ -4225,15 +4382,7 @@
     </w:p>
     <w:p>
       <w:r>
-        <w:t xml:space="preserve">As has been previously discussed, the Device Hub provides a telescope driver, a dome driver, and a focuser driver that other applications can connect to. These drivers sit atop and use the facilities of the Device Hub application. Below is a class diagram of the </w:t>
-      </w:r>
-      <w:proofErr w:type="spellStart"/>
-      <w:r>
-        <w:t>DeviceHub</w:t>
-      </w:r>
-      <w:proofErr w:type="spellEnd"/>
-      <w:r>
-        <w:t xml:space="preserve"> Telescope driver. The dome and focuser drivers are organized in a similar manner.</w:t>
+        <w:t>As has been previously discussed, the Device Hub provides a telescope driver, a dome driver, and a focuser driver that other applications can connect to. These drivers sit atop and use the facilities of the Device Hub application. Below is a class diagram of the DeviceHub Telescope driver. The dome and focuser drivers are organized in a similar manner.</w:t>
       </w:r>
     </w:p>
     <w:p>
@@ -4331,15 +4480,7 @@
       </w:r>
       <w:proofErr w:type="spellEnd"/>
       <w:r>
-        <w:t xml:space="preserve"> objects that the </w:t>
-      </w:r>
-      <w:proofErr w:type="spellStart"/>
-      <w:r>
-        <w:t>DeviceHub</w:t>
-      </w:r>
-      <w:proofErr w:type="spellEnd"/>
-      <w:r>
-        <w:t xml:space="preserve"> application uses.</w:t>
+        <w:t xml:space="preserve"> objects that the DeviceHub application uses.</w:t>
       </w:r>
     </w:p>
     <w:p>

</xml_diff>

<commit_message>
Wholesale conversion of String.Format calls and string concatenation statements in DeviceHub to use Interpolated strings for clarity of code, wherever appropriate.
</commit_message>
<xml_diff>
--- a/Drivers and Simulators/ASCOM Device Hub/Documents/ASCOM Device Hub User and Technical Information.docx
+++ b/Drivers and Simulators/ASCOM Device Hub/Documents/ASCOM Device Hub User and Technical Information.docx
@@ -1,6 +1,6 @@
 
 <file path=word/document.xml><?xml version="1.0" encoding="utf-8"?>
-<w:document xmlns:wpc="http://schemas.microsoft.com/office/word/2010/wordprocessingCanvas" xmlns:cx="http://schemas.microsoft.com/office/drawing/2014/chartex" xmlns:cx1="http://schemas.microsoft.com/office/drawing/2015/9/8/chartex" xmlns:cx2="http://schemas.microsoft.com/office/drawing/2015/10/21/chartex" xmlns:cx3="http://schemas.microsoft.com/office/drawing/2016/5/9/chartex" xmlns:cx4="http://schemas.microsoft.com/office/drawing/2016/5/10/chartex" xmlns:cx5="http://schemas.microsoft.com/office/drawing/2016/5/11/chartex" xmlns:cx6="http://schemas.microsoft.com/office/drawing/2016/5/12/chartex" xmlns:cx7="http://schemas.microsoft.com/office/drawing/2016/5/13/chartex" xmlns:cx8="http://schemas.microsoft.com/office/drawing/2016/5/14/chartex" xmlns:mc="http://schemas.openxmlformats.org/markup-compatibility/2006" xmlns:aink="http://schemas.microsoft.com/office/drawing/2016/ink" xmlns:am3d="http://schemas.microsoft.com/office/drawing/2017/model3d" xmlns:o="urn:schemas-microsoft-com:office:office" xmlns:r="http://schemas.openxmlformats.org/officeDocument/2006/relationships" xmlns:m="http://schemas.openxmlformats.org/officeDocument/2006/math" xmlns:v="urn:schemas-microsoft-com:vml" xmlns:wp14="http://schemas.microsoft.com/office/word/2010/wordprocessingDrawing" xmlns:wp="http://schemas.openxmlformats.org/drawingml/2006/wordprocessingDrawing" xmlns:w10="urn:schemas-microsoft-com:office:word" xmlns:w="http://schemas.openxmlformats.org/wordprocessingml/2006/main" xmlns:w14="http://schemas.microsoft.com/office/word/2010/wordml" xmlns:w15="http://schemas.microsoft.com/office/word/2012/wordml" xmlns:w16cex="http://schemas.microsoft.com/office/word/2018/wordml/cex" xmlns:w16cid="http://schemas.microsoft.com/office/word/2016/wordml/cid" xmlns:w16="http://schemas.microsoft.com/office/word/2018/wordml" xmlns:w16se="http://schemas.microsoft.com/office/word/2015/wordml/symex" xmlns:wpg="http://schemas.microsoft.com/office/word/2010/wordprocessingGroup" xmlns:wpi="http://schemas.microsoft.com/office/word/2010/wordprocessingInk" xmlns:wne="http://schemas.microsoft.com/office/word/2006/wordml" xmlns:wps="http://schemas.microsoft.com/office/word/2010/wordprocessingShape" mc:Ignorable="w14 w15 w16se w16cid w16 w16cex wp14">
+<w:document xmlns:wpc="http://schemas.microsoft.com/office/word/2010/wordprocessingCanvas" xmlns:cx="http://schemas.microsoft.com/office/drawing/2014/chartex" xmlns:cx1="http://schemas.microsoft.com/office/drawing/2015/9/8/chartex" xmlns:cx2="http://schemas.microsoft.com/office/drawing/2015/10/21/chartex" xmlns:cx3="http://schemas.microsoft.com/office/drawing/2016/5/9/chartex" xmlns:cx4="http://schemas.microsoft.com/office/drawing/2016/5/10/chartex" xmlns:cx5="http://schemas.microsoft.com/office/drawing/2016/5/11/chartex" xmlns:cx6="http://schemas.microsoft.com/office/drawing/2016/5/12/chartex" xmlns:cx7="http://schemas.microsoft.com/office/drawing/2016/5/13/chartex" xmlns:cx8="http://schemas.microsoft.com/office/drawing/2016/5/14/chartex" xmlns:mc="http://schemas.openxmlformats.org/markup-compatibility/2006" xmlns:aink="http://schemas.microsoft.com/office/drawing/2016/ink" xmlns:am3d="http://schemas.microsoft.com/office/drawing/2017/model3d" xmlns:o="urn:schemas-microsoft-com:office:office" xmlns:r="http://schemas.openxmlformats.org/officeDocument/2006/relationships" xmlns:m="http://schemas.openxmlformats.org/officeDocument/2006/math" xmlns:v="urn:schemas-microsoft-com:vml" xmlns:wp14="http://schemas.microsoft.com/office/word/2010/wordprocessingDrawing" xmlns:wp="http://schemas.openxmlformats.org/drawingml/2006/wordprocessingDrawing" xmlns:w10="urn:schemas-microsoft-com:office:word" xmlns:w="http://schemas.openxmlformats.org/wordprocessingml/2006/main" xmlns:w14="http://schemas.microsoft.com/office/word/2010/wordml" xmlns:w15="http://schemas.microsoft.com/office/word/2012/wordml" xmlns:w16cex="http://schemas.microsoft.com/office/word/2018/wordml/cex" xmlns:w16cid="http://schemas.microsoft.com/office/word/2016/wordml/cid" xmlns:w16="http://schemas.microsoft.com/office/word/2018/wordml" xmlns:w16sdtdh="http://schemas.microsoft.com/office/word/2020/wordml/sdtdatahash" xmlns:w16se="http://schemas.microsoft.com/office/word/2015/wordml/symex" xmlns:wpg="http://schemas.microsoft.com/office/word/2010/wordprocessingGroup" xmlns:wpi="http://schemas.microsoft.com/office/word/2010/wordprocessingInk" xmlns:wne="http://schemas.microsoft.com/office/word/2006/wordml" xmlns:wps="http://schemas.microsoft.com/office/word/2010/wordprocessingShape" mc:Ignorable="w14 w15 w16se w16cid w16 w16cex w16sdtdh wp14">
   <w:body>
     <w:p>
       <w:pPr>
@@ -901,22 +901,22 @@
           <w:noProof/>
         </w:rPr>
         <w:drawing>
-          <wp:anchor distT="0" distB="0" distL="114300" distR="114300" simplePos="0" relativeHeight="251652608" behindDoc="1" locked="0" layoutInCell="1" allowOverlap="1" wp14:anchorId="4BB4EEED" wp14:editId="5E15DAA6">
+          <wp:anchor distT="0" distB="0" distL="114300" distR="114300" simplePos="0" relativeHeight="251652608" behindDoc="1" locked="0" layoutInCell="1" allowOverlap="1" wp14:anchorId="4BB4EEED" wp14:editId="725C2062">
             <wp:simplePos x="0" y="0"/>
             <wp:positionH relativeFrom="rightMargin">
-              <wp:posOffset>-2867025</wp:posOffset>
+              <wp:posOffset>-2867660</wp:posOffset>
             </wp:positionH>
             <wp:positionV relativeFrom="paragraph">
-              <wp:posOffset>43180</wp:posOffset>
+              <wp:posOffset>42545</wp:posOffset>
             </wp:positionV>
-            <wp:extent cx="2851150" cy="3194685"/>
-            <wp:effectExtent l="0" t="0" r="6350" b="5715"/>
+            <wp:extent cx="2850515" cy="3194685"/>
+            <wp:effectExtent l="0" t="0" r="6985" b="5715"/>
             <wp:wrapTight wrapText="left">
               <wp:wrapPolygon edited="0">
                 <wp:start x="0" y="0"/>
                 <wp:lineTo x="0" y="21510"/>
-                <wp:lineTo x="21504" y="21510"/>
-                <wp:lineTo x="21504" y="0"/>
+                <wp:lineTo x="21509" y="21510"/>
+                <wp:lineTo x="21509" y="0"/>
                 <wp:lineTo x="0" y="0"/>
               </wp:wrapPolygon>
             </wp:wrapTight>
@@ -928,7 +928,7 @@
               <a:graphicData uri="http://schemas.openxmlformats.org/drawingml/2006/picture">
                 <pic:pic xmlns:pic="http://schemas.openxmlformats.org/drawingml/2006/picture">
                   <pic:nvPicPr>
-                    <pic:cNvPr id="0" name=""/>
+                    <pic:cNvPr id="5" name="Picture 5"/>
                     <pic:cNvPicPr/>
                   </pic:nvPicPr>
                   <pic:blipFill>
@@ -946,7 +946,7 @@
                   <pic:spPr>
                     <a:xfrm>
                       <a:off x="0" y="0"/>
-                      <a:ext cx="2851150" cy="3194685"/>
+                      <a:ext cx="2850515" cy="3194685"/>
                     </a:xfrm>
                     <a:prstGeom prst="rect">
                       <a:avLst/>
@@ -2125,13 +2125,8 @@
         </w:numPr>
       </w:pPr>
       <w:r>
-        <w:t xml:space="preserve">Park the </w:t>
-      </w:r>
-      <w:proofErr w:type="gramStart"/>
-      <w:r>
-        <w:t>dome</w:t>
-      </w:r>
-      <w:proofErr w:type="gramEnd"/>
+        <w:t>Park the dome</w:t>
+      </w:r>
     </w:p>
     <w:p>
       <w:pPr>
@@ -2744,15 +2739,15 @@
     </w:p>
     <w:p>
       <w:r>
-        <w:t xml:space="preserve">If the focuser is an absolute focuser you can also change its position by entering a position in the text box that is labeled “Move </w:t>
+        <w:t xml:space="preserve">If the focuser is an absolute </w:t>
       </w:r>
       <w:proofErr w:type="gramStart"/>
       <w:r>
-        <w:t>To</w:t>
+        <w:t>focuser</w:t>
       </w:r>
       <w:proofErr w:type="gramEnd"/>
       <w:r>
-        <w:t xml:space="preserve"> Position” and pressing the Go button.</w:t>
+        <w:t xml:space="preserve"> you can also change its position by entering a position in the text box that is labeled “Move To Position” and pressing the Go button.</w:t>
       </w:r>
       <w:r>
         <w:t xml:space="preserve"> The “Move </w:t>
@@ -3353,7 +3348,7 @@
           <v:shape id="_x0000_i1025" type="#_x0000_t75" style="width:468pt;height:78pt" o:ole="">
             <v:imagedata r:id="rId28" o:title=""/>
           </v:shape>
-          <o:OLEObject Type="Embed" ProgID="Word.OpenDocumentText.12" ShapeID="_x0000_i1025" DrawAspect="Content" ObjectID="_1676696819" r:id="rId29"/>
+          <o:OLEObject Type="Embed" ProgID="Word.OpenDocumentText.12" ShapeID="_x0000_i1025" DrawAspect="Content" ObjectID="_1679620569" r:id="rId29"/>
         </w:object>
       </w:r>
     </w:p>
@@ -3392,7 +3387,7 @@
           <v:shape id="_x0000_i1026" type="#_x0000_t75" style="width:402pt;height:201.75pt" o:ole="">
             <v:imagedata r:id="rId30" o:title=""/>
           </v:shape>
-          <o:OLEObject Type="Embed" ProgID="Word.OpenDocumentText.12" ShapeID="_x0000_i1026" DrawAspect="Content" ObjectID="_1676696820" r:id="rId31"/>
+          <o:OLEObject Type="Embed" ProgID="Word.OpenDocumentText.12" ShapeID="_x0000_i1026" DrawAspect="Content" ObjectID="_1679620570" r:id="rId31"/>
         </w:object>
       </w:r>
       <w:r>
@@ -3758,7 +3753,7 @@
           <v:shape id="_x0000_i1027" type="#_x0000_t75" style="width:468pt;height:88.5pt" o:ole="">
             <v:imagedata r:id="rId33" o:title=""/>
           </v:shape>
-          <o:OLEObject Type="Embed" ProgID="Word.OpenDocumentText.12" ShapeID="_x0000_i1027" DrawAspect="Content" ObjectID="_1676696821" r:id="rId34"/>
+          <o:OLEObject Type="Embed" ProgID="Word.OpenDocumentText.12" ShapeID="_x0000_i1027" DrawAspect="Content" ObjectID="_1679620571" r:id="rId34"/>
         </w:object>
       </w:r>
     </w:p>
@@ -3791,7 +3786,7 @@
           <v:shape id="_x0000_i1028" type="#_x0000_t75" style="width:468pt;height:132.75pt" o:ole="">
             <v:imagedata r:id="rId35" o:title=""/>
           </v:shape>
-          <o:OLEObject Type="Embed" ProgID="Word.OpenDocumentText.12" ShapeID="_x0000_i1028" DrawAspect="Content" ObjectID="_1676696822" r:id="rId36"/>
+          <o:OLEObject Type="Embed" ProgID="Word.OpenDocumentText.12" ShapeID="_x0000_i1028" DrawAspect="Content" ObjectID="_1679620572" r:id="rId36"/>
         </w:object>
       </w:r>
     </w:p>
@@ -4137,7 +4132,7 @@
           <v:shape id="_x0000_i1029" type="#_x0000_t75" style="width:468pt;height:267.75pt" o:ole="">
             <v:imagedata r:id="rId37" o:title=""/>
           </v:shape>
-          <o:OLEObject Type="Embed" ProgID="Word.OpenDocumentText.12" ShapeID="_x0000_i1029" DrawAspect="Content" ObjectID="_1676696823" r:id="rId38"/>
+          <o:OLEObject Type="Embed" ProgID="Word.OpenDocumentText.12" ShapeID="_x0000_i1029" DrawAspect="Content" ObjectID="_1679620573" r:id="rId38"/>
         </w:object>
       </w:r>
     </w:p>
@@ -4206,7 +4201,7 @@
           <v:shape id="_x0000_i1030" type="#_x0000_t75" style="width:468pt;height:354.75pt" o:ole="">
             <v:imagedata r:id="rId39" o:title=""/>
           </v:shape>
-          <o:OLEObject Type="Embed" ProgID="Word.OpenDocumentText.12" ShapeID="_x0000_i1030" DrawAspect="Content" ObjectID="_1676696824" r:id="rId40"/>
+          <o:OLEObject Type="Embed" ProgID="Word.OpenDocumentText.12" ShapeID="_x0000_i1030" DrawAspect="Content" ObjectID="_1679620574" r:id="rId40"/>
         </w:object>
       </w:r>
     </w:p>
@@ -4528,7 +4523,7 @@
 </file>
 
 <file path=word/endnotes.xml><?xml version="1.0" encoding="utf-8"?>
-<w:endnotes xmlns:wpc="http://schemas.microsoft.com/office/word/2010/wordprocessingCanvas" xmlns:cx="http://schemas.microsoft.com/office/drawing/2014/chartex" xmlns:cx1="http://schemas.microsoft.com/office/drawing/2015/9/8/chartex" xmlns:cx2="http://schemas.microsoft.com/office/drawing/2015/10/21/chartex" xmlns:cx3="http://schemas.microsoft.com/office/drawing/2016/5/9/chartex" xmlns:cx4="http://schemas.microsoft.com/office/drawing/2016/5/10/chartex" xmlns:cx5="http://schemas.microsoft.com/office/drawing/2016/5/11/chartex" xmlns:cx6="http://schemas.microsoft.com/office/drawing/2016/5/12/chartex" xmlns:cx7="http://schemas.microsoft.com/office/drawing/2016/5/13/chartex" xmlns:cx8="http://schemas.microsoft.com/office/drawing/2016/5/14/chartex" xmlns:mc="http://schemas.openxmlformats.org/markup-compatibility/2006" xmlns:aink="http://schemas.microsoft.com/office/drawing/2016/ink" xmlns:am3d="http://schemas.microsoft.com/office/drawing/2017/model3d" xmlns:o="urn:schemas-microsoft-com:office:office" xmlns:r="http://schemas.openxmlformats.org/officeDocument/2006/relationships" xmlns:m="http://schemas.openxmlformats.org/officeDocument/2006/math" xmlns:v="urn:schemas-microsoft-com:vml" xmlns:wp14="http://schemas.microsoft.com/office/word/2010/wordprocessingDrawing" xmlns:wp="http://schemas.openxmlformats.org/drawingml/2006/wordprocessingDrawing" xmlns:w10="urn:schemas-microsoft-com:office:word" xmlns:w="http://schemas.openxmlformats.org/wordprocessingml/2006/main" xmlns:w14="http://schemas.microsoft.com/office/word/2010/wordml" xmlns:w15="http://schemas.microsoft.com/office/word/2012/wordml" xmlns:w16cex="http://schemas.microsoft.com/office/word/2018/wordml/cex" xmlns:w16cid="http://schemas.microsoft.com/office/word/2016/wordml/cid" xmlns:w16="http://schemas.microsoft.com/office/word/2018/wordml" xmlns:w16se="http://schemas.microsoft.com/office/word/2015/wordml/symex" xmlns:wpg="http://schemas.microsoft.com/office/word/2010/wordprocessingGroup" xmlns:wpi="http://schemas.microsoft.com/office/word/2010/wordprocessingInk" xmlns:wne="http://schemas.microsoft.com/office/word/2006/wordml" xmlns:wps="http://schemas.microsoft.com/office/word/2010/wordprocessingShape" mc:Ignorable="w14 w15 w16se w16cid w16 w16cex wp14">
+<w:endnotes xmlns:wpc="http://schemas.microsoft.com/office/word/2010/wordprocessingCanvas" xmlns:cx="http://schemas.microsoft.com/office/drawing/2014/chartex" xmlns:cx1="http://schemas.microsoft.com/office/drawing/2015/9/8/chartex" xmlns:cx2="http://schemas.microsoft.com/office/drawing/2015/10/21/chartex" xmlns:cx3="http://schemas.microsoft.com/office/drawing/2016/5/9/chartex" xmlns:cx4="http://schemas.microsoft.com/office/drawing/2016/5/10/chartex" xmlns:cx5="http://schemas.microsoft.com/office/drawing/2016/5/11/chartex" xmlns:cx6="http://schemas.microsoft.com/office/drawing/2016/5/12/chartex" xmlns:cx7="http://schemas.microsoft.com/office/drawing/2016/5/13/chartex" xmlns:cx8="http://schemas.microsoft.com/office/drawing/2016/5/14/chartex" xmlns:mc="http://schemas.openxmlformats.org/markup-compatibility/2006" xmlns:aink="http://schemas.microsoft.com/office/drawing/2016/ink" xmlns:am3d="http://schemas.microsoft.com/office/drawing/2017/model3d" xmlns:o="urn:schemas-microsoft-com:office:office" xmlns:r="http://schemas.openxmlformats.org/officeDocument/2006/relationships" xmlns:m="http://schemas.openxmlformats.org/officeDocument/2006/math" xmlns:v="urn:schemas-microsoft-com:vml" xmlns:wp14="http://schemas.microsoft.com/office/word/2010/wordprocessingDrawing" xmlns:wp="http://schemas.openxmlformats.org/drawingml/2006/wordprocessingDrawing" xmlns:w10="urn:schemas-microsoft-com:office:word" xmlns:w="http://schemas.openxmlformats.org/wordprocessingml/2006/main" xmlns:w14="http://schemas.microsoft.com/office/word/2010/wordml" xmlns:w15="http://schemas.microsoft.com/office/word/2012/wordml" xmlns:w16cex="http://schemas.microsoft.com/office/word/2018/wordml/cex" xmlns:w16cid="http://schemas.microsoft.com/office/word/2016/wordml/cid" xmlns:w16="http://schemas.microsoft.com/office/word/2018/wordml" xmlns:w16sdtdh="http://schemas.microsoft.com/office/word/2020/wordml/sdtdatahash" xmlns:w16se="http://schemas.microsoft.com/office/word/2015/wordml/symex" xmlns:wpg="http://schemas.microsoft.com/office/word/2010/wordprocessingGroup" xmlns:wpi="http://schemas.microsoft.com/office/word/2010/wordprocessingInk" xmlns:wne="http://schemas.microsoft.com/office/word/2006/wordml" xmlns:wps="http://schemas.microsoft.com/office/word/2010/wordprocessingShape" mc:Ignorable="w14 w15 w16se w16cid w16 w16cex w16sdtdh wp14">
   <w:endnote w:type="separator" w:id="-1">
     <w:p>
       <w:pPr>
@@ -4553,7 +4548,7 @@
 </file>
 
 <file path=word/footer1.xml><?xml version="1.0" encoding="utf-8"?>
-<w:ftr xmlns:wpc="http://schemas.microsoft.com/office/word/2010/wordprocessingCanvas" xmlns:cx="http://schemas.microsoft.com/office/drawing/2014/chartex" xmlns:cx1="http://schemas.microsoft.com/office/drawing/2015/9/8/chartex" xmlns:cx2="http://schemas.microsoft.com/office/drawing/2015/10/21/chartex" xmlns:cx3="http://schemas.microsoft.com/office/drawing/2016/5/9/chartex" xmlns:cx4="http://schemas.microsoft.com/office/drawing/2016/5/10/chartex" xmlns:cx5="http://schemas.microsoft.com/office/drawing/2016/5/11/chartex" xmlns:cx6="http://schemas.microsoft.com/office/drawing/2016/5/12/chartex" xmlns:cx7="http://schemas.microsoft.com/office/drawing/2016/5/13/chartex" xmlns:cx8="http://schemas.microsoft.com/office/drawing/2016/5/14/chartex" xmlns:mc="http://schemas.openxmlformats.org/markup-compatibility/2006" xmlns:aink="http://schemas.microsoft.com/office/drawing/2016/ink" xmlns:am3d="http://schemas.microsoft.com/office/drawing/2017/model3d" xmlns:o="urn:schemas-microsoft-com:office:office" xmlns:r="http://schemas.openxmlformats.org/officeDocument/2006/relationships" xmlns:m="http://schemas.openxmlformats.org/officeDocument/2006/math" xmlns:v="urn:schemas-microsoft-com:vml" xmlns:wp14="http://schemas.microsoft.com/office/word/2010/wordprocessingDrawing" xmlns:wp="http://schemas.openxmlformats.org/drawingml/2006/wordprocessingDrawing" xmlns:w10="urn:schemas-microsoft-com:office:word" xmlns:w="http://schemas.openxmlformats.org/wordprocessingml/2006/main" xmlns:w14="http://schemas.microsoft.com/office/word/2010/wordml" xmlns:w15="http://schemas.microsoft.com/office/word/2012/wordml" xmlns:w16cex="http://schemas.microsoft.com/office/word/2018/wordml/cex" xmlns:w16cid="http://schemas.microsoft.com/office/word/2016/wordml/cid" xmlns:w16="http://schemas.microsoft.com/office/word/2018/wordml" xmlns:w16se="http://schemas.microsoft.com/office/word/2015/wordml/symex" xmlns:wpg="http://schemas.microsoft.com/office/word/2010/wordprocessingGroup" xmlns:wpi="http://schemas.microsoft.com/office/word/2010/wordprocessingInk" xmlns:wne="http://schemas.microsoft.com/office/word/2006/wordml" xmlns:wps="http://schemas.microsoft.com/office/word/2010/wordprocessingShape" mc:Ignorable="w14 w15 w16se w16cid w16 w16cex wp14">
+<w:ftr xmlns:wpc="http://schemas.microsoft.com/office/word/2010/wordprocessingCanvas" xmlns:cx="http://schemas.microsoft.com/office/drawing/2014/chartex" xmlns:cx1="http://schemas.microsoft.com/office/drawing/2015/9/8/chartex" xmlns:cx2="http://schemas.microsoft.com/office/drawing/2015/10/21/chartex" xmlns:cx3="http://schemas.microsoft.com/office/drawing/2016/5/9/chartex" xmlns:cx4="http://schemas.microsoft.com/office/drawing/2016/5/10/chartex" xmlns:cx5="http://schemas.microsoft.com/office/drawing/2016/5/11/chartex" xmlns:cx6="http://schemas.microsoft.com/office/drawing/2016/5/12/chartex" xmlns:cx7="http://schemas.microsoft.com/office/drawing/2016/5/13/chartex" xmlns:cx8="http://schemas.microsoft.com/office/drawing/2016/5/14/chartex" xmlns:mc="http://schemas.openxmlformats.org/markup-compatibility/2006" xmlns:aink="http://schemas.microsoft.com/office/drawing/2016/ink" xmlns:am3d="http://schemas.microsoft.com/office/drawing/2017/model3d" xmlns:o="urn:schemas-microsoft-com:office:office" xmlns:r="http://schemas.openxmlformats.org/officeDocument/2006/relationships" xmlns:m="http://schemas.openxmlformats.org/officeDocument/2006/math" xmlns:v="urn:schemas-microsoft-com:vml" xmlns:wp14="http://schemas.microsoft.com/office/word/2010/wordprocessingDrawing" xmlns:wp="http://schemas.openxmlformats.org/drawingml/2006/wordprocessingDrawing" xmlns:w10="urn:schemas-microsoft-com:office:word" xmlns:w="http://schemas.openxmlformats.org/wordprocessingml/2006/main" xmlns:w14="http://schemas.microsoft.com/office/word/2010/wordml" xmlns:w15="http://schemas.microsoft.com/office/word/2012/wordml" xmlns:w16cex="http://schemas.microsoft.com/office/word/2018/wordml/cex" xmlns:w16cid="http://schemas.microsoft.com/office/word/2016/wordml/cid" xmlns:w16="http://schemas.microsoft.com/office/word/2018/wordml" xmlns:w16sdtdh="http://schemas.microsoft.com/office/word/2020/wordml/sdtdatahash" xmlns:w16se="http://schemas.microsoft.com/office/word/2015/wordml/symex" xmlns:wpg="http://schemas.microsoft.com/office/word/2010/wordprocessingGroup" xmlns:wpi="http://schemas.microsoft.com/office/word/2010/wordprocessingInk" xmlns:wne="http://schemas.microsoft.com/office/word/2006/wordml" xmlns:wps="http://schemas.microsoft.com/office/word/2010/wordprocessingShape" mc:Ignorable="w14 w15 w16se w16cid w16 w16cex w16sdtdh wp14">
   <w:p>
     <w:pPr>
       <w:pStyle w:val="Footer"/>
@@ -4617,7 +4612,7 @@
 </file>
 
 <file path=word/footnotes.xml><?xml version="1.0" encoding="utf-8"?>
-<w:footnotes xmlns:wpc="http://schemas.microsoft.com/office/word/2010/wordprocessingCanvas" xmlns:cx="http://schemas.microsoft.com/office/drawing/2014/chartex" xmlns:cx1="http://schemas.microsoft.com/office/drawing/2015/9/8/chartex" xmlns:cx2="http://schemas.microsoft.com/office/drawing/2015/10/21/chartex" xmlns:cx3="http://schemas.microsoft.com/office/drawing/2016/5/9/chartex" xmlns:cx4="http://schemas.microsoft.com/office/drawing/2016/5/10/chartex" xmlns:cx5="http://schemas.microsoft.com/office/drawing/2016/5/11/chartex" xmlns:cx6="http://schemas.microsoft.com/office/drawing/2016/5/12/chartex" xmlns:cx7="http://schemas.microsoft.com/office/drawing/2016/5/13/chartex" xmlns:cx8="http://schemas.microsoft.com/office/drawing/2016/5/14/chartex" xmlns:mc="http://schemas.openxmlformats.org/markup-compatibility/2006" xmlns:aink="http://schemas.microsoft.com/office/drawing/2016/ink" xmlns:am3d="http://schemas.microsoft.com/office/drawing/2017/model3d" xmlns:o="urn:schemas-microsoft-com:office:office" xmlns:r="http://schemas.openxmlformats.org/officeDocument/2006/relationships" xmlns:m="http://schemas.openxmlformats.org/officeDocument/2006/math" xmlns:v="urn:schemas-microsoft-com:vml" xmlns:wp14="http://schemas.microsoft.com/office/word/2010/wordprocessingDrawing" xmlns:wp="http://schemas.openxmlformats.org/drawingml/2006/wordprocessingDrawing" xmlns:w10="urn:schemas-microsoft-com:office:word" xmlns:w="http://schemas.openxmlformats.org/wordprocessingml/2006/main" xmlns:w14="http://schemas.microsoft.com/office/word/2010/wordml" xmlns:w15="http://schemas.microsoft.com/office/word/2012/wordml" xmlns:w16cex="http://schemas.microsoft.com/office/word/2018/wordml/cex" xmlns:w16cid="http://schemas.microsoft.com/office/word/2016/wordml/cid" xmlns:w16="http://schemas.microsoft.com/office/word/2018/wordml" xmlns:w16se="http://schemas.microsoft.com/office/word/2015/wordml/symex" xmlns:wpg="http://schemas.microsoft.com/office/word/2010/wordprocessingGroup" xmlns:wpi="http://schemas.microsoft.com/office/word/2010/wordprocessingInk" xmlns:wne="http://schemas.microsoft.com/office/word/2006/wordml" xmlns:wps="http://schemas.microsoft.com/office/word/2010/wordprocessingShape" mc:Ignorable="w14 w15 w16se w16cid w16 w16cex wp14">
+<w:footnotes xmlns:wpc="http://schemas.microsoft.com/office/word/2010/wordprocessingCanvas" xmlns:cx="http://schemas.microsoft.com/office/drawing/2014/chartex" xmlns:cx1="http://schemas.microsoft.com/office/drawing/2015/9/8/chartex" xmlns:cx2="http://schemas.microsoft.com/office/drawing/2015/10/21/chartex" xmlns:cx3="http://schemas.microsoft.com/office/drawing/2016/5/9/chartex" xmlns:cx4="http://schemas.microsoft.com/office/drawing/2016/5/10/chartex" xmlns:cx5="http://schemas.microsoft.com/office/drawing/2016/5/11/chartex" xmlns:cx6="http://schemas.microsoft.com/office/drawing/2016/5/12/chartex" xmlns:cx7="http://schemas.microsoft.com/office/drawing/2016/5/13/chartex" xmlns:cx8="http://schemas.microsoft.com/office/drawing/2016/5/14/chartex" xmlns:mc="http://schemas.openxmlformats.org/markup-compatibility/2006" xmlns:aink="http://schemas.microsoft.com/office/drawing/2016/ink" xmlns:am3d="http://schemas.microsoft.com/office/drawing/2017/model3d" xmlns:o="urn:schemas-microsoft-com:office:office" xmlns:r="http://schemas.openxmlformats.org/officeDocument/2006/relationships" xmlns:m="http://schemas.openxmlformats.org/officeDocument/2006/math" xmlns:v="urn:schemas-microsoft-com:vml" xmlns:wp14="http://schemas.microsoft.com/office/word/2010/wordprocessingDrawing" xmlns:wp="http://schemas.openxmlformats.org/drawingml/2006/wordprocessingDrawing" xmlns:w10="urn:schemas-microsoft-com:office:word" xmlns:w="http://schemas.openxmlformats.org/wordprocessingml/2006/main" xmlns:w14="http://schemas.microsoft.com/office/word/2010/wordml" xmlns:w15="http://schemas.microsoft.com/office/word/2012/wordml" xmlns:w16cex="http://schemas.microsoft.com/office/word/2018/wordml/cex" xmlns:w16cid="http://schemas.microsoft.com/office/word/2016/wordml/cid" xmlns:w16="http://schemas.microsoft.com/office/word/2018/wordml" xmlns:w16sdtdh="http://schemas.microsoft.com/office/word/2020/wordml/sdtdatahash" xmlns:w16se="http://schemas.microsoft.com/office/word/2015/wordml/symex" xmlns:wpg="http://schemas.microsoft.com/office/word/2010/wordprocessingGroup" xmlns:wpi="http://schemas.microsoft.com/office/word/2010/wordprocessingInk" xmlns:wne="http://schemas.microsoft.com/office/word/2006/wordml" xmlns:wps="http://schemas.microsoft.com/office/word/2010/wordprocessingShape" mc:Ignorable="w14 w15 w16se w16cid w16 w16cex w16sdtdh wp14">
   <w:footnote w:type="separator" w:id="-1">
     <w:p>
       <w:pPr>
@@ -4642,7 +4637,7 @@
 </file>
 
 <file path=word/numbering.xml><?xml version="1.0" encoding="utf-8"?>
-<w:numbering xmlns:wpc="http://schemas.microsoft.com/office/word/2010/wordprocessingCanvas" xmlns:cx="http://schemas.microsoft.com/office/drawing/2014/chartex" xmlns:cx1="http://schemas.microsoft.com/office/drawing/2015/9/8/chartex" xmlns:cx2="http://schemas.microsoft.com/office/drawing/2015/10/21/chartex" xmlns:cx3="http://schemas.microsoft.com/office/drawing/2016/5/9/chartex" xmlns:cx4="http://schemas.microsoft.com/office/drawing/2016/5/10/chartex" xmlns:cx5="http://schemas.microsoft.com/office/drawing/2016/5/11/chartex" xmlns:cx6="http://schemas.microsoft.com/office/drawing/2016/5/12/chartex" xmlns:cx7="http://schemas.microsoft.com/office/drawing/2016/5/13/chartex" xmlns:cx8="http://schemas.microsoft.com/office/drawing/2016/5/14/chartex" xmlns:mc="http://schemas.openxmlformats.org/markup-compatibility/2006" xmlns:aink="http://schemas.microsoft.com/office/drawing/2016/ink" xmlns:am3d="http://schemas.microsoft.com/office/drawing/2017/model3d" xmlns:o="urn:schemas-microsoft-com:office:office" xmlns:r="http://schemas.openxmlformats.org/officeDocument/2006/relationships" xmlns:m="http://schemas.openxmlformats.org/officeDocument/2006/math" xmlns:v="urn:schemas-microsoft-com:vml" xmlns:wp14="http://schemas.microsoft.com/office/word/2010/wordprocessingDrawing" xmlns:wp="http://schemas.openxmlformats.org/drawingml/2006/wordprocessingDrawing" xmlns:w10="urn:schemas-microsoft-com:office:word" xmlns:w="http://schemas.openxmlformats.org/wordprocessingml/2006/main" xmlns:w14="http://schemas.microsoft.com/office/word/2010/wordml" xmlns:w15="http://schemas.microsoft.com/office/word/2012/wordml" xmlns:w16cex="http://schemas.microsoft.com/office/word/2018/wordml/cex" xmlns:w16cid="http://schemas.microsoft.com/office/word/2016/wordml/cid" xmlns:w16="http://schemas.microsoft.com/office/word/2018/wordml" xmlns:w16se="http://schemas.microsoft.com/office/word/2015/wordml/symex" xmlns:wpg="http://schemas.microsoft.com/office/word/2010/wordprocessingGroup" xmlns:wpi="http://schemas.microsoft.com/office/word/2010/wordprocessingInk" xmlns:wne="http://schemas.microsoft.com/office/word/2006/wordml" xmlns:wps="http://schemas.microsoft.com/office/word/2010/wordprocessingShape" mc:Ignorable="w14 w15 w16se w16cid w16 w16cex wp14">
+<w:numbering xmlns:wpc="http://schemas.microsoft.com/office/word/2010/wordprocessingCanvas" xmlns:cx="http://schemas.microsoft.com/office/drawing/2014/chartex" xmlns:cx1="http://schemas.microsoft.com/office/drawing/2015/9/8/chartex" xmlns:cx2="http://schemas.microsoft.com/office/drawing/2015/10/21/chartex" xmlns:cx3="http://schemas.microsoft.com/office/drawing/2016/5/9/chartex" xmlns:cx4="http://schemas.microsoft.com/office/drawing/2016/5/10/chartex" xmlns:cx5="http://schemas.microsoft.com/office/drawing/2016/5/11/chartex" xmlns:cx6="http://schemas.microsoft.com/office/drawing/2016/5/12/chartex" xmlns:cx7="http://schemas.microsoft.com/office/drawing/2016/5/13/chartex" xmlns:cx8="http://schemas.microsoft.com/office/drawing/2016/5/14/chartex" xmlns:mc="http://schemas.openxmlformats.org/markup-compatibility/2006" xmlns:aink="http://schemas.microsoft.com/office/drawing/2016/ink" xmlns:am3d="http://schemas.microsoft.com/office/drawing/2017/model3d" xmlns:o="urn:schemas-microsoft-com:office:office" xmlns:r="http://schemas.openxmlformats.org/officeDocument/2006/relationships" xmlns:m="http://schemas.openxmlformats.org/officeDocument/2006/math" xmlns:v="urn:schemas-microsoft-com:vml" xmlns:wp14="http://schemas.microsoft.com/office/word/2010/wordprocessingDrawing" xmlns:wp="http://schemas.openxmlformats.org/drawingml/2006/wordprocessingDrawing" xmlns:w10="urn:schemas-microsoft-com:office:word" xmlns:w="http://schemas.openxmlformats.org/wordprocessingml/2006/main" xmlns:w14="http://schemas.microsoft.com/office/word/2010/wordml" xmlns:w15="http://schemas.microsoft.com/office/word/2012/wordml" xmlns:w16cex="http://schemas.microsoft.com/office/word/2018/wordml/cex" xmlns:w16cid="http://schemas.microsoft.com/office/word/2016/wordml/cid" xmlns:w16="http://schemas.microsoft.com/office/word/2018/wordml" xmlns:w16sdtdh="http://schemas.microsoft.com/office/word/2020/wordml/sdtdatahash" xmlns:w16se="http://schemas.microsoft.com/office/word/2015/wordml/symex" xmlns:wpg="http://schemas.microsoft.com/office/word/2010/wordprocessingGroup" xmlns:wpi="http://schemas.microsoft.com/office/word/2010/wordprocessingInk" xmlns:wne="http://schemas.microsoft.com/office/word/2006/wordml" xmlns:wps="http://schemas.microsoft.com/office/word/2010/wordprocessingShape" mc:Ignorable="w14 w15 w16se w16cid w16 w16cex w16sdtdh wp14">
   <w:abstractNum w:abstractNumId="0" w15:restartNumberingAfterBreak="0">
     <w:nsid w:val="346E23AE"/>
     <w:multiLevelType w:val="hybridMultilevel"/>
@@ -5108,7 +5103,7 @@
 </file>
 
 <file path=word/styles.xml><?xml version="1.0" encoding="utf-8"?>
-<w:styles xmlns:mc="http://schemas.openxmlformats.org/markup-compatibility/2006" xmlns:r="http://schemas.openxmlformats.org/officeDocument/2006/relationships" xmlns:w="http://schemas.openxmlformats.org/wordprocessingml/2006/main" xmlns:w14="http://schemas.microsoft.com/office/word/2010/wordml" xmlns:w15="http://schemas.microsoft.com/office/word/2012/wordml" xmlns:w16cex="http://schemas.microsoft.com/office/word/2018/wordml/cex" xmlns:w16cid="http://schemas.microsoft.com/office/word/2016/wordml/cid" xmlns:w16="http://schemas.microsoft.com/office/word/2018/wordml" xmlns:w16se="http://schemas.microsoft.com/office/word/2015/wordml/symex" mc:Ignorable="w14 w15 w16se w16cid w16 w16cex">
+<w:styles xmlns:mc="http://schemas.openxmlformats.org/markup-compatibility/2006" xmlns:r="http://schemas.openxmlformats.org/officeDocument/2006/relationships" xmlns:w="http://schemas.openxmlformats.org/wordprocessingml/2006/main" xmlns:w14="http://schemas.microsoft.com/office/word/2010/wordml" xmlns:w15="http://schemas.microsoft.com/office/word/2012/wordml" xmlns:w16cex="http://schemas.microsoft.com/office/word/2018/wordml/cex" xmlns:w16cid="http://schemas.microsoft.com/office/word/2016/wordml/cid" xmlns:w16="http://schemas.microsoft.com/office/word/2018/wordml" xmlns:w16sdtdh="http://schemas.microsoft.com/office/word/2020/wordml/sdtdatahash" xmlns:w16se="http://schemas.microsoft.com/office/word/2015/wordml/symex" mc:Ignorable="w14 w15 w16se w16cid w16 w16cex w16sdtdh">
   <w:docDefaults>
     <w:rPrDefault>
       <w:rPr>

</xml_diff>

<commit_message>
Added U/I support for displaying accumulated move amount for relative and absolute focusers. Added direct move amount for relative focusers. Updated user guide Bumped version number to 6.6.0.1
</commit_message>
<xml_diff>
--- a/Drivers and Simulators/ASCOM Device Hub/Documents/ASCOM Device Hub User and Technical Information.docx
+++ b/Drivers and Simulators/ASCOM Device Hub/Documents/ASCOM Device Hub User and Technical Information.docx
@@ -49,15 +49,7 @@
         <w:t xml:space="preserve"> and the screen design</w:t>
       </w:r>
       <w:r>
-        <w:t xml:space="preserve"> of the Device Hub is </w:t>
-      </w:r>
-      <w:proofErr w:type="gramStart"/>
-      <w:r>
-        <w:t>very different</w:t>
-      </w:r>
-      <w:proofErr w:type="gramEnd"/>
-      <w:r>
-        <w:t xml:space="preserve"> from POTH. </w:t>
+        <w:t xml:space="preserve"> of the Device Hub is very different from POTH. </w:t>
       </w:r>
       <w:r>
         <w:t xml:space="preserve"> It uses the .NET Framework, as do most ASCOM applications that are written today, and the user interface design utilizes Microsoft’s Windows Presentation Foundation (WPF). The use of WPF allows a lot of flexibility to implement clean, powerful, and intuitive user controls and forms. </w:t>
@@ -1548,15 +1540,15 @@
     </w:p>
     <w:p>
       <w:r>
-        <w:t xml:space="preserve">The state of the Tracking flag determines whether the coordinates for the slew are celestial (right ascension and declination) or terrestrial (azimuth and altitude). Tracking must be </w:t>
+        <w:t xml:space="preserve">The state of the Tracking flag determines whether the coordinates for the slew are celestial (right ascension and declination) or terrestrial (azimuth and altitude). Tracking must be On </w:t>
       </w:r>
       <w:proofErr w:type="gramStart"/>
       <w:r>
-        <w:t>On</w:t>
+        <w:t>in order to</w:t>
       </w:r>
       <w:proofErr w:type="gramEnd"/>
       <w:r>
-        <w:t xml:space="preserve"> in order to perform a</w:t>
+        <w:t xml:space="preserve"> perform a</w:t>
       </w:r>
       <w:r>
         <w:t xml:space="preserve"> direct</w:t>
@@ -1598,15 +1590,7 @@
         <w:t>“</w:t>
       </w:r>
       <w:r>
-        <w:t xml:space="preserve">Slew </w:t>
-      </w:r>
-      <w:proofErr w:type="gramStart"/>
-      <w:r>
-        <w:t>To</w:t>
-      </w:r>
-      <w:proofErr w:type="gramEnd"/>
-      <w:r>
-        <w:t xml:space="preserve"> Target</w:t>
+        <w:t>Slew To Target</w:t>
       </w:r>
       <w:r>
         <w:t>”</w:t>
@@ -2108,13 +2092,8 @@
         </w:numPr>
       </w:pPr>
       <w:r>
-        <w:t xml:space="preserve">Open or close the </w:t>
-      </w:r>
-      <w:proofErr w:type="gramStart"/>
-      <w:r>
-        <w:t>shutter</w:t>
-      </w:r>
-      <w:proofErr w:type="gramEnd"/>
+        <w:t>Open or close the shutter</w:t>
+      </w:r>
     </w:p>
     <w:p>
       <w:pPr>
@@ -2137,13 +2116,8 @@
         </w:numPr>
       </w:pPr>
       <w:r>
-        <w:t xml:space="preserve">Send the dome to its home </w:t>
-      </w:r>
-      <w:proofErr w:type="gramStart"/>
-      <w:r>
-        <w:t>position</w:t>
-      </w:r>
-      <w:proofErr w:type="gramEnd"/>
+        <w:t>Send the dome to its home position</w:t>
+      </w:r>
     </w:p>
     <w:p>
       <w:pPr>
@@ -2154,13 +2128,8 @@
         </w:numPr>
       </w:pPr>
       <w:r>
-        <w:t xml:space="preserve">Adjust the shutter’s </w:t>
-      </w:r>
-      <w:proofErr w:type="gramStart"/>
-      <w:r>
-        <w:t>altitude</w:t>
-      </w:r>
-      <w:proofErr w:type="gramEnd"/>
+        <w:t>Adjust the shutter’s altitude</w:t>
+      </w:r>
     </w:p>
     <w:p>
       <w:pPr>
@@ -2171,13 +2140,8 @@
         </w:numPr>
       </w:pPr>
       <w:r>
-        <w:t xml:space="preserve">Jog the dome in either azimuth or altitude by a selected </w:t>
-      </w:r>
-      <w:proofErr w:type="gramStart"/>
-      <w:r>
-        <w:t>amount</w:t>
-      </w:r>
-      <w:proofErr w:type="gramEnd"/>
+        <w:t>Jog the dome in either azimuth or altitude by a selected amount</w:t>
+      </w:r>
     </w:p>
     <w:p>
       <w:pPr>
@@ -2188,13 +2152,8 @@
         </w:numPr>
       </w:pPr>
       <w:r>
-        <w:t xml:space="preserve">Stop a rotational move or shutter move that is currently </w:t>
-      </w:r>
-      <w:proofErr w:type="gramStart"/>
-      <w:r>
-        <w:t>occurring</w:t>
-      </w:r>
-      <w:proofErr w:type="gramEnd"/>
+        <w:t>Stop a rotational move or shutter move that is currently occurring</w:t>
+      </w:r>
     </w:p>
     <w:p>
       <w:pPr>
@@ -2206,13 +2165,8 @@
       </w:pPr>
       <w:r>
         <w:lastRenderedPageBreak/>
-        <w:t xml:space="preserve">Synchronize the dome’s azimuth at a specified </w:t>
-      </w:r>
-      <w:proofErr w:type="gramStart"/>
-      <w:r>
-        <w:t>position</w:t>
-      </w:r>
-      <w:proofErr w:type="gramEnd"/>
+        <w:t>Synchronize the dome’s azimuth at a specified position</w:t>
+      </w:r>
     </w:p>
     <w:p>
       <w:pPr>
@@ -2303,13 +2257,8 @@
       </w:r>
     </w:p>
     <w:p>
-      <w:proofErr w:type="gramStart"/>
-      <w:r>
-        <w:t>Also</w:t>
-      </w:r>
-      <w:proofErr w:type="gramEnd"/>
-      <w:r>
-        <w:t xml:space="preserve"> in the Other Actions control group is an adjustment value that is added to the calculated dome azimuth value before that value is used to adjust the dome. This offset may be useful if the dome slit is almost, but not quite, centered over the scope. This value is saved in the Device Hub Dome driver profile and can be changed on the fly. It takes affect with the next dome calculation and can adjust the dome’s azimuth by as much as 20 degrees in either direction.</w:t>
+      <w:r>
+        <w:t>Also in the Other Actions control group is an adjustment value that is added to the calculated dome azimuth value before that value is used to adjust the dome. This offset may be useful if the dome slit is almost, but not quite, centered over the scope. This value is saved in the Device Hub Dome driver profile and can be changed on the fly. It takes affect with the next dome calculation and can adjust the dome’s azimuth by as much as 20 degrees in either direction.</w:t>
       </w:r>
     </w:p>
     <w:p>
@@ -2317,15 +2266,7 @@
         <w:t>“</w:t>
       </w:r>
       <w:r>
-        <w:t xml:space="preserve">Sync </w:t>
-      </w:r>
-      <w:proofErr w:type="gramStart"/>
-      <w:r>
-        <w:t>To</w:t>
-      </w:r>
-      <w:proofErr w:type="gramEnd"/>
-      <w:r>
-        <w:t xml:space="preserve"> Azimuth</w:t>
+        <w:t>Sync To Azimuth</w:t>
       </w:r>
       <w:r>
         <w:t>”</w:t>
@@ -2627,22 +2568,22 @@
           <w:noProof/>
         </w:rPr>
         <w:drawing>
-          <wp:anchor distT="0" distB="0" distL="114300" distR="114300" simplePos="0" relativeHeight="251653632" behindDoc="1" locked="0" layoutInCell="1" allowOverlap="1" wp14:anchorId="6D734566" wp14:editId="2E9ED4D9">
+          <wp:anchor distT="0" distB="0" distL="114300" distR="114300" simplePos="0" relativeHeight="251653632" behindDoc="1" locked="0" layoutInCell="1" allowOverlap="1" wp14:anchorId="6D734566" wp14:editId="678D0AF4">
             <wp:simplePos x="0" y="0"/>
             <wp:positionH relativeFrom="column">
-              <wp:posOffset>2964180</wp:posOffset>
+              <wp:posOffset>2975610</wp:posOffset>
             </wp:positionH>
             <wp:positionV relativeFrom="paragraph">
               <wp:posOffset>9525</wp:posOffset>
             </wp:positionV>
-            <wp:extent cx="2927985" cy="3409950"/>
-            <wp:effectExtent l="0" t="0" r="5715" b="0"/>
+            <wp:extent cx="2900680" cy="3409950"/>
+            <wp:effectExtent l="0" t="0" r="0" b="0"/>
             <wp:wrapTight wrapText="left">
               <wp:wrapPolygon edited="0">
                 <wp:start x="0" y="0"/>
                 <wp:lineTo x="0" y="21479"/>
-                <wp:lineTo x="21502" y="21479"/>
-                <wp:lineTo x="21502" y="0"/>
+                <wp:lineTo x="21420" y="21479"/>
+                <wp:lineTo x="21420" y="0"/>
                 <wp:lineTo x="0" y="0"/>
               </wp:wrapPolygon>
             </wp:wrapTight>
@@ -2654,7 +2595,7 @@
               <a:graphicData uri="http://schemas.openxmlformats.org/drawingml/2006/picture">
                 <pic:pic xmlns:pic="http://schemas.openxmlformats.org/drawingml/2006/picture">
                   <pic:nvPicPr>
-                    <pic:cNvPr id="1" name=""/>
+                    <pic:cNvPr id="10" name="Picture 10"/>
                     <pic:cNvPicPr/>
                   </pic:nvPicPr>
                   <pic:blipFill>
@@ -2672,7 +2613,7 @@
                   <pic:spPr>
                     <a:xfrm>
                       <a:off x="0" y="0"/>
-                      <a:ext cx="2927985" cy="3409950"/>
+                      <a:ext cx="2900680" cy="3409950"/>
                     </a:xfrm>
                     <a:prstGeom prst="rect">
                       <a:avLst/>
@@ -2696,82 +2637,85 @@
     </w:p>
     <w:p>
       <w:r>
-        <w:t xml:space="preserve">Focuser interactions include enabling or disabling temperature compensation (if supported by the focuser and driver) and changing the focuser’s position by using the Move </w:t>
+        <w:t xml:space="preserve">Focuser interactions include enabling or disabling temperature compensation (if supported by the focuser and driver) and changing the focuser’s position by using the Move In or Move Out buttons. </w:t>
+      </w:r>
+    </w:p>
+    <w:p>
+      <w:r>
+        <w:t>The Temperature Compensation checkbox is hidden if the focuser does not support this feature.</w:t>
+      </w:r>
+    </w:p>
+    <w:p>
+      <w:r>
+        <w:t xml:space="preserve">The movement amount </w:t>
+      </w:r>
+      <w:r>
+        <w:t xml:space="preserve">for the Move In and Move Out buttons </w:t>
+      </w:r>
+      <w:r>
+        <w:t>is specified by using the slider above the buttons.  The movement amounts range from 1 step to 1000 steps</w:t>
+      </w:r>
+      <w:r>
+        <w:t>, in convenient increments</w:t>
+      </w:r>
+      <w:r>
+        <w:t>.</w:t>
+      </w:r>
+    </w:p>
+    <w:p>
+      <w:r>
+        <w:t xml:space="preserve">If the focuser is an </w:t>
+      </w:r>
+      <w:r>
+        <w:t>A</w:t>
+      </w:r>
+      <w:r>
+        <w:t xml:space="preserve">bsolute </w:t>
       </w:r>
       <w:proofErr w:type="gramStart"/>
       <w:r>
-        <w:t>In</w:t>
+        <w:t>focuser</w:t>
       </w:r>
       <w:proofErr w:type="gramEnd"/>
       <w:r>
-        <w:t xml:space="preserve"> or Move Out buttons. </w:t>
-      </w:r>
-    </w:p>
-    <w:p>
-      <w:r>
-        <w:t>The Temperature Compensation checkbox is hidden if the focuser does not support this feature.</w:t>
-      </w:r>
-    </w:p>
-    <w:p>
-      <w:r>
-        <w:t xml:space="preserve">The movement amount </w:t>
-      </w:r>
-      <w:r>
-        <w:t xml:space="preserve">for the Move </w:t>
-      </w:r>
-      <w:proofErr w:type="gramStart"/>
-      <w:r>
-        <w:t>In</w:t>
-      </w:r>
-      <w:proofErr w:type="gramEnd"/>
-      <w:r>
-        <w:t xml:space="preserve"> and Move Out buttons </w:t>
-      </w:r>
-      <w:r>
-        <w:t>is specified by using the slider above the buttons.  The movement amounts range from 1 step to 1000 steps</w:t>
-      </w:r>
-      <w:r>
-        <w:t>, in convenient increments</w:t>
-      </w:r>
-      <w:r>
-        <w:t>.</w:t>
-      </w:r>
-    </w:p>
-    <w:p>
-      <w:r>
-        <w:t xml:space="preserve">If the focuser is an absolute </w:t>
-      </w:r>
-      <w:proofErr w:type="gramStart"/>
-      <w:r>
-        <w:t>focuser</w:t>
-      </w:r>
-      <w:proofErr w:type="gramEnd"/>
-      <w:r>
         <w:t xml:space="preserve"> you can also change its position by entering a position in the text box that is labeled “Move To Position” and pressing the Go button.</w:t>
       </w:r>
       <w:r>
-        <w:t xml:space="preserve"> The “Move </w:t>
-      </w:r>
-      <w:proofErr w:type="gramStart"/>
-      <w:r>
-        <w:t>To</w:t>
-      </w:r>
-      <w:proofErr w:type="gramEnd"/>
-      <w:r>
-        <w:t xml:space="preserve"> Position” controls are hidden if the focuser operates as a Relative focuser.</w:t>
-      </w:r>
-    </w:p>
-    <w:p>
-      <w:r>
-        <w:t xml:space="preserve">Between the Move </w:t>
-      </w:r>
-      <w:proofErr w:type="gramStart"/>
-      <w:r>
-        <w:t>In</w:t>
-      </w:r>
-      <w:proofErr w:type="gramEnd"/>
-      <w:r>
-        <w:t xml:space="preserve"> and Move Out buttons is a button to abort movement. From a practical standpoint small moves happen so quickly that stopping movement may not be possible, but this button may be useful for aborting a large move.</w:t>
+        <w:t xml:space="preserve"> The “Move To Position” controls are </w:t>
+      </w:r>
+      <w:r>
+        <w:t xml:space="preserve">replaced with a direct movement amount </w:t>
+      </w:r>
+      <w:r>
+        <w:t>if the focuser operates as a Relative focuser.</w:t>
+      </w:r>
+      <w:r>
+        <w:t xml:space="preserve"> The label is displayed as “Movement Amount” for a Relative Focuser.</w:t>
+      </w:r>
+    </w:p>
+    <w:p>
+      <w:r>
+        <w:t xml:space="preserve">The Accumulated Total Steps controls track the total movement of the focuser since it was connected or changed. By default, the text box which displays the total net movement is set to Read Only. This prevents accidental changes. Clicking on the Edit button allows you to </w:t>
+      </w:r>
+      <w:r>
+        <w:t xml:space="preserve">enter an </w:t>
+      </w:r>
+      <w:r>
+        <w:t>arbitrary value</w:t>
+      </w:r>
+      <w:r>
+        <w:t xml:space="preserve"> into the text box</w:t>
+      </w:r>
+      <w:r>
+        <w:t xml:space="preserve"> and changes the button’s label to Lock. Pressing Lock returns the text box </w:t>
+      </w:r>
+      <w:r>
+        <w:t>state to Read Only. Pressing Reset changes the net move amount to zero without the need to unlock the text box.</w:t>
+      </w:r>
+    </w:p>
+    <w:p>
+      <w:r>
+        <w:t>Between the Move In and Move Out buttons is a button to abort movement. From a practical standpoint small moves happen so quickly that stopping movement may not be possible, but this button may be useful for aborting a large move.</w:t>
       </w:r>
     </w:p>
     <w:p>
@@ -3348,7 +3292,7 @@
           <v:shape id="_x0000_i1025" type="#_x0000_t75" style="width:468pt;height:78pt" o:ole="">
             <v:imagedata r:id="rId28" o:title=""/>
           </v:shape>
-          <o:OLEObject Type="Embed" ProgID="Word.OpenDocumentText.12" ShapeID="_x0000_i1025" DrawAspect="Content" ObjectID="_1679620569" r:id="rId29"/>
+          <o:OLEObject Type="Embed" ProgID="Word.OpenDocumentText.12" ShapeID="_x0000_i1025" DrawAspect="Content" ObjectID="_1706157905" r:id="rId29"/>
         </w:object>
       </w:r>
     </w:p>
@@ -3387,7 +3331,7 @@
           <v:shape id="_x0000_i1026" type="#_x0000_t75" style="width:402pt;height:201.75pt" o:ole="">
             <v:imagedata r:id="rId30" o:title=""/>
           </v:shape>
-          <o:OLEObject Type="Embed" ProgID="Word.OpenDocumentText.12" ShapeID="_x0000_i1026" DrawAspect="Content" ObjectID="_1679620570" r:id="rId31"/>
+          <o:OLEObject Type="Embed" ProgID="Word.OpenDocumentText.12" ShapeID="_x0000_i1026" DrawAspect="Content" ObjectID="_1706157906" r:id="rId31"/>
         </w:object>
       </w:r>
       <w:r>
@@ -3521,7 +3465,15 @@
         <w:t>e</w:t>
       </w:r>
       <w:r>
-        <w:t xml:space="preserve"> dependency does exist, however. The App’s instance overrides the base class’ </w:t>
+        <w:t xml:space="preserve"> dependency does exist, however. The App’s instance overrides the base </w:t>
+      </w:r>
+      <w:proofErr w:type="spellStart"/>
+      <w:r>
+        <w:t>class’</w:t>
+      </w:r>
+      <w:proofErr w:type="spellEnd"/>
+      <w:r>
+        <w:t xml:space="preserve"> </w:t>
       </w:r>
       <w:proofErr w:type="spellStart"/>
       <w:r>
@@ -3588,15 +3540,7 @@
     </w:p>
     <w:p>
       <w:r>
-        <w:t xml:space="preserve">The remainder of the startup method is </w:t>
-      </w:r>
-      <w:proofErr w:type="gramStart"/>
-      <w:r>
-        <w:t>very similar</w:t>
-      </w:r>
-      <w:proofErr w:type="gramEnd"/>
-      <w:r>
-        <w:t xml:space="preserve"> to that which is created by from the </w:t>
+        <w:t xml:space="preserve">The remainder of the startup method is very similar to that which is created by from the </w:t>
       </w:r>
       <w:proofErr w:type="spellStart"/>
       <w:r>
@@ -3753,7 +3697,7 @@
           <v:shape id="_x0000_i1027" type="#_x0000_t75" style="width:468pt;height:88.5pt" o:ole="">
             <v:imagedata r:id="rId33" o:title=""/>
           </v:shape>
-          <o:OLEObject Type="Embed" ProgID="Word.OpenDocumentText.12" ShapeID="_x0000_i1027" DrawAspect="Content" ObjectID="_1679620571" r:id="rId34"/>
+          <o:OLEObject Type="Embed" ProgID="Word.OpenDocumentText.12" ShapeID="_x0000_i1027" DrawAspect="Content" ObjectID="_1706157907" r:id="rId34"/>
         </w:object>
       </w:r>
     </w:p>
@@ -3786,7 +3730,7 @@
           <v:shape id="_x0000_i1028" type="#_x0000_t75" style="width:468pt;height:132.75pt" o:ole="">
             <v:imagedata r:id="rId35" o:title=""/>
           </v:shape>
-          <o:OLEObject Type="Embed" ProgID="Word.OpenDocumentText.12" ShapeID="_x0000_i1028" DrawAspect="Content" ObjectID="_1679620572" r:id="rId36"/>
+          <o:OLEObject Type="Embed" ProgID="Word.OpenDocumentText.12" ShapeID="_x0000_i1028" DrawAspect="Content" ObjectID="_1706157908" r:id="rId36"/>
         </w:object>
       </w:r>
     </w:p>
@@ -4132,7 +4076,7 @@
           <v:shape id="_x0000_i1029" type="#_x0000_t75" style="width:468pt;height:267.75pt" o:ole="">
             <v:imagedata r:id="rId37" o:title=""/>
           </v:shape>
-          <o:OLEObject Type="Embed" ProgID="Word.OpenDocumentText.12" ShapeID="_x0000_i1029" DrawAspect="Content" ObjectID="_1679620573" r:id="rId38"/>
+          <o:OLEObject Type="Embed" ProgID="Word.OpenDocumentText.12" ShapeID="_x0000_i1029" DrawAspect="Content" ObjectID="_1706157909" r:id="rId38"/>
         </w:object>
       </w:r>
     </w:p>
@@ -4201,7 +4145,7 @@
           <v:shape id="_x0000_i1030" type="#_x0000_t75" style="width:468pt;height:354.75pt" o:ole="">
             <v:imagedata r:id="rId39" o:title=""/>
           </v:shape>
-          <o:OLEObject Type="Embed" ProgID="Word.OpenDocumentText.12" ShapeID="_x0000_i1030" DrawAspect="Content" ObjectID="_1679620574" r:id="rId40"/>
+          <o:OLEObject Type="Embed" ProgID="Word.OpenDocumentText.12" ShapeID="_x0000_i1030" DrawAspect="Content" ObjectID="_1706157910" r:id="rId40"/>
         </w:object>
       </w:r>
     </w:p>

</xml_diff>

<commit_message>
Correct East/West button movements in Telescope Simulator Correct East/West button movememtns in DeviceHub Added GuideRateDeclination and GuideRateRightAscension to DeviceHub Parameters View Update DeviceHub User Guide
</commit_message>
<xml_diff>
--- a/Drivers and Simulators/ASCOM Device Hub/Documents/ASCOM Device Hub User and Technical Information.docx
+++ b/Drivers and Simulators/ASCOM Device Hub/Documents/ASCOM Device Hub User and Technical Information.docx
@@ -1,6 +1,6 @@
 
 <file path=word/document.xml><?xml version="1.0" encoding="utf-8"?>
-<w:document xmlns:wpc="http://schemas.microsoft.com/office/word/2010/wordprocessingCanvas" xmlns:cx="http://schemas.microsoft.com/office/drawing/2014/chartex" xmlns:cx1="http://schemas.microsoft.com/office/drawing/2015/9/8/chartex" xmlns:cx2="http://schemas.microsoft.com/office/drawing/2015/10/21/chartex" xmlns:cx3="http://schemas.microsoft.com/office/drawing/2016/5/9/chartex" xmlns:cx4="http://schemas.microsoft.com/office/drawing/2016/5/10/chartex" xmlns:cx5="http://schemas.microsoft.com/office/drawing/2016/5/11/chartex" xmlns:cx6="http://schemas.microsoft.com/office/drawing/2016/5/12/chartex" xmlns:cx7="http://schemas.microsoft.com/office/drawing/2016/5/13/chartex" xmlns:cx8="http://schemas.microsoft.com/office/drawing/2016/5/14/chartex" xmlns:mc="http://schemas.openxmlformats.org/markup-compatibility/2006" xmlns:aink="http://schemas.microsoft.com/office/drawing/2016/ink" xmlns:am3d="http://schemas.microsoft.com/office/drawing/2017/model3d" xmlns:o="urn:schemas-microsoft-com:office:office" xmlns:r="http://schemas.openxmlformats.org/officeDocument/2006/relationships" xmlns:m="http://schemas.openxmlformats.org/officeDocument/2006/math" xmlns:v="urn:schemas-microsoft-com:vml" xmlns:wp14="http://schemas.microsoft.com/office/word/2010/wordprocessingDrawing" xmlns:wp="http://schemas.openxmlformats.org/drawingml/2006/wordprocessingDrawing" xmlns:w10="urn:schemas-microsoft-com:office:word" xmlns:w="http://schemas.openxmlformats.org/wordprocessingml/2006/main" xmlns:w14="http://schemas.microsoft.com/office/word/2010/wordml" xmlns:w15="http://schemas.microsoft.com/office/word/2012/wordml" xmlns:w16cex="http://schemas.microsoft.com/office/word/2018/wordml/cex" xmlns:w16cid="http://schemas.microsoft.com/office/word/2016/wordml/cid" xmlns:w16="http://schemas.microsoft.com/office/word/2018/wordml" xmlns:w16sdtdh="http://schemas.microsoft.com/office/word/2020/wordml/sdtdatahash" xmlns:w16se="http://schemas.microsoft.com/office/word/2015/wordml/symex" xmlns:wpg="http://schemas.microsoft.com/office/word/2010/wordprocessingGroup" xmlns:wpi="http://schemas.microsoft.com/office/word/2010/wordprocessingInk" xmlns:wne="http://schemas.microsoft.com/office/word/2006/wordml" xmlns:wps="http://schemas.microsoft.com/office/word/2010/wordprocessingShape" mc:Ignorable="w14 w15 w16se w16cid w16 w16cex w16sdtdh wp14">
+<w:document xmlns:wpc="http://schemas.microsoft.com/office/word/2010/wordprocessingCanvas" xmlns:cx="http://schemas.microsoft.com/office/drawing/2014/chartex" xmlns:cx1="http://schemas.microsoft.com/office/drawing/2015/9/8/chartex" xmlns:cx2="http://schemas.microsoft.com/office/drawing/2015/10/21/chartex" xmlns:cx3="http://schemas.microsoft.com/office/drawing/2016/5/9/chartex" xmlns:cx4="http://schemas.microsoft.com/office/drawing/2016/5/10/chartex" xmlns:cx5="http://schemas.microsoft.com/office/drawing/2016/5/11/chartex" xmlns:cx6="http://schemas.microsoft.com/office/drawing/2016/5/12/chartex" xmlns:cx7="http://schemas.microsoft.com/office/drawing/2016/5/13/chartex" xmlns:cx8="http://schemas.microsoft.com/office/drawing/2016/5/14/chartex" xmlns:mc="http://schemas.openxmlformats.org/markup-compatibility/2006" xmlns:aink="http://schemas.microsoft.com/office/drawing/2016/ink" xmlns:am3d="http://schemas.microsoft.com/office/drawing/2017/model3d" xmlns:o="urn:schemas-microsoft-com:office:office" xmlns:oel="http://schemas.microsoft.com/office/2019/extlst" xmlns:r="http://schemas.openxmlformats.org/officeDocument/2006/relationships" xmlns:m="http://schemas.openxmlformats.org/officeDocument/2006/math" xmlns:v="urn:schemas-microsoft-com:vml" xmlns:wp14="http://schemas.microsoft.com/office/word/2010/wordprocessingDrawing" xmlns:wp="http://schemas.openxmlformats.org/drawingml/2006/wordprocessingDrawing" xmlns:w10="urn:schemas-microsoft-com:office:word" xmlns:w="http://schemas.openxmlformats.org/wordprocessingml/2006/main" xmlns:w14="http://schemas.microsoft.com/office/word/2010/wordml" xmlns:w15="http://schemas.microsoft.com/office/word/2012/wordml" xmlns:w16cex="http://schemas.microsoft.com/office/word/2018/wordml/cex" xmlns:w16cid="http://schemas.microsoft.com/office/word/2016/wordml/cid" xmlns:w16="http://schemas.microsoft.com/office/word/2018/wordml" xmlns:w16sdtdh="http://schemas.microsoft.com/office/word/2020/wordml/sdtdatahash" xmlns:w16se="http://schemas.microsoft.com/office/word/2015/wordml/symex" xmlns:wpg="http://schemas.microsoft.com/office/word/2010/wordprocessingGroup" xmlns:wpi="http://schemas.microsoft.com/office/word/2010/wordprocessingInk" xmlns:wne="http://schemas.microsoft.com/office/word/2006/wordml" xmlns:wps="http://schemas.microsoft.com/office/word/2010/wordprocessingShape" mc:Ignorable="w14 w15 w16se w16cid w16 w16cex w16sdtdh wp14">
   <w:body>
     <w:p>
       <w:pPr>
@@ -1857,22 +1857,22 @@
           <w:noProof/>
         </w:rPr>
         <w:drawing>
-          <wp:anchor distT="0" distB="0" distL="114300" distR="114300" simplePos="0" relativeHeight="251662848" behindDoc="1" locked="0" layoutInCell="1" allowOverlap="1" wp14:anchorId="3663D2F0" wp14:editId="7C69D7D1">
+          <wp:anchor distT="0" distB="0" distL="114300" distR="114300" simplePos="0" relativeHeight="251662848" behindDoc="1" locked="0" layoutInCell="1" allowOverlap="1" wp14:anchorId="3663D2F0" wp14:editId="5DB9F1F6">
             <wp:simplePos x="0" y="0"/>
             <wp:positionH relativeFrom="column">
-              <wp:posOffset>2945130</wp:posOffset>
+              <wp:posOffset>2956560</wp:posOffset>
             </wp:positionH>
             <wp:positionV relativeFrom="paragraph">
               <wp:posOffset>38100</wp:posOffset>
             </wp:positionV>
-            <wp:extent cx="2928620" cy="3410585"/>
-            <wp:effectExtent l="0" t="0" r="5080" b="0"/>
+            <wp:extent cx="2901315" cy="3410585"/>
+            <wp:effectExtent l="0" t="0" r="0" b="0"/>
             <wp:wrapTight wrapText="bothSides">
               <wp:wrapPolygon edited="0">
                 <wp:start x="0" y="0"/>
                 <wp:lineTo x="0" y="21475"/>
-                <wp:lineTo x="21497" y="21475"/>
-                <wp:lineTo x="21497" y="0"/>
+                <wp:lineTo x="21416" y="21475"/>
+                <wp:lineTo x="21416" y="0"/>
                 <wp:lineTo x="0" y="0"/>
               </wp:wrapPolygon>
             </wp:wrapTight>
@@ -1884,7 +1884,7 @@
               <a:graphicData uri="http://schemas.openxmlformats.org/drawingml/2006/picture">
                 <pic:pic xmlns:pic="http://schemas.openxmlformats.org/drawingml/2006/picture">
                   <pic:nvPicPr>
-                    <pic:cNvPr id="0" name=""/>
+                    <pic:cNvPr id="9" name="Picture 9"/>
                     <pic:cNvPicPr/>
                   </pic:nvPicPr>
                   <pic:blipFill>
@@ -1902,7 +1902,7 @@
                   <pic:spPr>
                     <a:xfrm>
                       <a:off x="0" y="0"/>
-                      <a:ext cx="2928620" cy="3410585"/>
+                      <a:ext cx="2901315" cy="3410585"/>
                     </a:xfrm>
                     <a:prstGeom prst="rect">
                       <a:avLst/>
@@ -3292,7 +3292,7 @@
           <v:shape id="_x0000_i1025" type="#_x0000_t75" style="width:468pt;height:78pt" o:ole="">
             <v:imagedata r:id="rId28" o:title=""/>
           </v:shape>
-          <o:OLEObject Type="Embed" ProgID="Word.OpenDocumentText.12" ShapeID="_x0000_i1025" DrawAspect="Content" ObjectID="_1706157905" r:id="rId29"/>
+          <o:OLEObject Type="Embed" ProgID="Word.OpenDocumentText.12" ShapeID="_x0000_i1025" DrawAspect="Content" ObjectID="_1714710715" r:id="rId29"/>
         </w:object>
       </w:r>
     </w:p>
@@ -3331,7 +3331,7 @@
           <v:shape id="_x0000_i1026" type="#_x0000_t75" style="width:402pt;height:201.75pt" o:ole="">
             <v:imagedata r:id="rId30" o:title=""/>
           </v:shape>
-          <o:OLEObject Type="Embed" ProgID="Word.OpenDocumentText.12" ShapeID="_x0000_i1026" DrawAspect="Content" ObjectID="_1706157906" r:id="rId31"/>
+          <o:OLEObject Type="Embed" ProgID="Word.OpenDocumentText.12" ShapeID="_x0000_i1026" DrawAspect="Content" ObjectID="_1714710716" r:id="rId31"/>
         </w:object>
       </w:r>
       <w:r>
@@ -3697,7 +3697,7 @@
           <v:shape id="_x0000_i1027" type="#_x0000_t75" style="width:468pt;height:88.5pt" o:ole="">
             <v:imagedata r:id="rId33" o:title=""/>
           </v:shape>
-          <o:OLEObject Type="Embed" ProgID="Word.OpenDocumentText.12" ShapeID="_x0000_i1027" DrawAspect="Content" ObjectID="_1706157907" r:id="rId34"/>
+          <o:OLEObject Type="Embed" ProgID="Word.OpenDocumentText.12" ShapeID="_x0000_i1027" DrawAspect="Content" ObjectID="_1714710717" r:id="rId34"/>
         </w:object>
       </w:r>
     </w:p>
@@ -3730,7 +3730,7 @@
           <v:shape id="_x0000_i1028" type="#_x0000_t75" style="width:468pt;height:132.75pt" o:ole="">
             <v:imagedata r:id="rId35" o:title=""/>
           </v:shape>
-          <o:OLEObject Type="Embed" ProgID="Word.OpenDocumentText.12" ShapeID="_x0000_i1028" DrawAspect="Content" ObjectID="_1706157908" r:id="rId36"/>
+          <o:OLEObject Type="Embed" ProgID="Word.OpenDocumentText.12" ShapeID="_x0000_i1028" DrawAspect="Content" ObjectID="_1714710718" r:id="rId36"/>
         </w:object>
       </w:r>
     </w:p>
@@ -4076,7 +4076,7 @@
           <v:shape id="_x0000_i1029" type="#_x0000_t75" style="width:468pt;height:267.75pt" o:ole="">
             <v:imagedata r:id="rId37" o:title=""/>
           </v:shape>
-          <o:OLEObject Type="Embed" ProgID="Word.OpenDocumentText.12" ShapeID="_x0000_i1029" DrawAspect="Content" ObjectID="_1706157909" r:id="rId38"/>
+          <o:OLEObject Type="Embed" ProgID="Word.OpenDocumentText.12" ShapeID="_x0000_i1029" DrawAspect="Content" ObjectID="_1714710719" r:id="rId38"/>
         </w:object>
       </w:r>
     </w:p>
@@ -4145,7 +4145,7 @@
           <v:shape id="_x0000_i1030" type="#_x0000_t75" style="width:468pt;height:354.75pt" o:ole="">
             <v:imagedata r:id="rId39" o:title=""/>
           </v:shape>
-          <o:OLEObject Type="Embed" ProgID="Word.OpenDocumentText.12" ShapeID="_x0000_i1030" DrawAspect="Content" ObjectID="_1706157910" r:id="rId40"/>
+          <o:OLEObject Type="Embed" ProgID="Word.OpenDocumentText.12" ShapeID="_x0000_i1030" DrawAspect="Content" ObjectID="_1714710720" r:id="rId40"/>
         </w:object>
       </w:r>
     </w:p>
@@ -4467,7 +4467,7 @@
 </file>
 
 <file path=word/endnotes.xml><?xml version="1.0" encoding="utf-8"?>
-<w:endnotes xmlns:wpc="http://schemas.microsoft.com/office/word/2010/wordprocessingCanvas" xmlns:cx="http://schemas.microsoft.com/office/drawing/2014/chartex" xmlns:cx1="http://schemas.microsoft.com/office/drawing/2015/9/8/chartex" xmlns:cx2="http://schemas.microsoft.com/office/drawing/2015/10/21/chartex" xmlns:cx3="http://schemas.microsoft.com/office/drawing/2016/5/9/chartex" xmlns:cx4="http://schemas.microsoft.com/office/drawing/2016/5/10/chartex" xmlns:cx5="http://schemas.microsoft.com/office/drawing/2016/5/11/chartex" xmlns:cx6="http://schemas.microsoft.com/office/drawing/2016/5/12/chartex" xmlns:cx7="http://schemas.microsoft.com/office/drawing/2016/5/13/chartex" xmlns:cx8="http://schemas.microsoft.com/office/drawing/2016/5/14/chartex" xmlns:mc="http://schemas.openxmlformats.org/markup-compatibility/2006" xmlns:aink="http://schemas.microsoft.com/office/drawing/2016/ink" xmlns:am3d="http://schemas.microsoft.com/office/drawing/2017/model3d" xmlns:o="urn:schemas-microsoft-com:office:office" xmlns:r="http://schemas.openxmlformats.org/officeDocument/2006/relationships" xmlns:m="http://schemas.openxmlformats.org/officeDocument/2006/math" xmlns:v="urn:schemas-microsoft-com:vml" xmlns:wp14="http://schemas.microsoft.com/office/word/2010/wordprocessingDrawing" xmlns:wp="http://schemas.openxmlformats.org/drawingml/2006/wordprocessingDrawing" xmlns:w10="urn:schemas-microsoft-com:office:word" xmlns:w="http://schemas.openxmlformats.org/wordprocessingml/2006/main" xmlns:w14="http://schemas.microsoft.com/office/word/2010/wordml" xmlns:w15="http://schemas.microsoft.com/office/word/2012/wordml" xmlns:w16cex="http://schemas.microsoft.com/office/word/2018/wordml/cex" xmlns:w16cid="http://schemas.microsoft.com/office/word/2016/wordml/cid" xmlns:w16="http://schemas.microsoft.com/office/word/2018/wordml" xmlns:w16sdtdh="http://schemas.microsoft.com/office/word/2020/wordml/sdtdatahash" xmlns:w16se="http://schemas.microsoft.com/office/word/2015/wordml/symex" xmlns:wpg="http://schemas.microsoft.com/office/word/2010/wordprocessingGroup" xmlns:wpi="http://schemas.microsoft.com/office/word/2010/wordprocessingInk" xmlns:wne="http://schemas.microsoft.com/office/word/2006/wordml" xmlns:wps="http://schemas.microsoft.com/office/word/2010/wordprocessingShape" mc:Ignorable="w14 w15 w16se w16cid w16 w16cex w16sdtdh wp14">
+<w:endnotes xmlns:wpc="http://schemas.microsoft.com/office/word/2010/wordprocessingCanvas" xmlns:cx="http://schemas.microsoft.com/office/drawing/2014/chartex" xmlns:cx1="http://schemas.microsoft.com/office/drawing/2015/9/8/chartex" xmlns:cx2="http://schemas.microsoft.com/office/drawing/2015/10/21/chartex" xmlns:cx3="http://schemas.microsoft.com/office/drawing/2016/5/9/chartex" xmlns:cx4="http://schemas.microsoft.com/office/drawing/2016/5/10/chartex" xmlns:cx5="http://schemas.microsoft.com/office/drawing/2016/5/11/chartex" xmlns:cx6="http://schemas.microsoft.com/office/drawing/2016/5/12/chartex" xmlns:cx7="http://schemas.microsoft.com/office/drawing/2016/5/13/chartex" xmlns:cx8="http://schemas.microsoft.com/office/drawing/2016/5/14/chartex" xmlns:mc="http://schemas.openxmlformats.org/markup-compatibility/2006" xmlns:aink="http://schemas.microsoft.com/office/drawing/2016/ink" xmlns:am3d="http://schemas.microsoft.com/office/drawing/2017/model3d" xmlns:o="urn:schemas-microsoft-com:office:office" xmlns:oel="http://schemas.microsoft.com/office/2019/extlst" xmlns:r="http://schemas.openxmlformats.org/officeDocument/2006/relationships" xmlns:m="http://schemas.openxmlformats.org/officeDocument/2006/math" xmlns:v="urn:schemas-microsoft-com:vml" xmlns:wp14="http://schemas.microsoft.com/office/word/2010/wordprocessingDrawing" xmlns:wp="http://schemas.openxmlformats.org/drawingml/2006/wordprocessingDrawing" xmlns:w10="urn:schemas-microsoft-com:office:word" xmlns:w="http://schemas.openxmlformats.org/wordprocessingml/2006/main" xmlns:w14="http://schemas.microsoft.com/office/word/2010/wordml" xmlns:w15="http://schemas.microsoft.com/office/word/2012/wordml" xmlns:w16cex="http://schemas.microsoft.com/office/word/2018/wordml/cex" xmlns:w16cid="http://schemas.microsoft.com/office/word/2016/wordml/cid" xmlns:w16="http://schemas.microsoft.com/office/word/2018/wordml" xmlns:w16sdtdh="http://schemas.microsoft.com/office/word/2020/wordml/sdtdatahash" xmlns:w16se="http://schemas.microsoft.com/office/word/2015/wordml/symex" xmlns:wpg="http://schemas.microsoft.com/office/word/2010/wordprocessingGroup" xmlns:wpi="http://schemas.microsoft.com/office/word/2010/wordprocessingInk" xmlns:wne="http://schemas.microsoft.com/office/word/2006/wordml" xmlns:wps="http://schemas.microsoft.com/office/word/2010/wordprocessingShape" mc:Ignorable="w14 w15 w16se w16cid w16 w16cex w16sdtdh wp14">
   <w:endnote w:type="separator" w:id="-1">
     <w:p>
       <w:pPr>
@@ -4492,7 +4492,7 @@
 </file>
 
 <file path=word/footer1.xml><?xml version="1.0" encoding="utf-8"?>
-<w:ftr xmlns:wpc="http://schemas.microsoft.com/office/word/2010/wordprocessingCanvas" xmlns:cx="http://schemas.microsoft.com/office/drawing/2014/chartex" xmlns:cx1="http://schemas.microsoft.com/office/drawing/2015/9/8/chartex" xmlns:cx2="http://schemas.microsoft.com/office/drawing/2015/10/21/chartex" xmlns:cx3="http://schemas.microsoft.com/office/drawing/2016/5/9/chartex" xmlns:cx4="http://schemas.microsoft.com/office/drawing/2016/5/10/chartex" xmlns:cx5="http://schemas.microsoft.com/office/drawing/2016/5/11/chartex" xmlns:cx6="http://schemas.microsoft.com/office/drawing/2016/5/12/chartex" xmlns:cx7="http://schemas.microsoft.com/office/drawing/2016/5/13/chartex" xmlns:cx8="http://schemas.microsoft.com/office/drawing/2016/5/14/chartex" xmlns:mc="http://schemas.openxmlformats.org/markup-compatibility/2006" xmlns:aink="http://schemas.microsoft.com/office/drawing/2016/ink" xmlns:am3d="http://schemas.microsoft.com/office/drawing/2017/model3d" xmlns:o="urn:schemas-microsoft-com:office:office" xmlns:r="http://schemas.openxmlformats.org/officeDocument/2006/relationships" xmlns:m="http://schemas.openxmlformats.org/officeDocument/2006/math" xmlns:v="urn:schemas-microsoft-com:vml" xmlns:wp14="http://schemas.microsoft.com/office/word/2010/wordprocessingDrawing" xmlns:wp="http://schemas.openxmlformats.org/drawingml/2006/wordprocessingDrawing" xmlns:w10="urn:schemas-microsoft-com:office:word" xmlns:w="http://schemas.openxmlformats.org/wordprocessingml/2006/main" xmlns:w14="http://schemas.microsoft.com/office/word/2010/wordml" xmlns:w15="http://schemas.microsoft.com/office/word/2012/wordml" xmlns:w16cex="http://schemas.microsoft.com/office/word/2018/wordml/cex" xmlns:w16cid="http://schemas.microsoft.com/office/word/2016/wordml/cid" xmlns:w16="http://schemas.microsoft.com/office/word/2018/wordml" xmlns:w16sdtdh="http://schemas.microsoft.com/office/word/2020/wordml/sdtdatahash" xmlns:w16se="http://schemas.microsoft.com/office/word/2015/wordml/symex" xmlns:wpg="http://schemas.microsoft.com/office/word/2010/wordprocessingGroup" xmlns:wpi="http://schemas.microsoft.com/office/word/2010/wordprocessingInk" xmlns:wne="http://schemas.microsoft.com/office/word/2006/wordml" xmlns:wps="http://schemas.microsoft.com/office/word/2010/wordprocessingShape" mc:Ignorable="w14 w15 w16se w16cid w16 w16cex w16sdtdh wp14">
+<w:ftr xmlns:wpc="http://schemas.microsoft.com/office/word/2010/wordprocessingCanvas" xmlns:cx="http://schemas.microsoft.com/office/drawing/2014/chartex" xmlns:cx1="http://schemas.microsoft.com/office/drawing/2015/9/8/chartex" xmlns:cx2="http://schemas.microsoft.com/office/drawing/2015/10/21/chartex" xmlns:cx3="http://schemas.microsoft.com/office/drawing/2016/5/9/chartex" xmlns:cx4="http://schemas.microsoft.com/office/drawing/2016/5/10/chartex" xmlns:cx5="http://schemas.microsoft.com/office/drawing/2016/5/11/chartex" xmlns:cx6="http://schemas.microsoft.com/office/drawing/2016/5/12/chartex" xmlns:cx7="http://schemas.microsoft.com/office/drawing/2016/5/13/chartex" xmlns:cx8="http://schemas.microsoft.com/office/drawing/2016/5/14/chartex" xmlns:mc="http://schemas.openxmlformats.org/markup-compatibility/2006" xmlns:aink="http://schemas.microsoft.com/office/drawing/2016/ink" xmlns:am3d="http://schemas.microsoft.com/office/drawing/2017/model3d" xmlns:o="urn:schemas-microsoft-com:office:office" xmlns:oel="http://schemas.microsoft.com/office/2019/extlst" xmlns:r="http://schemas.openxmlformats.org/officeDocument/2006/relationships" xmlns:m="http://schemas.openxmlformats.org/officeDocument/2006/math" xmlns:v="urn:schemas-microsoft-com:vml" xmlns:wp14="http://schemas.microsoft.com/office/word/2010/wordprocessingDrawing" xmlns:wp="http://schemas.openxmlformats.org/drawingml/2006/wordprocessingDrawing" xmlns:w10="urn:schemas-microsoft-com:office:word" xmlns:w="http://schemas.openxmlformats.org/wordprocessingml/2006/main" xmlns:w14="http://schemas.microsoft.com/office/word/2010/wordml" xmlns:w15="http://schemas.microsoft.com/office/word/2012/wordml" xmlns:w16cex="http://schemas.microsoft.com/office/word/2018/wordml/cex" xmlns:w16cid="http://schemas.microsoft.com/office/word/2016/wordml/cid" xmlns:w16="http://schemas.microsoft.com/office/word/2018/wordml" xmlns:w16sdtdh="http://schemas.microsoft.com/office/word/2020/wordml/sdtdatahash" xmlns:w16se="http://schemas.microsoft.com/office/word/2015/wordml/symex" xmlns:wpg="http://schemas.microsoft.com/office/word/2010/wordprocessingGroup" xmlns:wpi="http://schemas.microsoft.com/office/word/2010/wordprocessingInk" xmlns:wne="http://schemas.microsoft.com/office/word/2006/wordml" xmlns:wps="http://schemas.microsoft.com/office/word/2010/wordprocessingShape" mc:Ignorable="w14 w15 w16se w16cid w16 w16cex w16sdtdh wp14">
   <w:p>
     <w:pPr>
       <w:pStyle w:val="Footer"/>
@@ -4556,7 +4556,7 @@
 </file>
 
 <file path=word/footnotes.xml><?xml version="1.0" encoding="utf-8"?>
-<w:footnotes xmlns:wpc="http://schemas.microsoft.com/office/word/2010/wordprocessingCanvas" xmlns:cx="http://schemas.microsoft.com/office/drawing/2014/chartex" xmlns:cx1="http://schemas.microsoft.com/office/drawing/2015/9/8/chartex" xmlns:cx2="http://schemas.microsoft.com/office/drawing/2015/10/21/chartex" xmlns:cx3="http://schemas.microsoft.com/office/drawing/2016/5/9/chartex" xmlns:cx4="http://schemas.microsoft.com/office/drawing/2016/5/10/chartex" xmlns:cx5="http://schemas.microsoft.com/office/drawing/2016/5/11/chartex" xmlns:cx6="http://schemas.microsoft.com/office/drawing/2016/5/12/chartex" xmlns:cx7="http://schemas.microsoft.com/office/drawing/2016/5/13/chartex" xmlns:cx8="http://schemas.microsoft.com/office/drawing/2016/5/14/chartex" xmlns:mc="http://schemas.openxmlformats.org/markup-compatibility/2006" xmlns:aink="http://schemas.microsoft.com/office/drawing/2016/ink" xmlns:am3d="http://schemas.microsoft.com/office/drawing/2017/model3d" xmlns:o="urn:schemas-microsoft-com:office:office" xmlns:r="http://schemas.openxmlformats.org/officeDocument/2006/relationships" xmlns:m="http://schemas.openxmlformats.org/officeDocument/2006/math" xmlns:v="urn:schemas-microsoft-com:vml" xmlns:wp14="http://schemas.microsoft.com/office/word/2010/wordprocessingDrawing" xmlns:wp="http://schemas.openxmlformats.org/drawingml/2006/wordprocessingDrawing" xmlns:w10="urn:schemas-microsoft-com:office:word" xmlns:w="http://schemas.openxmlformats.org/wordprocessingml/2006/main" xmlns:w14="http://schemas.microsoft.com/office/word/2010/wordml" xmlns:w15="http://schemas.microsoft.com/office/word/2012/wordml" xmlns:w16cex="http://schemas.microsoft.com/office/word/2018/wordml/cex" xmlns:w16cid="http://schemas.microsoft.com/office/word/2016/wordml/cid" xmlns:w16="http://schemas.microsoft.com/office/word/2018/wordml" xmlns:w16sdtdh="http://schemas.microsoft.com/office/word/2020/wordml/sdtdatahash" xmlns:w16se="http://schemas.microsoft.com/office/word/2015/wordml/symex" xmlns:wpg="http://schemas.microsoft.com/office/word/2010/wordprocessingGroup" xmlns:wpi="http://schemas.microsoft.com/office/word/2010/wordprocessingInk" xmlns:wne="http://schemas.microsoft.com/office/word/2006/wordml" xmlns:wps="http://schemas.microsoft.com/office/word/2010/wordprocessingShape" mc:Ignorable="w14 w15 w16se w16cid w16 w16cex w16sdtdh wp14">
+<w:footnotes xmlns:wpc="http://schemas.microsoft.com/office/word/2010/wordprocessingCanvas" xmlns:cx="http://schemas.microsoft.com/office/drawing/2014/chartex" xmlns:cx1="http://schemas.microsoft.com/office/drawing/2015/9/8/chartex" xmlns:cx2="http://schemas.microsoft.com/office/drawing/2015/10/21/chartex" xmlns:cx3="http://schemas.microsoft.com/office/drawing/2016/5/9/chartex" xmlns:cx4="http://schemas.microsoft.com/office/drawing/2016/5/10/chartex" xmlns:cx5="http://schemas.microsoft.com/office/drawing/2016/5/11/chartex" xmlns:cx6="http://schemas.microsoft.com/office/drawing/2016/5/12/chartex" xmlns:cx7="http://schemas.microsoft.com/office/drawing/2016/5/13/chartex" xmlns:cx8="http://schemas.microsoft.com/office/drawing/2016/5/14/chartex" xmlns:mc="http://schemas.openxmlformats.org/markup-compatibility/2006" xmlns:aink="http://schemas.microsoft.com/office/drawing/2016/ink" xmlns:am3d="http://schemas.microsoft.com/office/drawing/2017/model3d" xmlns:o="urn:schemas-microsoft-com:office:office" xmlns:oel="http://schemas.microsoft.com/office/2019/extlst" xmlns:r="http://schemas.openxmlformats.org/officeDocument/2006/relationships" xmlns:m="http://schemas.openxmlformats.org/officeDocument/2006/math" xmlns:v="urn:schemas-microsoft-com:vml" xmlns:wp14="http://schemas.microsoft.com/office/word/2010/wordprocessingDrawing" xmlns:wp="http://schemas.openxmlformats.org/drawingml/2006/wordprocessingDrawing" xmlns:w10="urn:schemas-microsoft-com:office:word" xmlns:w="http://schemas.openxmlformats.org/wordprocessingml/2006/main" xmlns:w14="http://schemas.microsoft.com/office/word/2010/wordml" xmlns:w15="http://schemas.microsoft.com/office/word/2012/wordml" xmlns:w16cex="http://schemas.microsoft.com/office/word/2018/wordml/cex" xmlns:w16cid="http://schemas.microsoft.com/office/word/2016/wordml/cid" xmlns:w16="http://schemas.microsoft.com/office/word/2018/wordml" xmlns:w16sdtdh="http://schemas.microsoft.com/office/word/2020/wordml/sdtdatahash" xmlns:w16se="http://schemas.microsoft.com/office/word/2015/wordml/symex" xmlns:wpg="http://schemas.microsoft.com/office/word/2010/wordprocessingGroup" xmlns:wpi="http://schemas.microsoft.com/office/word/2010/wordprocessingInk" xmlns:wne="http://schemas.microsoft.com/office/word/2006/wordml" xmlns:wps="http://schemas.microsoft.com/office/word/2010/wordprocessingShape" mc:Ignorable="w14 w15 w16se w16cid w16 w16cex w16sdtdh wp14">
   <w:footnote w:type="separator" w:id="-1">
     <w:p>
       <w:pPr>
@@ -4581,7 +4581,7 @@
 </file>
 
 <file path=word/numbering.xml><?xml version="1.0" encoding="utf-8"?>
-<w:numbering xmlns:wpc="http://schemas.microsoft.com/office/word/2010/wordprocessingCanvas" xmlns:cx="http://schemas.microsoft.com/office/drawing/2014/chartex" xmlns:cx1="http://schemas.microsoft.com/office/drawing/2015/9/8/chartex" xmlns:cx2="http://schemas.microsoft.com/office/drawing/2015/10/21/chartex" xmlns:cx3="http://schemas.microsoft.com/office/drawing/2016/5/9/chartex" xmlns:cx4="http://schemas.microsoft.com/office/drawing/2016/5/10/chartex" xmlns:cx5="http://schemas.microsoft.com/office/drawing/2016/5/11/chartex" xmlns:cx6="http://schemas.microsoft.com/office/drawing/2016/5/12/chartex" xmlns:cx7="http://schemas.microsoft.com/office/drawing/2016/5/13/chartex" xmlns:cx8="http://schemas.microsoft.com/office/drawing/2016/5/14/chartex" xmlns:mc="http://schemas.openxmlformats.org/markup-compatibility/2006" xmlns:aink="http://schemas.microsoft.com/office/drawing/2016/ink" xmlns:am3d="http://schemas.microsoft.com/office/drawing/2017/model3d" xmlns:o="urn:schemas-microsoft-com:office:office" xmlns:r="http://schemas.openxmlformats.org/officeDocument/2006/relationships" xmlns:m="http://schemas.openxmlformats.org/officeDocument/2006/math" xmlns:v="urn:schemas-microsoft-com:vml" xmlns:wp14="http://schemas.microsoft.com/office/word/2010/wordprocessingDrawing" xmlns:wp="http://schemas.openxmlformats.org/drawingml/2006/wordprocessingDrawing" xmlns:w10="urn:schemas-microsoft-com:office:word" xmlns:w="http://schemas.openxmlformats.org/wordprocessingml/2006/main" xmlns:w14="http://schemas.microsoft.com/office/word/2010/wordml" xmlns:w15="http://schemas.microsoft.com/office/word/2012/wordml" xmlns:w16cex="http://schemas.microsoft.com/office/word/2018/wordml/cex" xmlns:w16cid="http://schemas.microsoft.com/office/word/2016/wordml/cid" xmlns:w16="http://schemas.microsoft.com/office/word/2018/wordml" xmlns:w16sdtdh="http://schemas.microsoft.com/office/word/2020/wordml/sdtdatahash" xmlns:w16se="http://schemas.microsoft.com/office/word/2015/wordml/symex" xmlns:wpg="http://schemas.microsoft.com/office/word/2010/wordprocessingGroup" xmlns:wpi="http://schemas.microsoft.com/office/word/2010/wordprocessingInk" xmlns:wne="http://schemas.microsoft.com/office/word/2006/wordml" xmlns:wps="http://schemas.microsoft.com/office/word/2010/wordprocessingShape" mc:Ignorable="w14 w15 w16se w16cid w16 w16cex w16sdtdh wp14">
+<w:numbering xmlns:wpc="http://schemas.microsoft.com/office/word/2010/wordprocessingCanvas" xmlns:cx="http://schemas.microsoft.com/office/drawing/2014/chartex" xmlns:cx1="http://schemas.microsoft.com/office/drawing/2015/9/8/chartex" xmlns:cx2="http://schemas.microsoft.com/office/drawing/2015/10/21/chartex" xmlns:cx3="http://schemas.microsoft.com/office/drawing/2016/5/9/chartex" xmlns:cx4="http://schemas.microsoft.com/office/drawing/2016/5/10/chartex" xmlns:cx5="http://schemas.microsoft.com/office/drawing/2016/5/11/chartex" xmlns:cx6="http://schemas.microsoft.com/office/drawing/2016/5/12/chartex" xmlns:cx7="http://schemas.microsoft.com/office/drawing/2016/5/13/chartex" xmlns:cx8="http://schemas.microsoft.com/office/drawing/2016/5/14/chartex" xmlns:mc="http://schemas.openxmlformats.org/markup-compatibility/2006" xmlns:aink="http://schemas.microsoft.com/office/drawing/2016/ink" xmlns:am3d="http://schemas.microsoft.com/office/drawing/2017/model3d" xmlns:o="urn:schemas-microsoft-com:office:office" xmlns:oel="http://schemas.microsoft.com/office/2019/extlst" xmlns:r="http://schemas.openxmlformats.org/officeDocument/2006/relationships" xmlns:m="http://schemas.openxmlformats.org/officeDocument/2006/math" xmlns:v="urn:schemas-microsoft-com:vml" xmlns:wp14="http://schemas.microsoft.com/office/word/2010/wordprocessingDrawing" xmlns:wp="http://schemas.openxmlformats.org/drawingml/2006/wordprocessingDrawing" xmlns:w10="urn:schemas-microsoft-com:office:word" xmlns:w="http://schemas.openxmlformats.org/wordprocessingml/2006/main" xmlns:w14="http://schemas.microsoft.com/office/word/2010/wordml" xmlns:w15="http://schemas.microsoft.com/office/word/2012/wordml" xmlns:w16cex="http://schemas.microsoft.com/office/word/2018/wordml/cex" xmlns:w16cid="http://schemas.microsoft.com/office/word/2016/wordml/cid" xmlns:w16="http://schemas.microsoft.com/office/word/2018/wordml" xmlns:w16sdtdh="http://schemas.microsoft.com/office/word/2020/wordml/sdtdatahash" xmlns:w16se="http://schemas.microsoft.com/office/word/2015/wordml/symex" xmlns:wpg="http://schemas.microsoft.com/office/word/2010/wordprocessingGroup" xmlns:wpi="http://schemas.microsoft.com/office/word/2010/wordprocessingInk" xmlns:wne="http://schemas.microsoft.com/office/word/2006/wordml" xmlns:wps="http://schemas.microsoft.com/office/word/2010/wordprocessingShape" mc:Ignorable="w14 w15 w16se w16cid w16 w16cex w16sdtdh wp14">
   <w:abstractNum w:abstractNumId="0" w15:restartNumberingAfterBreak="0">
     <w:nsid w:val="346E23AE"/>
     <w:multiLevelType w:val="hybridMultilevel"/>
@@ -5031,16 +5031,16 @@
       </w:rPr>
     </w:lvl>
   </w:abstractNum>
-  <w:num w:numId="1">
+  <w:num w:numId="1" w16cid:durableId="958688030">
     <w:abstractNumId w:val="0"/>
   </w:num>
-  <w:num w:numId="2">
+  <w:num w:numId="2" w16cid:durableId="2129624001">
     <w:abstractNumId w:val="1"/>
   </w:num>
-  <w:num w:numId="3">
+  <w:num w:numId="3" w16cid:durableId="1387149070">
     <w:abstractNumId w:val="3"/>
   </w:num>
-  <w:num w:numId="4">
+  <w:num w:numId="4" w16cid:durableId="1136411943">
     <w:abstractNumId w:val="2"/>
   </w:num>
 </w:numbering>

</xml_diff>

<commit_message>
Improved support for offset tracking including viewing current sidereal tracking rate offsets and changing those offset.
</commit_message>
<xml_diff>
--- a/Drivers and Simulators/ASCOM Device Hub/Documents/ASCOM Device Hub User and Technical Information.docx
+++ b/Drivers and Simulators/ASCOM Device Hub/Documents/ASCOM Device Hub User and Technical Information.docx
@@ -743,15 +743,7 @@
     </w:p>
     <w:p>
       <w:r>
-        <w:t xml:space="preserve">The final configuration setting enables Composite Slewing behavior between the dome and the scope. When this box is checked, the telescope and the dome share the same slewing status when the dome is </w:t>
-      </w:r>
-      <w:proofErr w:type="spellStart"/>
-      <w:r>
-        <w:t>slaved</w:t>
-      </w:r>
-      <w:proofErr w:type="spellEnd"/>
-      <w:r>
-        <w:t xml:space="preserve"> to the telescope. This behavior allows an application to know that a slew is completed for both the dome and the telescope simply by interrogating the telescope’s Slewing property.</w:t>
+        <w:t>The final configuration setting enables Composite Slewing behavior between the dome and the scope. When this box is checked, the telescope and the dome share the same slewing status when the dome is slaved to the telescope. This behavior allows an application to know that a slew is completed for both the dome and the telescope simply by interrogating the telescope’s Slewing property.</w:t>
       </w:r>
     </w:p>
     <w:p>
@@ -1427,15 +1419,7 @@
     </w:p>
     <w:p>
       <w:r>
-        <w:t xml:space="preserve">The Other Actions expander has a button to set the Park position to the current mount altitude and azimuth. The button is only enabled if the telescope supports the </w:t>
-      </w:r>
-      <w:proofErr w:type="spellStart"/>
-      <w:r>
-        <w:t>CanSetPark</w:t>
-      </w:r>
-      <w:proofErr w:type="spellEnd"/>
-      <w:r>
-        <w:t xml:space="preserve"> capability.</w:t>
+        <w:t>The Other Actions expander has a button to set the Park position to the current mount altitude and azimuth. The button is only enabled if the telescope supports the CanSetPark capability.</w:t>
       </w:r>
     </w:p>
     <w:p>
@@ -1629,25 +1613,17 @@
           <w:noProof/>
         </w:rPr>
         <w:drawing>
-          <wp:anchor distT="0" distB="0" distL="114300" distR="114300" simplePos="0" relativeHeight="251656704" behindDoc="1" locked="0" layoutInCell="1" allowOverlap="1" wp14:anchorId="0A65C687" wp14:editId="265740D3">
+          <wp:anchor distT="0" distB="0" distL="114300" distR="114300" simplePos="0" relativeHeight="251656704" behindDoc="1" locked="0" layoutInCell="1" allowOverlap="1" wp14:anchorId="0A65C687" wp14:editId="3D75EE85">
             <wp:simplePos x="0" y="0"/>
             <wp:positionH relativeFrom="rightMargin">
-              <wp:posOffset>-2950845</wp:posOffset>
+              <wp:posOffset>-2943225</wp:posOffset>
             </wp:positionH>
             <wp:positionV relativeFrom="paragraph">
               <wp:posOffset>66675</wp:posOffset>
             </wp:positionV>
-            <wp:extent cx="2928620" cy="3410585"/>
-            <wp:effectExtent l="0" t="0" r="5080" b="0"/>
-            <wp:wrapTight wrapText="bothSides">
-              <wp:wrapPolygon edited="0">
-                <wp:start x="0" y="0"/>
-                <wp:lineTo x="0" y="21475"/>
-                <wp:lineTo x="21497" y="21475"/>
-                <wp:lineTo x="21497" y="0"/>
-                <wp:lineTo x="0" y="0"/>
-              </wp:wrapPolygon>
-            </wp:wrapTight>
+            <wp:extent cx="2898648" cy="3410712"/>
+            <wp:effectExtent l="0" t="0" r="0" b="0"/>
+            <wp:wrapSquare wrapText="bothSides"/>
             <wp:docPr id="7" name="Picture 7"/>
             <wp:cNvGraphicFramePr>
               <a:graphicFrameLocks xmlns:a="http://schemas.openxmlformats.org/drawingml/2006/main" noChangeAspect="1"/>
@@ -1656,7 +1632,7 @@
               <a:graphicData uri="http://schemas.openxmlformats.org/drawingml/2006/picture">
                 <pic:pic xmlns:pic="http://schemas.openxmlformats.org/drawingml/2006/picture">
                   <pic:nvPicPr>
-                    <pic:cNvPr id="0" name=""/>
+                    <pic:cNvPr id="7" name="Picture 7"/>
                     <pic:cNvPicPr/>
                   </pic:nvPicPr>
                   <pic:blipFill>
@@ -1674,7 +1650,7 @@
                   <pic:spPr>
                     <a:xfrm>
                       <a:off x="0" y="0"/>
-                      <a:ext cx="2928620" cy="3410585"/>
+                      <a:ext cx="2898648" cy="3410712"/>
                     </a:xfrm>
                     <a:prstGeom prst="rect">
                       <a:avLst/>
@@ -1693,39 +1669,95 @@
         </w:drawing>
       </w:r>
       <w:r>
-        <w:t xml:space="preserve">The Tracking Rates tab allows you to alter the rate at which the telescope moves when tracking. The options allow for tracking at the Sidereal rate or the Lunar rate. In addition, if the driver supports changing the RA and DEC rates, the tracking rate can be altered to allow tracking of comets or other </w:t>
-      </w:r>
-      <w:proofErr w:type="gramStart"/>
-      <w:r>
-        <w:t>Near Earth</w:t>
-      </w:r>
-      <w:proofErr w:type="gramEnd"/>
-      <w:r>
-        <w:t xml:space="preserve"> Objects. When Offset tracking is used, the offsets are applied to base Sidereal rate.</w:t>
-      </w:r>
-      <w:r>
-        <w:rPr>
-          <w:noProof/>
-        </w:rPr>
+        <w:t xml:space="preserve">The Tracking Rates tab allows you to </w:t>
+      </w:r>
+      <w:r>
+        <w:t>view and</w:t>
+      </w:r>
+      <w:r>
         <w:t xml:space="preserve"> </w:t>
       </w:r>
-    </w:p>
-    <w:p>
-      <w:r>
-        <w:t>The offset rates are not changeable when the Device Hub is in Offset mode. To change either of the rates, first select Sidereal, change the rate(s), and then return to Offset mode.</w:t>
-      </w:r>
-    </w:p>
-    <w:p>
-      <w:pPr>
-        <w:pStyle w:val="Subtitle"/>
-      </w:pPr>
-    </w:p>
-    <w:p>
-      <w:pPr>
-        <w:pStyle w:val="Subtitle"/>
-      </w:pPr>
-    </w:p>
-    <w:p/>
+      <w:r>
+        <w:t>alter the rate at which the telescope moves when tracking. The options allow for tracking at the Sidereal</w:t>
+      </w:r>
+      <w:r>
+        <w:t>, Lunar, Solar, or King</w:t>
+      </w:r>
+      <w:r>
+        <w:t xml:space="preserve"> rate</w:t>
+      </w:r>
+      <w:r>
+        <w:t>s, as supported by the connected telescope</w:t>
+      </w:r>
+      <w:r>
+        <w:t xml:space="preserve">. In addition, if the driver supports changing the RA and DEC rates, </w:t>
+      </w:r>
+      <w:r>
+        <w:t>you can enter offset</w:t>
+      </w:r>
+      <w:r>
+        <w:t>s</w:t>
+      </w:r>
+      <w:r>
+        <w:t xml:space="preserve"> to the sidereal </w:t>
+      </w:r>
+      <w:r>
+        <w:t xml:space="preserve">tracking rate to allow tracking of comets or other Near Earth Objects. </w:t>
+      </w:r>
+      <w:r>
+        <w:t>Once</w:t>
+      </w:r>
+      <w:r>
+        <w:t xml:space="preserve"> </w:t>
+      </w:r>
+      <w:r>
+        <w:t>these offsets have been sent to the telescope, they will be</w:t>
+      </w:r>
+      <w:r>
+        <w:t xml:space="preserve"> </w:t>
+      </w:r>
+      <w:r>
+        <w:t>a</w:t>
+      </w:r>
+      <w:r>
+        <w:t>pplied to base Sidereal rate</w:t>
+      </w:r>
+      <w:r>
+        <w:t xml:space="preserve"> whenever the Sidereal tracking is selected.</w:t>
+      </w:r>
+    </w:p>
+    <w:p>
+      <w:r>
+        <w:t>One source of offset values for solar system object</w:t>
+      </w:r>
+      <w:r>
+        <w:t>s</w:t>
+      </w:r>
+      <w:r>
+        <w:t xml:space="preserve"> is the NASA JPL Horizons web site. Values provided by the Horizons system </w:t>
+      </w:r>
+      <w:r>
+        <w:t>have different measurement units from those that are specified in the ASCOM specification. As a convenience, you can enter offsets in either unit system</w:t>
+      </w:r>
+      <w:r>
+        <w:t>.</w:t>
+      </w:r>
+      <w:r>
+        <w:t xml:space="preserve"> </w:t>
+      </w:r>
+      <w:r>
+        <w:t>Y</w:t>
+      </w:r>
+      <w:r>
+        <w:t xml:space="preserve">our entered values will be </w:t>
+      </w:r>
+      <w:r>
+        <w:t>conver</w:t>
+      </w:r>
+      <w:r>
+        <w:t>ted to the units expected by ASCOM before being sent to the telescope.</w:t>
+      </w:r>
+    </w:p>
     <w:p>
       <w:pPr>
         <w:pStyle w:val="Subtitle"/>
@@ -1923,11 +1955,9 @@
       <w:r>
         <w:t xml:space="preserve">There is also a large list of properties with numeric or textual values that do not often change. </w:t>
       </w:r>
-      <w:proofErr w:type="gramStart"/>
-      <w:r>
-        <w:t>However</w:t>
-      </w:r>
-      <w:proofErr w:type="gramEnd"/>
+      <w:r>
+        <w:t>However,</w:t>
+      </w:r>
       <w:r>
         <w:t xml:space="preserve"> some of these properties can be modified by client applications. These properties are grouped together</w:t>
       </w:r>
@@ -2181,16 +2211,11 @@
       </w:r>
     </w:p>
     <w:p>
-      <w:proofErr w:type="gramStart"/>
       <w:r>
         <w:t xml:space="preserve">The </w:t>
       </w:r>
       <w:r>
-        <w:t xml:space="preserve"> Other</w:t>
-      </w:r>
-      <w:proofErr w:type="gramEnd"/>
-      <w:r>
-        <w:t xml:space="preserve"> Actions control</w:t>
+        <w:t>Other Actions control</w:t>
       </w:r>
       <w:r>
         <w:t xml:space="preserve"> group</w:t>
@@ -2303,31 +2328,7 @@
     </w:p>
     <w:p>
       <w:r>
-        <w:t xml:space="preserve">In order to successfully slave the dome to a telescope, the telescope must be connected, and it must be reporting its pointing azimuth and elevation. The dome must be connected and have one of the capabilities </w:t>
-      </w:r>
-      <w:proofErr w:type="spellStart"/>
-      <w:r>
-        <w:t>CanSetAltitude</w:t>
-      </w:r>
-      <w:proofErr w:type="spellEnd"/>
-      <w:r>
-        <w:t xml:space="preserve"> or </w:t>
-      </w:r>
-      <w:proofErr w:type="spellStart"/>
-      <w:r>
-        <w:t>CanSetAzimuth</w:t>
-      </w:r>
-      <w:proofErr w:type="spellEnd"/>
-      <w:r>
-        <w:t xml:space="preserve"> be set to True. Of one of these capabilities is set to False then slaving adjustments will exclude that axis. For example, if </w:t>
-      </w:r>
-      <w:proofErr w:type="spellStart"/>
-      <w:r>
-        <w:t>CanSetAltitude</w:t>
-      </w:r>
-      <w:proofErr w:type="spellEnd"/>
-      <w:r>
-        <w:t xml:space="preserve"> is False then the dome will only be slaved in Azimuth.</w:t>
+        <w:t>In order to successfully slave the dome to a telescope, the telescope must be connected, and it must be reporting its pointing azimuth and elevation. The dome must be connected and have one of the capabilities CanSetAltitude or CanSetAzimuth be set to True. Of one of these capabilities is set to False then slaving adjustments will exclude that axis. For example, if CanSetAltitude is False then the dome will only be slaved in Azimuth.</w:t>
       </w:r>
     </w:p>
     <w:p>
@@ -2414,26 +2415,10 @@
         </w:drawing>
       </w:r>
       <w:r>
-        <w:t xml:space="preserve">Like other ASCOM device types, a dome has capabilities that are specified through a series of </w:t>
-      </w:r>
-      <w:proofErr w:type="spellStart"/>
-      <w:r>
-        <w:t>CanXXX</w:t>
-      </w:r>
-      <w:proofErr w:type="spellEnd"/>
-      <w:r>
-        <w:t xml:space="preserve"> properties. The values of these properties reflect the abilities of the dome itself a</w:t>
-      </w:r>
-      <w:r>
-        <w:t xml:space="preserve">s well as the dome driver implementation. For example, an observatory with a roll-off roof would have the </w:t>
-      </w:r>
-      <w:proofErr w:type="spellStart"/>
-      <w:r>
-        <w:t>CanSetShutter</w:t>
-      </w:r>
-      <w:proofErr w:type="spellEnd"/>
-      <w:r>
-        <w:t xml:space="preserve"> capability set to </w:t>
+        <w:t>Like other ASCOM device types, a dome has capabilities that are specified through a series of CanXXX properties. The values of these properties reflect the abilities of the dome itself a</w:t>
+      </w:r>
+      <w:r>
+        <w:t xml:space="preserve">s well as the dome driver implementation. For example, an observatory with a roll-off roof would have the CanSetShutter capability set to </w:t>
       </w:r>
       <w:proofErr w:type="gramStart"/>
       <w:r>
@@ -3164,48 +3149,19 @@
       <w:r>
         <w:t xml:space="preserve">application definition in </w:t>
       </w:r>
-      <w:proofErr w:type="spellStart"/>
-      <w:r>
-        <w:t>App.xaml</w:t>
-      </w:r>
-      <w:proofErr w:type="spellEnd"/>
-      <w:r>
-        <w:t xml:space="preserve"> and </w:t>
-      </w:r>
-      <w:proofErr w:type="spellStart"/>
-      <w:r>
-        <w:t>App.xaml.cs</w:t>
-      </w:r>
-      <w:proofErr w:type="spellEnd"/>
-      <w:r>
-        <w:t xml:space="preserve">, its code-behind class. The code-behind </w:t>
+      <w:r>
+        <w:t xml:space="preserve">App.xaml and App.xaml.cs, its code-behind class. The code-behind </w:t>
       </w:r>
       <w:r>
         <w:t xml:space="preserve">class </w:t>
       </w:r>
       <w:r>
-        <w:t xml:space="preserve">overrides the </w:t>
-      </w:r>
-      <w:proofErr w:type="spellStart"/>
-      <w:r>
-        <w:t>OnStartup</w:t>
-      </w:r>
-      <w:proofErr w:type="spellEnd"/>
-      <w:r>
-        <w:t xml:space="preserve"> method to start up the local server.</w:t>
-      </w:r>
-    </w:p>
-    <w:p>
-      <w:r>
-        <w:t>In addition to using WPF, the application is organized using the Model-View-</w:t>
-      </w:r>
-      <w:proofErr w:type="spellStart"/>
-      <w:r>
-        <w:t>ViewModel</w:t>
-      </w:r>
-      <w:proofErr w:type="spellEnd"/>
-      <w:r>
-        <w:t xml:space="preserve"> </w:t>
+        <w:t>overrides the OnStartup method to start up the local server.</w:t>
+      </w:r>
+    </w:p>
+    <w:p>
+      <w:r>
+        <w:t xml:space="preserve">In addition to using WPF, the application is organized using the Model-View-ViewModel </w:t>
       </w:r>
       <w:r>
         <w:t xml:space="preserve">(MVVM) </w:t>
@@ -3243,26 +3199,10 @@
     </w:p>
     <w:p>
       <w:r>
-        <w:t xml:space="preserve">Each Window or </w:t>
-      </w:r>
-      <w:proofErr w:type="spellStart"/>
-      <w:r>
-        <w:t>UserControl</w:t>
-      </w:r>
-      <w:proofErr w:type="spellEnd"/>
-      <w:r>
-        <w:t xml:space="preserve"> (the main U/I components) is a view. For most views, the code-behind is completely empty. Instead, marshalling data between the view and the viewmodel is accomplished by databinding. Also, </w:t>
-      </w:r>
-      <w:r>
-        <w:t xml:space="preserve">instead of using event handlers to perform actions as requested by the U/I, the viewmodels implement </w:t>
-      </w:r>
-      <w:proofErr w:type="spellStart"/>
-      <w:r>
-        <w:t>ICommand</w:t>
-      </w:r>
-      <w:proofErr w:type="spellEnd"/>
-      <w:r>
-        <w:t xml:space="preserve"> methods that are hooked to the various controls via WPF data binding. Below is a simple example:</w:t>
+        <w:t xml:space="preserve">Each Window or UserControl (the main U/I components) is a view. For most views, the code-behind is completely empty. Instead, marshalling data between the view and the viewmodel is accomplished by databinding. Also, </w:t>
+      </w:r>
+      <w:r>
+        <w:t>instead of using event handlers to perform actions as requested by the U/I, the viewmodels implement ICommand methods that are hooked to the various controls via WPF data binding. Below is a simple example:</w:t>
       </w:r>
     </w:p>
     <w:bookmarkStart w:id="0" w:name="_MON_1605247797"/>
@@ -3292,7 +3232,7 @@
           <v:shape id="_x0000_i1025" type="#_x0000_t75" style="width:468pt;height:78pt" o:ole="">
             <v:imagedata r:id="rId28" o:title=""/>
           </v:shape>
-          <o:OLEObject Type="Embed" ProgID="Word.OpenDocumentText.12" ShapeID="_x0000_i1025" DrawAspect="Content" ObjectID="_1714710715" r:id="rId29"/>
+          <o:OLEObject Type="Embed" ProgID="Word.OpenDocumentText.12" ShapeID="_x0000_i1025" DrawAspect="Content" ObjectID="_1721104767" r:id="rId29"/>
         </w:object>
       </w:r>
     </w:p>
@@ -3304,21 +3244,8 @@
         <w:t>n example</w:t>
       </w:r>
       <w:r>
-        <w:t xml:space="preserve"> button object. The Command attribute is bound to the </w:t>
-      </w:r>
-      <w:proofErr w:type="spellStart"/>
-      <w:r>
-        <w:t>viewmodel’s</w:t>
-      </w:r>
-      <w:proofErr w:type="spellEnd"/>
-      <w:r>
-        <w:t xml:space="preserve"> </w:t>
-      </w:r>
-      <w:proofErr w:type="spellStart"/>
-      <w:r>
-        <w:t>StopMotionCommand</w:t>
-      </w:r>
-      <w:proofErr w:type="spellEnd"/>
+        <w:t xml:space="preserve"> button object. The Command attribute is bound to the viewmodel’s StopMotionCommand</w:t>
+      </w:r>
       <w:r>
         <w:t xml:space="preserve"> property. That property is declared as follows:</w:t>
       </w:r>
@@ -3331,7 +3258,7 @@
           <v:shape id="_x0000_i1026" type="#_x0000_t75" style="width:402pt;height:201.75pt" o:ole="">
             <v:imagedata r:id="rId30" o:title=""/>
           </v:shape>
-          <o:OLEObject Type="Embed" ProgID="Word.OpenDocumentText.12" ShapeID="_x0000_i1026" DrawAspect="Content" ObjectID="_1714710716" r:id="rId31"/>
+          <o:OLEObject Type="Embed" ProgID="Word.OpenDocumentText.12" ShapeID="_x0000_i1026" DrawAspect="Content" ObjectID="_1721104768" r:id="rId31"/>
         </w:object>
       </w:r>
       <w:r>
@@ -3340,26 +3267,10 @@
     </w:p>
     <w:p>
       <w:r>
-        <w:t xml:space="preserve">The RelayCommand class implements the </w:t>
-      </w:r>
-      <w:proofErr w:type="spellStart"/>
-      <w:r>
-        <w:t>ICommand</w:t>
-      </w:r>
-      <w:proofErr w:type="spellEnd"/>
-      <w:r>
-        <w:t xml:space="preserve"> interface. It resides in the Business Object Classes folder of the DeviceHub project.</w:t>
-      </w:r>
-      <w:r>
-        <w:t xml:space="preserve"> The class supports definition of an Action object, </w:t>
-      </w:r>
-      <w:proofErr w:type="spellStart"/>
-      <w:r>
-        <w:t>StopMotion</w:t>
-      </w:r>
-      <w:proofErr w:type="spellEnd"/>
-      <w:r>
-        <w:t xml:space="preserve"> in the example above, and a “can execute” predicate. Although the above example does not define the predicate, most instances of RelayCommand do. These predicates are used, automatically by the WPF data binding logic, to enable or disable the bound control based on the</w:t>
+        <w:t>The RelayCommand class implements the ICommand interface. It resides in the Business Object Classes folder of the DeviceHub project.</w:t>
+      </w:r>
+      <w:r>
+        <w:t xml:space="preserve"> The class supports definition of an Action object, StopMotion in the example above, and a “can execute” predicate. Although the above example does not define the predicate, most instances of RelayCommand do. These predicates are used, automatically by the WPF data binding logic, to enable or disable the bound control based on the</w:t>
       </w:r>
       <w:r>
         <w:t xml:space="preserve"> predicate’s</w:t>
@@ -3465,23 +3376,7 @@
         <w:t>e</w:t>
       </w:r>
       <w:r>
-        <w:t xml:space="preserve"> dependency does exist, however. The App’s instance overrides the base </w:t>
-      </w:r>
-      <w:proofErr w:type="spellStart"/>
-      <w:r>
-        <w:t>class’</w:t>
-      </w:r>
-      <w:proofErr w:type="spellEnd"/>
-      <w:r>
-        <w:t xml:space="preserve"> </w:t>
-      </w:r>
-      <w:proofErr w:type="spellStart"/>
-      <w:r>
-        <w:t>OnStartup</w:t>
-      </w:r>
-      <w:proofErr w:type="spellEnd"/>
-      <w:r>
-        <w:t xml:space="preserve"> method to</w:t>
+        <w:t xml:space="preserve"> dependency does exist, however. The App’s instance overrides the base class’ OnStartup method to</w:t>
       </w:r>
       <w:r>
         <w:t xml:space="preserve"> invoke the Server class Startup method and pass it any command-line parameters.</w:t>
@@ -3489,47 +3384,7 @@
     </w:p>
     <w:p>
       <w:r>
-        <w:t xml:space="preserve">The </w:t>
-      </w:r>
-      <w:proofErr w:type="spellStart"/>
-      <w:r>
-        <w:t>Server.Startup</w:t>
-      </w:r>
-      <w:proofErr w:type="spellEnd"/>
-      <w:r>
-        <w:t xml:space="preserve"> method instantiates the </w:t>
-      </w:r>
-      <w:proofErr w:type="spellStart"/>
-      <w:r>
-        <w:t>MainWindow</w:t>
-      </w:r>
-      <w:proofErr w:type="spellEnd"/>
-      <w:r>
-        <w:t xml:space="preserve"> object and the </w:t>
-      </w:r>
-      <w:proofErr w:type="spellStart"/>
-      <w:r>
-        <w:t>MainWindowViewModel</w:t>
-      </w:r>
-      <w:proofErr w:type="spellEnd"/>
-      <w:r>
-        <w:t xml:space="preserve"> object and connects them, via the </w:t>
-      </w:r>
-      <w:proofErr w:type="spellStart"/>
-      <w:r>
-        <w:t>MainWindow’s</w:t>
-      </w:r>
-      <w:proofErr w:type="spellEnd"/>
-      <w:r>
-        <w:t xml:space="preserve"> </w:t>
-      </w:r>
-      <w:proofErr w:type="spellStart"/>
-      <w:r>
-        <w:t>DataContext</w:t>
-      </w:r>
-      <w:proofErr w:type="spellEnd"/>
-      <w:r>
-        <w:t xml:space="preserve"> property. This allows properties and </w:t>
+        <w:t xml:space="preserve">The Server.Startup method instantiates the MainWindow object and the MainWindowViewModel object and connects them, via the MainWindow’s DataContext property. This allows properties and </w:t>
       </w:r>
       <w:r>
         <w:t>comman</w:t>
@@ -3540,36 +3395,12 @@
     </w:p>
     <w:p>
       <w:r>
-        <w:t xml:space="preserve">The remainder of the startup method is very similar to that which is created by from the </w:t>
-      </w:r>
-      <w:proofErr w:type="spellStart"/>
-      <w:r>
-        <w:t>LocalServer</w:t>
-      </w:r>
-      <w:proofErr w:type="spellEnd"/>
-      <w:r>
-        <w:t xml:space="preserve"> template.</w:t>
-      </w:r>
-    </w:p>
-    <w:p>
-      <w:r>
-        <w:t xml:space="preserve">One generated class that is substantially different is the </w:t>
-      </w:r>
-      <w:proofErr w:type="spellStart"/>
-      <w:r>
-        <w:t>GarbageCollection</w:t>
-      </w:r>
-      <w:proofErr w:type="spellEnd"/>
-      <w:r>
-        <w:t xml:space="preserve"> class. </w:t>
-      </w:r>
-      <w:proofErr w:type="spellStart"/>
-      <w:r>
-        <w:t>GarbageCollection</w:t>
-      </w:r>
-      <w:proofErr w:type="spellEnd"/>
-      <w:r>
-        <w:t xml:space="preserve"> is instantiated from the Server class</w:t>
+        <w:t>The remainder of the startup method is very similar to that which is created by from the LocalServer template.</w:t>
+      </w:r>
+    </w:p>
+    <w:p>
+      <w:r>
+        <w:t>One generated class that is substantially different is the GarbageCollection class. GarbageCollection is instantiated from the Server class</w:t>
       </w:r>
       <w:r>
         <w:t>,</w:t>
@@ -3577,12 +3408,10 @@
       <w:r>
         <w:t xml:space="preserve"> during startup, and cancelled when the main view is closed. The Device Hub uses the </w:t>
       </w:r>
-      <w:proofErr w:type="spellStart"/>
       <w:proofErr w:type="gramStart"/>
       <w:r>
         <w:t>System.Threading.Tasks.Task</w:t>
       </w:r>
-      <w:proofErr w:type="spellEnd"/>
       <w:proofErr w:type="gramEnd"/>
       <w:r>
         <w:t xml:space="preserve"> class to run the garbage collector on a worker thread. At the time of this writing, the garbage collection interval is</w:t>
@@ -3591,15 +3420,7 @@
         <w:t xml:space="preserve"> coded at</w:t>
       </w:r>
       <w:r>
-        <w:t xml:space="preserve"> 10 seconds. However, due to the capabilities of Task objects and their </w:t>
-      </w:r>
-      <w:proofErr w:type="spellStart"/>
-      <w:r>
-        <w:t>CancellationTokens</w:t>
-      </w:r>
-      <w:proofErr w:type="spellEnd"/>
-      <w:r>
-        <w:t>, the garbage collector can be immediately cancelled without waiting for the</w:t>
+        <w:t xml:space="preserve"> 10 seconds. However, due to the capabilities of Task objects and their CancellationTokens, the garbage collector can be immediately cancelled without waiting for the</w:t>
       </w:r>
       <w:r>
         <w:t xml:space="preserve"> garbage collector’s sleep timer to expire. This means that disposed objects are cleaned up more quickly during shutdown.</w:t>
@@ -3607,39 +3428,7 @@
     </w:p>
     <w:p>
       <w:r>
-        <w:t xml:space="preserve">The </w:t>
-      </w:r>
-      <w:proofErr w:type="spellStart"/>
-      <w:r>
-        <w:t>MainWindowViewModel</w:t>
-      </w:r>
-      <w:proofErr w:type="spellEnd"/>
-      <w:r>
-        <w:t xml:space="preserve"> instantiates the </w:t>
-      </w:r>
-      <w:proofErr w:type="spellStart"/>
-      <w:r>
-        <w:t>TelescopeViewModel</w:t>
-      </w:r>
-      <w:proofErr w:type="spellEnd"/>
-      <w:r>
-        <w:t xml:space="preserve"> which in turn instantiates the viewmodels for each of the Telescope control tabs (Motion, </w:t>
-      </w:r>
-      <w:proofErr w:type="spellStart"/>
-      <w:r>
-        <w:t>DirectSlew</w:t>
-      </w:r>
-      <w:proofErr w:type="spellEnd"/>
-      <w:r>
-        <w:t xml:space="preserve">, </w:t>
-      </w:r>
-      <w:proofErr w:type="spellStart"/>
-      <w:r>
-        <w:t>TrackingRates</w:t>
-      </w:r>
-      <w:proofErr w:type="spellEnd"/>
-      <w:r>
-        <w:t xml:space="preserve">, Parameters, and </w:t>
+        <w:t xml:space="preserve">The MainWindowViewModel instantiates the TelescopeViewModel which in turn instantiates the viewmodels for each of the Telescope control tabs (Motion, DirectSlew, TrackingRates, Parameters, and </w:t>
       </w:r>
       <w:r>
         <w:lastRenderedPageBreak/>
@@ -3649,44 +3438,12 @@
         <w:t>)</w:t>
       </w:r>
       <w:r>
-        <w:t xml:space="preserve">. The </w:t>
-      </w:r>
-      <w:proofErr w:type="spellStart"/>
-      <w:r>
-        <w:t>TelescopeView.xaml</w:t>
-      </w:r>
-      <w:proofErr w:type="spellEnd"/>
-      <w:r>
-        <w:t xml:space="preserve"> definition defines the view to be used for displaying those viewmodels. </w:t>
-      </w:r>
-    </w:p>
-    <w:p>
-      <w:r>
-        <w:t xml:space="preserve">The Resources element of the </w:t>
-      </w:r>
-      <w:proofErr w:type="spellStart"/>
-      <w:r>
-        <w:t>TelescopeView</w:t>
-      </w:r>
-      <w:proofErr w:type="spellEnd"/>
-      <w:r>
-        <w:t xml:space="preserve"> (which is a </w:t>
-      </w:r>
-      <w:proofErr w:type="spellStart"/>
-      <w:r>
-        <w:t>UserControl</w:t>
-      </w:r>
-      <w:proofErr w:type="spellEnd"/>
-      <w:r>
-        <w:t xml:space="preserve">) declares a </w:t>
-      </w:r>
-      <w:proofErr w:type="spellStart"/>
-      <w:r>
-        <w:t>DateTemplate</w:t>
-      </w:r>
-      <w:proofErr w:type="spellEnd"/>
-      <w:r>
-        <w:t xml:space="preserve"> which tells the WPF rendering engine which view to use for displaying that viewmodel. </w:t>
+        <w:t xml:space="preserve">. The TelescopeView.xaml definition defines the view to be used for displaying those viewmodels. </w:t>
+      </w:r>
+    </w:p>
+    <w:p>
+      <w:r>
+        <w:t xml:space="preserve">The Resources element of the TelescopeView (which is a UserControl) declares a DateTemplate which tells the WPF rendering engine which view to use for displaying that viewmodel. </w:t>
       </w:r>
     </w:p>
     <w:bookmarkStart w:id="2" w:name="_MON_1605328071"/>
@@ -3697,29 +3454,13 @@
           <v:shape id="_x0000_i1027" type="#_x0000_t75" style="width:468pt;height:88.5pt" o:ole="">
             <v:imagedata r:id="rId33" o:title=""/>
           </v:shape>
-          <o:OLEObject Type="Embed" ProgID="Word.OpenDocumentText.12" ShapeID="_x0000_i1027" DrawAspect="Content" ObjectID="_1714710717" r:id="rId34"/>
+          <o:OLEObject Type="Embed" ProgID="Word.OpenDocumentText.12" ShapeID="_x0000_i1027" DrawAspect="Content" ObjectID="_1721104769" r:id="rId34"/>
         </w:object>
       </w:r>
     </w:p>
     <w:p>
       <w:r>
-        <w:t xml:space="preserve">The viewmodel instance is bound to the Content property of a </w:t>
-      </w:r>
-      <w:proofErr w:type="spellStart"/>
-      <w:r>
-        <w:t>ContentControl</w:t>
-      </w:r>
-      <w:proofErr w:type="spellEnd"/>
-      <w:r>
-        <w:t xml:space="preserve"> which is displayed in the appropriate </w:t>
-      </w:r>
-      <w:proofErr w:type="spellStart"/>
-      <w:r>
-        <w:t>TabItem</w:t>
-      </w:r>
-      <w:proofErr w:type="spellEnd"/>
-      <w:r>
-        <w:t>.</w:t>
+        <w:t>The viewmodel instance is bound to the Content property of a ContentControl which is displayed in the appropriate TabItem.</w:t>
       </w:r>
     </w:p>
     <w:bookmarkStart w:id="3" w:name="_MON_1605328946"/>
@@ -3730,29 +3471,13 @@
           <v:shape id="_x0000_i1028" type="#_x0000_t75" style="width:468pt;height:132.75pt" o:ole="">
             <v:imagedata r:id="rId35" o:title=""/>
           </v:shape>
-          <o:OLEObject Type="Embed" ProgID="Word.OpenDocumentText.12" ShapeID="_x0000_i1028" DrawAspect="Content" ObjectID="_1714710718" r:id="rId36"/>
+          <o:OLEObject Type="Embed" ProgID="Word.OpenDocumentText.12" ShapeID="_x0000_i1028" DrawAspect="Content" ObjectID="_1721104770" r:id="rId36"/>
         </w:object>
       </w:r>
     </w:p>
     <w:p>
       <w:r>
-        <w:t xml:space="preserve">Some of the telescope viewmodels only provide information from the telescope for display others need to affect changes to the state of the telescope. For example, the </w:t>
-      </w:r>
-      <w:proofErr w:type="spellStart"/>
-      <w:r>
-        <w:t>TelescopeCapabilitiesViewModel</w:t>
-      </w:r>
-      <w:proofErr w:type="spellEnd"/>
-      <w:r>
-        <w:t xml:space="preserve"> holds the values of the Capabilities properties that are read from the device when it is initially connected. The values of these properties are displayed by the </w:t>
-      </w:r>
-      <w:proofErr w:type="spellStart"/>
-      <w:r>
-        <w:t>TelescopeCapabilitiesView</w:t>
-      </w:r>
-      <w:proofErr w:type="spellEnd"/>
-      <w:r>
-        <w:t>. This viewmodel needs no further interaction with the telescope.</w:t>
+        <w:t>Some of the telescope viewmodels only provide information from the telescope for display others need to affect changes to the state of the telescope. For example, the TelescopeCapabilitiesViewModel holds the values of the Capabilities properties that are read from the device when it is initially connected. The values of these properties are displayed by the TelescopeCapabilitiesView. This viewmodel needs no further interaction with the telescope.</w:t>
       </w:r>
     </w:p>
     <w:p>
@@ -3763,15 +3488,7 @@
         <w:t>,</w:t>
       </w:r>
       <w:r>
-        <w:t xml:space="preserve"> the </w:t>
-      </w:r>
-      <w:proofErr w:type="spellStart"/>
-      <w:r>
-        <w:t>TelescopeMotionViewModel</w:t>
-      </w:r>
-      <w:proofErr w:type="spellEnd"/>
-      <w:r>
-        <w:t xml:space="preserve"> </w:t>
+        <w:t xml:space="preserve"> the TelescopeMotionViewModel </w:t>
       </w:r>
       <w:r>
         <w:t>needs</w:t>
@@ -3780,39 +3497,7 @@
         <w:t xml:space="preserve"> to interact with the</w:t>
       </w:r>
       <w:r>
-        <w:t xml:space="preserve"> telescope to display the current telescope state AND to change property values and call methods on the telescope object that affect the telescope’s state. This interaction is supported by the </w:t>
-      </w:r>
-      <w:proofErr w:type="spellStart"/>
-      <w:r>
-        <w:t>TelescopeManager</w:t>
-      </w:r>
-      <w:proofErr w:type="spellEnd"/>
-      <w:r>
-        <w:t xml:space="preserve">. There are also </w:t>
-      </w:r>
-      <w:proofErr w:type="spellStart"/>
-      <w:r>
-        <w:t>DomeManager</w:t>
-      </w:r>
-      <w:proofErr w:type="spellEnd"/>
-      <w:r>
-        <w:t xml:space="preserve"> and a </w:t>
-      </w:r>
-      <w:proofErr w:type="spellStart"/>
-      <w:r>
-        <w:t>FocuserManager</w:t>
-      </w:r>
-      <w:proofErr w:type="spellEnd"/>
-      <w:r>
-        <w:t xml:space="preserve"> classes that support access from the viewmodels to those devices. These objects are singleton objects that are created in the </w:t>
-      </w:r>
-      <w:proofErr w:type="spellStart"/>
-      <w:r>
-        <w:t>MainWindowViewModel</w:t>
-      </w:r>
-      <w:proofErr w:type="spellEnd"/>
-      <w:r>
-        <w:t xml:space="preserve"> and injected into </w:t>
+        <w:t xml:space="preserve"> telescope to display the current telescope state AND to change property values and call methods on the telescope object that affect the telescope’s state. This interaction is supported by the TelescopeManager. There are also DomeManager and a FocuserManager classes that support access from the viewmodels to those devices. These objects are singleton objects that are created in the MainWindowViewModel and injected into </w:t>
       </w:r>
       <w:r>
         <w:t xml:space="preserve">the created viewmodels as constructor arguments. During unit testing of </w:t>
@@ -3850,53 +3535,13 @@
         <w:t>,</w:t>
       </w:r>
       <w:r>
-        <w:t xml:space="preserve"> there is a </w:t>
-      </w:r>
-      <w:proofErr w:type="spellStart"/>
-      <w:r>
-        <w:t>TelescopeManager.cs</w:t>
-      </w:r>
-      <w:proofErr w:type="spellEnd"/>
-      <w:r>
-        <w:t xml:space="preserve"> file as well as a </w:t>
-      </w:r>
-      <w:proofErr w:type="spellStart"/>
-      <w:r>
-        <w:t>TelescopeManagerAccess.cs</w:t>
-      </w:r>
-      <w:proofErr w:type="spellEnd"/>
-      <w:r>
-        <w:t xml:space="preserve"> file. </w:t>
-      </w:r>
-      <w:r>
-        <w:t xml:space="preserve">Both files define properties and methods for the </w:t>
-      </w:r>
-      <w:proofErr w:type="spellStart"/>
-      <w:r>
-        <w:t>TelescopeManager</w:t>
-      </w:r>
-      <w:proofErr w:type="spellEnd"/>
-      <w:r>
-        <w:t xml:space="preserve"> class. </w:t>
-      </w:r>
-      <w:r>
-        <w:t xml:space="preserve">Where necessary, properties and methods in </w:t>
-      </w:r>
-      <w:proofErr w:type="spellStart"/>
-      <w:r>
-        <w:t>TelescopeManager.cs</w:t>
-      </w:r>
-      <w:proofErr w:type="spellEnd"/>
-      <w:r>
-        <w:t xml:space="preserve"> use calls in </w:t>
-      </w:r>
-      <w:proofErr w:type="spellStart"/>
-      <w:r>
-        <w:t>TelescopeManagerAccess.cs</w:t>
-      </w:r>
-      <w:proofErr w:type="spellEnd"/>
-      <w:r>
-        <w:t xml:space="preserve"> to communicate with the </w:t>
+        <w:t xml:space="preserve"> there is a TelescopeManager.cs file as well as a TelescopeManagerAccess.cs file. </w:t>
+      </w:r>
+      <w:r>
+        <w:t xml:space="preserve">Both files define properties and methods for the TelescopeManager class. </w:t>
+      </w:r>
+      <w:r>
+        <w:t xml:space="preserve">Where necessary, properties and methods in TelescopeManager.cs use calls in TelescopeManagerAccess.cs to communicate with the </w:t>
       </w:r>
       <w:r>
         <w:lastRenderedPageBreak/>
@@ -3909,23 +3554,7 @@
         <w:t xml:space="preserve">. The methods </w:t>
       </w:r>
       <w:r>
-        <w:t xml:space="preserve">in </w:t>
-      </w:r>
-      <w:proofErr w:type="spellStart"/>
-      <w:r>
-        <w:t>TelescopeManagerAccess</w:t>
-      </w:r>
-      <w:proofErr w:type="spellEnd"/>
-      <w:r>
-        <w:t xml:space="preserve"> perform checks to ensure that we are connected to the device and to forward the details about the access to the activity logger. The properties and methods in </w:t>
-      </w:r>
-      <w:proofErr w:type="spellStart"/>
-      <w:r>
-        <w:t>TelescopeManagerAccess</w:t>
-      </w:r>
-      <w:proofErr w:type="spellEnd"/>
-      <w:r>
-        <w:t xml:space="preserve"> are also used by the exposed Telescope device driver to access the served Telescope driver.</w:t>
+        <w:t>in TelescopeManagerAccess perform checks to ensure that we are connected to the device and to forward the details about the access to the activity logger. The properties and methods in TelescopeManagerAccess are also used by the exposed Telescope device driver to access the served Telescope driver.</w:t>
       </w:r>
     </w:p>
     <w:p>
@@ -3935,24 +3564,11 @@
       <w:r>
         <w:t xml:space="preserve">concrete </w:t>
       </w:r>
-      <w:proofErr w:type="spellStart"/>
-      <w:r>
-        <w:t>TelescopeService</w:t>
-      </w:r>
-      <w:proofErr w:type="spellEnd"/>
-      <w:r>
-        <w:t xml:space="preserve"> is a simple wrapper which passes through any property values or method calls to the associated ASCOM property or method.</w:t>
-      </w:r>
-      <w:r>
-        <w:t xml:space="preserve"> The concrete </w:t>
-      </w:r>
-      <w:proofErr w:type="spellStart"/>
-      <w:r>
-        <w:t>MockTelescopeService</w:t>
-      </w:r>
-      <w:proofErr w:type="spellEnd"/>
-      <w:r>
-        <w:t>, however has the capability to allow the Unit Testing infrastructure to initialize the service to support each of the individual tests.</w:t>
+      <w:r>
+        <w:t>TelescopeService is a simple wrapper which passes through any property values or method calls to the associated ASCOM property or method.</w:t>
+      </w:r>
+      <w:r>
+        <w:t xml:space="preserve"> The concrete MockTelescopeService, however has the capability to allow the Unit Testing infrastructure to initialize the service to support each of the individual tests.</w:t>
       </w:r>
     </w:p>
     <w:p>
@@ -4009,60 +3625,12 @@
         <w:t>rd</w:t>
       </w:r>
       <w:r>
-        <w:t xml:space="preserve"> party library. One such library is the MVVM Light Toolkit from Laurent </w:t>
-      </w:r>
-      <w:proofErr w:type="spellStart"/>
-      <w:r>
-        <w:t>Bugnion</w:t>
-      </w:r>
-      <w:proofErr w:type="spellEnd"/>
-      <w:r>
-        <w:t xml:space="preserve">. This </w:t>
-      </w:r>
-      <w:proofErr w:type="spellStart"/>
-      <w:r>
-        <w:t>tookit</w:t>
-      </w:r>
-      <w:proofErr w:type="spellEnd"/>
-      <w:r>
-        <w:t xml:space="preserve"> is available as a NuGet package that can be added to a Visual Studio project. The author also makes it available for download from a GitHub repository. After reading the license under which the author makes the code available, I extracted only the classes of the messaging component and incorporated them into an assembly, </w:t>
-      </w:r>
-      <w:proofErr w:type="spellStart"/>
-      <w:r>
-        <w:t>MvvmMessenger</w:t>
-      </w:r>
-      <w:proofErr w:type="spellEnd"/>
-      <w:r>
-        <w:t xml:space="preserve">, which is part of the DeviceHub solution. This decouples the Device Hub from dependence on the MVVM Light </w:t>
-      </w:r>
-      <w:proofErr w:type="spellStart"/>
-      <w:r>
-        <w:t>Tookit</w:t>
-      </w:r>
-      <w:proofErr w:type="spellEnd"/>
-      <w:r>
-        <w:t xml:space="preserve"> and relieves us from the burden of distributing the entire toolkit with the Device Hub.</w:t>
-      </w:r>
-    </w:p>
-    <w:p>
-      <w:r>
-        <w:t xml:space="preserve">The </w:t>
-      </w:r>
-      <w:proofErr w:type="spellStart"/>
-      <w:r>
-        <w:t>TelescopeManager</w:t>
-      </w:r>
-      <w:proofErr w:type="spellEnd"/>
-      <w:r>
-        <w:t xml:space="preserve"> begins communicating with the Telescope (via the </w:t>
-      </w:r>
-      <w:proofErr w:type="spellStart"/>
-      <w:r>
-        <w:t>TelescopeService</w:t>
-      </w:r>
-      <w:proofErr w:type="spellEnd"/>
-      <w:r>
-        <w:t xml:space="preserve">) when it is connected. The Capabilities and Parameters information are immediately read from the </w:t>
+        <w:t xml:space="preserve"> party library. One such library is the MVVM Light Toolkit from Laurent Bugnion. This tookit is available as a NuGet package that can be added to a Visual Studio project. The author also makes it available for download from a GitHub repository. After reading the license under which the author makes the code available, I extracted only the classes of the messaging component and incorporated them into an assembly, MvvmMessenger, which is part of the DeviceHub solution. This decouples the Device Hub from dependence on the MVVM Light Tookit and relieves us from the burden of distributing the entire toolkit with the Device Hub.</w:t>
+      </w:r>
+    </w:p>
+    <w:p>
+      <w:r>
+        <w:t xml:space="preserve">The TelescopeManager begins communicating with the Telescope (via the TelescopeService) when it is connected. The Capabilities and Parameters information are immediately read from the </w:t>
       </w:r>
       <w:r>
         <w:t>device and forwarded by means of messages. The following code fragments show how the capabilities properties are read from the device and forwarded to viewmodels that either display the values or use the values to make decisions about how to interact with the device.</w:t>
@@ -4076,40 +3644,16 @@
           <v:shape id="_x0000_i1029" type="#_x0000_t75" style="width:468pt;height:267.75pt" o:ole="">
             <v:imagedata r:id="rId37" o:title=""/>
           </v:shape>
-          <o:OLEObject Type="Embed" ProgID="Word.OpenDocumentText.12" ShapeID="_x0000_i1029" DrawAspect="Content" ObjectID="_1714710719" r:id="rId38"/>
+          <o:OLEObject Type="Embed" ProgID="Word.OpenDocumentText.12" ShapeID="_x0000_i1029" DrawAspect="Content" ObjectID="_1721104771" r:id="rId38"/>
         </w:object>
       </w:r>
     </w:p>
     <w:p>
       <w:r>
-        <w:t xml:space="preserve">This method fragment is from the </w:t>
-      </w:r>
-      <w:proofErr w:type="spellStart"/>
-      <w:r>
-        <w:t>TelescopeManager</w:t>
-      </w:r>
-      <w:proofErr w:type="spellEnd"/>
-      <w:r>
-        <w:t>. It is called on a worker thread immediately upon successfully connecting with the device.</w:t>
-      </w:r>
-      <w:r>
-        <w:t xml:space="preserve"> It creates an instance of the </w:t>
-      </w:r>
-      <w:proofErr w:type="spellStart"/>
-      <w:r>
-        <w:t>TelescopeCapabilites</w:t>
-      </w:r>
-      <w:proofErr w:type="spellEnd"/>
-      <w:r>
-        <w:t xml:space="preserve"> class and initializes it by making calls to the </w:t>
-      </w:r>
-      <w:proofErr w:type="spellStart"/>
-      <w:r>
-        <w:t>ITelescopeService</w:t>
-      </w:r>
-      <w:proofErr w:type="spellEnd"/>
-      <w:r>
-        <w:t xml:space="preserve"> object to read the capabilities property values from the ASCOM Telescope object. Further down in the code it sends a message where the message payload is a clone of the Capabilities object.</w:t>
+        <w:t>This method fragment is from the TelescopeManager. It is called on a worker thread immediately upon successfully connecting with the device.</w:t>
+      </w:r>
+      <w:r>
+        <w:t xml:space="preserve"> It creates an instance of the TelescopeCapabilites class and initializes it by making calls to the ITelescopeService object to read the capabilities property values from the ASCOM Telescope object. Further down in the code it sends a message where the message payload is a clone of the Capabilities object.</w:t>
       </w:r>
     </w:p>
     <w:p>
@@ -4120,15 +3664,7 @@
         <w:t xml:space="preserve">of this message </w:t>
       </w:r>
       <w:r>
-        <w:t xml:space="preserve">will be the </w:t>
-      </w:r>
-      <w:proofErr w:type="spellStart"/>
-      <w:r>
-        <w:t>TelescopeCapabilitiesViewModel</w:t>
-      </w:r>
-      <w:proofErr w:type="spellEnd"/>
-      <w:r>
-        <w:t xml:space="preserve">. Here is the </w:t>
+        <w:t xml:space="preserve">will be the TelescopeCapabilitiesViewModel. Here is the </w:t>
       </w:r>
       <w:r>
         <w:t xml:space="preserve">messaging-related </w:t>
@@ -4145,7 +3681,7 @@
           <v:shape id="_x0000_i1030" type="#_x0000_t75" style="width:468pt;height:354.75pt" o:ole="">
             <v:imagedata r:id="rId39" o:title=""/>
           </v:shape>
-          <o:OLEObject Type="Embed" ProgID="Word.OpenDocumentText.12" ShapeID="_x0000_i1030" DrawAspect="Content" ObjectID="_1714710720" r:id="rId40"/>
+          <o:OLEObject Type="Embed" ProgID="Word.OpenDocumentText.12" ShapeID="_x0000_i1030" DrawAspect="Content" ObjectID="_1721104772" r:id="rId40"/>
         </w:object>
       </w:r>
     </w:p>
@@ -4157,40 +3693,19 @@
         <w:t>the</w:t>
       </w:r>
       <w:r>
-        <w:t xml:space="preserve"> message handler method, </w:t>
-      </w:r>
-      <w:proofErr w:type="spellStart"/>
-      <w:r>
-        <w:t>UpdateCapabilities</w:t>
-      </w:r>
-      <w:proofErr w:type="spellEnd"/>
+        <w:t xml:space="preserve"> message handler method, UpdateCapabilities</w:t>
+      </w:r>
       <w:r>
         <w:t>,</w:t>
       </w:r>
       <w:r>
-        <w:t xml:space="preserve"> in this case. So, when the Telescope Manager sends the message, </w:t>
-      </w:r>
-      <w:proofErr w:type="spellStart"/>
-      <w:r>
-        <w:t>UpdateCapabilities</w:t>
-      </w:r>
-      <w:proofErr w:type="spellEnd"/>
-      <w:r>
-        <w:t xml:space="preserve"> is called</w:t>
+        <w:t xml:space="preserve"> in this case. So, when the Telescope Manager sends the message, UpdateCapabilities is called</w:t>
       </w:r>
       <w:r>
         <w:t xml:space="preserve"> to receive it</w:t>
       </w:r>
       <w:r>
-        <w:t xml:space="preserve">. The Capabilities object is extracted from the payload and passed to </w:t>
-      </w:r>
-      <w:proofErr w:type="spellStart"/>
-      <w:r>
-        <w:t>SetCapabilities</w:t>
-      </w:r>
-      <w:proofErr w:type="spellEnd"/>
-      <w:r>
-        <w:t xml:space="preserve"> which updates the class’s Capabilities property on the main User Interface thread.</w:t>
+        <w:t>. The Capabilities object is extracted from the payload and passed to SetCapabilities which updates the class’s Capabilities property on the main User Interface thread.</w:t>
       </w:r>
     </w:p>
     <w:p>
@@ -4224,29 +3739,13 @@
     </w:p>
     <w:p>
       <w:r>
-        <w:t xml:space="preserve">One of the abilities of the Task and </w:t>
-      </w:r>
-      <w:proofErr w:type="spellStart"/>
-      <w:r>
-        <w:t>TaskFactory</w:t>
-      </w:r>
-      <w:proofErr w:type="spellEnd"/>
-      <w:r>
-        <w:t xml:space="preserve"> classes is to execute the thread method on </w:t>
+        <w:t xml:space="preserve">One of the abilities of the Task and TaskFactory classes is to execute the thread method on </w:t>
       </w:r>
       <w:r>
         <w:t>the</w:t>
       </w:r>
       <w:r>
-        <w:t xml:space="preserve"> thread that is given by the synchronization context. The property </w:t>
-      </w:r>
-      <w:proofErr w:type="spellStart"/>
-      <w:r>
-        <w:t>Globals.UISyncContext</w:t>
-      </w:r>
-      <w:proofErr w:type="spellEnd"/>
-      <w:r>
-        <w:t xml:space="preserve"> holds a sync</w:t>
+        <w:t xml:space="preserve"> thread that is given by the synchronization context. The property Globals.UISyncContext holds a sync</w:t>
       </w:r>
       <w:r>
         <w:t>hronization</w:t>
@@ -4257,15 +3756,7 @@
     </w:p>
     <w:p>
       <w:r>
-        <w:t xml:space="preserve">All the VM classes derive from a base class that implements the </w:t>
-      </w:r>
-      <w:proofErr w:type="spellStart"/>
-      <w:r>
-        <w:t>IDisposable</w:t>
-      </w:r>
-      <w:proofErr w:type="spellEnd"/>
-      <w:r>
-        <w:t xml:space="preserve"> interface. The base class</w:t>
+        <w:t>All the VM classes derive from a base class that implements the IDisposable interface. The base class</w:t>
       </w:r>
       <w:r>
         <w:t>’</w:t>
@@ -4277,31 +3768,7 @@
         <w:t>, virtual</w:t>
       </w:r>
       <w:r>
-        <w:t xml:space="preserve"> method called </w:t>
-      </w:r>
-      <w:proofErr w:type="spellStart"/>
-      <w:r>
-        <w:t>DoDispose</w:t>
-      </w:r>
-      <w:proofErr w:type="spellEnd"/>
-      <w:r>
-        <w:t xml:space="preserve">. Each VM can override </w:t>
-      </w:r>
-      <w:proofErr w:type="spellStart"/>
-      <w:r>
-        <w:t>DoDispose</w:t>
-      </w:r>
-      <w:proofErr w:type="spellEnd"/>
-      <w:r>
-        <w:t xml:space="preserve"> to allow cleanup to occur. In this case, the </w:t>
-      </w:r>
-      <w:proofErr w:type="spellStart"/>
-      <w:r>
-        <w:t>DoDispose</w:t>
-      </w:r>
-      <w:proofErr w:type="spellEnd"/>
-      <w:r>
-        <w:t xml:space="preserve"> method simply unsubscribes from any messages that </w:t>
+        <w:t xml:space="preserve"> method called DoDispose. Each VM can override DoDispose to allow cleanup to occur. In this case, the DoDispose method simply unsubscribes from any messages that </w:t>
       </w:r>
       <w:r>
         <w:lastRenderedPageBreak/>
@@ -4374,84 +3841,20 @@
     </w:p>
     <w:p>
       <w:r>
-        <w:t xml:space="preserve">The Telescope driver implements the ITelescopeV3 interface and derives from </w:t>
-      </w:r>
-      <w:proofErr w:type="spellStart"/>
-      <w:r>
-        <w:t>DeviceDriverBase</w:t>
-      </w:r>
-      <w:proofErr w:type="spellEnd"/>
-      <w:r>
-        <w:t xml:space="preserve"> which derives from </w:t>
-      </w:r>
-      <w:proofErr w:type="spellStart"/>
-      <w:r>
-        <w:t>ReferenceCountedObject</w:t>
-      </w:r>
-      <w:proofErr w:type="spellEnd"/>
-      <w:r>
-        <w:t xml:space="preserve">. </w:t>
-      </w:r>
-      <w:proofErr w:type="spellStart"/>
-      <w:r>
-        <w:t>DeviceDriverBase</w:t>
-      </w:r>
-      <w:proofErr w:type="spellEnd"/>
-      <w:r>
-        <w:t xml:space="preserve"> provides convenience methods that are used for data and state validation by the device drivers. It also provides common methods for logging.</w:t>
-      </w:r>
-    </w:p>
-    <w:p>
-      <w:r>
-        <w:t xml:space="preserve">The driver communicates with the physical telescope through the same </w:t>
-      </w:r>
-      <w:proofErr w:type="spellStart"/>
-      <w:r>
-        <w:t>TelescopeManager</w:t>
-      </w:r>
-      <w:proofErr w:type="spellEnd"/>
-      <w:r>
-        <w:t xml:space="preserve"> and </w:t>
-      </w:r>
-      <w:proofErr w:type="spellStart"/>
-      <w:r>
-        <w:t>TelescopeService</w:t>
-      </w:r>
-      <w:proofErr w:type="spellEnd"/>
-      <w:r>
-        <w:t xml:space="preserve"> objects that the DeviceHub application uses.</w:t>
-      </w:r>
-    </w:p>
-    <w:p>
-      <w:r>
-        <w:t xml:space="preserve">The </w:t>
-      </w:r>
-      <w:proofErr w:type="spellStart"/>
-      <w:r>
-        <w:t>DriverSetupDialogView</w:t>
-      </w:r>
-      <w:proofErr w:type="spellEnd"/>
-      <w:r>
-        <w:t xml:space="preserve"> and </w:t>
-      </w:r>
-      <w:proofErr w:type="spellStart"/>
-      <w:r>
-        <w:t>DriverSetupDialogViewModel</w:t>
-      </w:r>
-      <w:proofErr w:type="spellEnd"/>
-      <w:r>
-        <w:t xml:space="preserve"> classes are instantiated and used</w:t>
-      </w:r>
-      <w:r>
-        <w:t xml:space="preserve"> by the Telescope driver’s </w:t>
-      </w:r>
-      <w:proofErr w:type="spellStart"/>
-      <w:r>
-        <w:t>SetupDialog</w:t>
-      </w:r>
-      <w:proofErr w:type="spellEnd"/>
-      <w:r>
-        <w:t xml:space="preserve"> method. This allows an application that is using the driver the ability to choose which driver will be used for the served telescope and to configure that device.</w:t>
+        <w:t>The Telescope driver implements the ITelescopeV3 interface and derives from DeviceDriverBase which derives from ReferenceCountedObject. DeviceDriverBase provides convenience methods that are used for data and state validation by the device drivers. It also provides common methods for logging.</w:t>
+      </w:r>
+    </w:p>
+    <w:p>
+      <w:r>
+        <w:t>The driver communicates with the physical telescope through the same TelescopeManager and TelescopeService objects that the DeviceHub application uses.</w:t>
+      </w:r>
+    </w:p>
+    <w:p>
+      <w:r>
+        <w:t>The DriverSetupDialogView and DriverSetupDialogViewModel classes are instantiated and used</w:t>
+      </w:r>
+      <w:r>
+        <w:t xml:space="preserve"> by the Telescope driver’s SetupDialog method. This allows an application that is using the driver the ability to choose which driver will be used for the served telescope and to configure that device.</w:t>
       </w:r>
     </w:p>
     <w:sectPr>

</xml_diff>